<commit_message>
Array 2-D, Multi-D Array
Array 2-D, Multi-D Array
</commit_message>
<xml_diff>
--- a/docs/CoreJava.docx
+++ b/docs/CoreJava.docx
@@ -14762,12 +14762,281 @@
         <w:rPr>
           <w:b/>
           <w:bCs/>
+          <w:sz w:val="24"/>
+          <w:szCs w:val="24"/>
+          <w:u w:val="single"/>
+        </w:rPr>
+      </w:pPr>
+      <w:r>
+        <w:rPr>
+          <w:b/>
+          <w:bCs/>
+          <w:sz w:val="24"/>
+          <w:szCs w:val="24"/>
+          <w:u w:val="single"/>
+        </w:rPr>
+        <w:lastRenderedPageBreak/>
+        <w:t>Enhance For Loop</w:t>
+      </w:r>
+    </w:p>
+    <w:p>
+      <w:pPr>
+        <w:pStyle w:val="NoSpacing"/>
+        <w:numPr>
+          <w:ilvl w:val="0"/>
+          <w:numId w:val="36"/>
+        </w:numPr>
+        <w:rPr>
+          <w:sz w:val="24"/>
+          <w:szCs w:val="24"/>
+          <w:u w:val="single"/>
+        </w:rPr>
+      </w:pPr>
+      <w:r>
+        <w:rPr>
+          <w:sz w:val="24"/>
+          <w:szCs w:val="24"/>
+        </w:rPr>
+        <w:t>In loop is use to iterate values from the collection</w:t>
+      </w:r>
+      <w:r>
+        <w:rPr>
+          <w:sz w:val="24"/>
+          <w:szCs w:val="24"/>
+        </w:rPr>
+        <w:t>.</w:t>
+      </w:r>
+    </w:p>
+    <w:p>
+      <w:pPr>
+        <w:pStyle w:val="NoSpacing"/>
+        <w:numPr>
+          <w:ilvl w:val="0"/>
+          <w:numId w:val="36"/>
+        </w:numPr>
+        <w:rPr>
+          <w:sz w:val="24"/>
+          <w:szCs w:val="24"/>
+          <w:u w:val="single"/>
+        </w:rPr>
+      </w:pPr>
+      <w:r>
+        <w:rPr>
+          <w:sz w:val="24"/>
+          <w:szCs w:val="24"/>
+        </w:rPr>
+        <w:t>In this loop index will maintain internally.</w:t>
+      </w:r>
+    </w:p>
+    <w:p>
+      <w:pPr>
+        <w:pStyle w:val="NoSpacing"/>
+        <w:numPr>
+          <w:ilvl w:val="0"/>
+          <w:numId w:val="36"/>
+        </w:numPr>
+        <w:rPr>
+          <w:sz w:val="24"/>
+          <w:szCs w:val="24"/>
+          <w:u w:val="single"/>
+        </w:rPr>
+      </w:pPr>
+      <w:r>
+        <w:rPr>
+          <w:sz w:val="24"/>
+          <w:szCs w:val="24"/>
+        </w:rPr>
+        <w:t>This loop is use to iterate all the values from the collection, and you cannot perform indexed based iteration using this loop.</w:t>
+      </w:r>
+    </w:p>
+    <w:p>
+      <w:pPr>
+        <w:pStyle w:val="NoSpacing"/>
+        <w:numPr>
+          <w:ilvl w:val="0"/>
+          <w:numId w:val="36"/>
+        </w:numPr>
+        <w:rPr>
+          <w:sz w:val="24"/>
+          <w:szCs w:val="24"/>
+          <w:u w:val="single"/>
+        </w:rPr>
+      </w:pPr>
+      <w:r>
+        <w:rPr>
+          <w:sz w:val="24"/>
+          <w:szCs w:val="24"/>
+        </w:rPr>
+        <w:t xml:space="preserve">Using this </w:t>
+      </w:r>
+      <w:proofErr w:type="gramStart"/>
+      <w:r>
+        <w:rPr>
+          <w:sz w:val="24"/>
+          <w:szCs w:val="24"/>
+        </w:rPr>
+        <w:t>loop</w:t>
+      </w:r>
+      <w:proofErr w:type="gramEnd"/>
+      <w:r>
+        <w:rPr>
+          <w:sz w:val="24"/>
+          <w:szCs w:val="24"/>
+        </w:rPr>
+        <w:t xml:space="preserve"> you can avoid a changes of </w:t>
+      </w:r>
+      <w:proofErr w:type="spellStart"/>
+      <w:r>
+        <w:rPr>
+          <w:sz w:val="24"/>
+          <w:szCs w:val="24"/>
+        </w:rPr>
+        <w:t>ArrayIndexOutOfBoundException</w:t>
+      </w:r>
+      <w:proofErr w:type="spellEnd"/>
+      <w:r>
+        <w:rPr>
+          <w:sz w:val="24"/>
+          <w:szCs w:val="24"/>
+        </w:rPr>
+        <w:t xml:space="preserve"> at runtime.</w:t>
+      </w:r>
+    </w:p>
+    <w:p>
+      <w:pPr>
+        <w:pStyle w:val="NoSpacing"/>
+        <w:numPr>
+          <w:ilvl w:val="0"/>
+          <w:numId w:val="36"/>
+        </w:numPr>
+        <w:rPr>
+          <w:sz w:val="24"/>
+          <w:szCs w:val="24"/>
+          <w:u w:val="single"/>
+        </w:rPr>
+      </w:pPr>
+      <w:r>
+        <w:rPr>
+          <w:sz w:val="24"/>
+          <w:szCs w:val="24"/>
+        </w:rPr>
+        <w:t xml:space="preserve">Syntax </w:t>
+      </w:r>
+    </w:p>
+    <w:p>
+      <w:pPr>
+        <w:pStyle w:val="NoSpacing"/>
+        <w:ind w:left="720"/>
+        <w:rPr>
+          <w:sz w:val="24"/>
+          <w:szCs w:val="24"/>
+        </w:rPr>
+      </w:pPr>
+      <w:proofErr w:type="gramStart"/>
+      <w:r>
+        <w:rPr>
+          <w:sz w:val="24"/>
+          <w:szCs w:val="24"/>
+        </w:rPr>
+        <w:t xml:space="preserve">for( </w:t>
+      </w:r>
+      <w:proofErr w:type="spellStart"/>
+      <w:r>
+        <w:rPr>
+          <w:sz w:val="24"/>
+          <w:szCs w:val="24"/>
+        </w:rPr>
+        <w:t>DataType</w:t>
+      </w:r>
+      <w:proofErr w:type="spellEnd"/>
+      <w:proofErr w:type="gramEnd"/>
+      <w:r>
+        <w:rPr>
+          <w:sz w:val="24"/>
+          <w:szCs w:val="24"/>
+        </w:rPr>
+        <w:t xml:space="preserve"> variable </w:t>
+      </w:r>
+      <w:r>
+        <w:rPr>
+          <w:b/>
+          <w:bCs/>
+          <w:sz w:val="24"/>
+          <w:szCs w:val="24"/>
+        </w:rPr>
+        <w:t>:</w:t>
+      </w:r>
+      <w:r>
+        <w:rPr>
+          <w:sz w:val="24"/>
+          <w:szCs w:val="24"/>
+        </w:rPr>
+        <w:t xml:space="preserve"> collection ) </w:t>
+      </w:r>
+      <w:r>
+        <w:rPr>
+          <w:sz w:val="24"/>
+          <w:szCs w:val="24"/>
+        </w:rPr>
+        <w:t xml:space="preserve"> </w:t>
+      </w:r>
+    </w:p>
+    <w:p>
+      <w:pPr>
+        <w:pStyle w:val="NoSpacing"/>
+        <w:ind w:left="720"/>
+        <w:rPr>
+          <w:sz w:val="24"/>
+          <w:szCs w:val="24"/>
+        </w:rPr>
+      </w:pPr>
+      <w:r>
+        <w:rPr>
+          <w:sz w:val="24"/>
+          <w:szCs w:val="24"/>
+        </w:rPr>
+        <w:t>{</w:t>
+      </w:r>
+    </w:p>
+    <w:p>
+      <w:pPr>
+        <w:pStyle w:val="NoSpacing"/>
+        <w:ind w:left="720"/>
+        <w:rPr>
+          <w:sz w:val="24"/>
+          <w:szCs w:val="24"/>
+        </w:rPr>
+      </w:pPr>
+    </w:p>
+    <w:p>
+      <w:pPr>
+        <w:pStyle w:val="NoSpacing"/>
+        <w:ind w:left="720"/>
+        <w:rPr>
+          <w:sz w:val="24"/>
+          <w:szCs w:val="24"/>
+          <w:u w:val="single"/>
+        </w:rPr>
+      </w:pPr>
+      <w:r>
+        <w:rPr>
+          <w:sz w:val="24"/>
+          <w:szCs w:val="24"/>
+        </w:rPr>
+        <w:t>}</w:t>
+      </w:r>
+      <w:r>
+        <w:rPr>
           <w:sz w:val="32"/>
           <w:szCs w:val="32"/>
           <w:u w:val="single"/>
         </w:rPr>
-      </w:pPr>
-      <w:r>
+        <w:br w:type="page"/>
+      </w:r>
+    </w:p>
+    <w:p>
+      <w:pPr>
+        <w:pStyle w:val="NoSpacing"/>
         <w:rPr>
           <w:b/>
           <w:bCs/>
@@ -14775,6 +15044,15 @@
           <w:szCs w:val="32"/>
           <w:u w:val="single"/>
         </w:rPr>
+      </w:pPr>
+      <w:r>
+        <w:rPr>
+          <w:b/>
+          <w:bCs/>
+          <w:sz w:val="32"/>
+          <w:szCs w:val="32"/>
+          <w:u w:val="single"/>
+        </w:rPr>
         <w:lastRenderedPageBreak/>
         <w:t>Array</w:t>
       </w:r>
@@ -15713,6 +15991,158 @@
           <w:szCs w:val="20"/>
         </w:rPr>
         <w:t>After instance creation of an array every block of array will be initialize by default value.</w:t>
+      </w:r>
+    </w:p>
+    <w:p>
+      <w:pPr>
+        <w:pStyle w:val="NoSpacing"/>
+        <w:numPr>
+          <w:ilvl w:val="0"/>
+          <w:numId w:val="35"/>
+        </w:numPr>
+        <w:rPr>
+          <w:color w:val="000000" w:themeColor="text1"/>
+          <w:sz w:val="20"/>
+          <w:szCs w:val="20"/>
+        </w:rPr>
+      </w:pPr>
+      <w:r>
+        <w:rPr>
+          <w:color w:val="000000" w:themeColor="text1"/>
+          <w:sz w:val="20"/>
+          <w:szCs w:val="20"/>
+        </w:rPr>
+        <w:t>Total number of values can be get using length function in array.</w:t>
+      </w:r>
+    </w:p>
+    <w:p>
+      <w:pPr>
+        <w:pStyle w:val="NoSpacing"/>
+        <w:numPr>
+          <w:ilvl w:val="0"/>
+          <w:numId w:val="35"/>
+        </w:numPr>
+        <w:rPr>
+          <w:color w:val="000000" w:themeColor="text1"/>
+          <w:sz w:val="20"/>
+          <w:szCs w:val="20"/>
+        </w:rPr>
+      </w:pPr>
+      <w:proofErr w:type="spellStart"/>
+      <w:proofErr w:type="gramStart"/>
+      <w:r>
+        <w:rPr>
+          <w:b/>
+          <w:bCs/>
+          <w:color w:val="000000" w:themeColor="text1"/>
+          <w:sz w:val="20"/>
+          <w:szCs w:val="20"/>
+          <w:highlight w:val="yellow"/>
+        </w:rPr>
+        <w:t>array.length</w:t>
+      </w:r>
+      <w:proofErr w:type="spellEnd"/>
+      <w:proofErr w:type="gramEnd"/>
+      <w:r>
+        <w:rPr>
+          <w:color w:val="000000" w:themeColor="text1"/>
+          <w:sz w:val="20"/>
+          <w:szCs w:val="20"/>
+        </w:rPr>
+        <w:t xml:space="preserve"> this will return the total number of values present inside array.</w:t>
+      </w:r>
+    </w:p>
+    <w:p>
+      <w:pPr>
+        <w:pStyle w:val="NoSpacing"/>
+        <w:numPr>
+          <w:ilvl w:val="0"/>
+          <w:numId w:val="35"/>
+        </w:numPr>
+        <w:rPr>
+          <w:color w:val="000000" w:themeColor="text1"/>
+          <w:sz w:val="20"/>
+          <w:szCs w:val="20"/>
+        </w:rPr>
+      </w:pPr>
+      <w:proofErr w:type="spellStart"/>
+      <w:proofErr w:type="gramStart"/>
+      <w:r>
+        <w:rPr>
+          <w:b/>
+          <w:bCs/>
+          <w:color w:val="000000" w:themeColor="text1"/>
+          <w:sz w:val="20"/>
+          <w:szCs w:val="20"/>
+          <w:highlight w:val="yellow"/>
+        </w:rPr>
+        <w:t>array.length</w:t>
+      </w:r>
+      <w:proofErr w:type="spellEnd"/>
+      <w:proofErr w:type="gramEnd"/>
+      <w:r>
+        <w:rPr>
+          <w:b/>
+          <w:bCs/>
+          <w:color w:val="000000" w:themeColor="text1"/>
+          <w:sz w:val="20"/>
+          <w:szCs w:val="20"/>
+          <w:highlight w:val="yellow"/>
+        </w:rPr>
+        <w:t xml:space="preserve"> </w:t>
+      </w:r>
+      <w:r>
+        <w:rPr>
+          <w:b/>
+          <w:bCs/>
+          <w:color w:val="000000" w:themeColor="text1"/>
+          <w:sz w:val="20"/>
+          <w:szCs w:val="20"/>
+          <w:highlight w:val="yellow"/>
+        </w:rPr>
+        <w:t>- 1</w:t>
+      </w:r>
+      <w:r>
+        <w:rPr>
+          <w:b/>
+          <w:bCs/>
+          <w:color w:val="000000" w:themeColor="text1"/>
+          <w:sz w:val="20"/>
+          <w:szCs w:val="20"/>
+        </w:rPr>
+        <w:t xml:space="preserve"> </w:t>
+      </w:r>
+      <w:r>
+        <w:rPr>
+          <w:color w:val="000000" w:themeColor="text1"/>
+          <w:sz w:val="20"/>
+          <w:szCs w:val="20"/>
+        </w:rPr>
+        <w:t xml:space="preserve"> </w:t>
+      </w:r>
+      <w:r>
+        <w:rPr>
+          <w:color w:val="000000" w:themeColor="text1"/>
+          <w:sz w:val="20"/>
+          <w:szCs w:val="20"/>
+        </w:rPr>
+        <w:t xml:space="preserve">: </w:t>
+      </w:r>
+      <w:r>
+        <w:rPr>
+          <w:color w:val="000000" w:themeColor="text1"/>
+          <w:sz w:val="20"/>
+          <w:szCs w:val="20"/>
+        </w:rPr>
+        <w:t>T</w:t>
+      </w:r>
+      <w:r>
+        <w:rPr>
+          <w:color w:val="000000" w:themeColor="text1"/>
+          <w:sz w:val="20"/>
+          <w:szCs w:val="20"/>
+        </w:rPr>
+        <w:t>o get the last index of array.</w:t>
       </w:r>
     </w:p>
     <w:p>
@@ -15804,6 +16234,2670 @@
         </w:drawing>
       </w:r>
     </w:p>
+    <w:p>
+      <w:pPr>
+        <w:rPr>
+          <w:color w:val="000000" w:themeColor="text1"/>
+          <w:sz w:val="20"/>
+          <w:szCs w:val="20"/>
+        </w:rPr>
+      </w:pPr>
+      <w:r>
+        <w:rPr>
+          <w:color w:val="000000" w:themeColor="text1"/>
+          <w:sz w:val="20"/>
+          <w:szCs w:val="20"/>
+        </w:rPr>
+        <w:br w:type="page"/>
+      </w:r>
+    </w:p>
+    <w:p>
+      <w:pPr>
+        <w:pStyle w:val="NoSpacing"/>
+        <w:numPr>
+          <w:ilvl w:val="0"/>
+          <w:numId w:val="35"/>
+        </w:numPr>
+        <w:rPr>
+          <w:color w:val="000000" w:themeColor="text1"/>
+          <w:sz w:val="20"/>
+          <w:szCs w:val="20"/>
+        </w:rPr>
+      </w:pPr>
+      <w:r>
+        <w:rPr>
+          <w:color w:val="000000" w:themeColor="text1"/>
+          <w:sz w:val="20"/>
+          <w:szCs w:val="20"/>
+        </w:rPr>
+        <w:lastRenderedPageBreak/>
+        <w:t>Different Ways to create 1-D Array</w:t>
+      </w:r>
+    </w:p>
+    <w:p>
+      <w:pPr>
+        <w:pStyle w:val="NoSpacing"/>
+        <w:ind w:left="1440"/>
+        <w:rPr>
+          <w:color w:val="000000" w:themeColor="text1"/>
+          <w:sz w:val="20"/>
+          <w:szCs w:val="20"/>
+        </w:rPr>
+      </w:pPr>
+      <w:r>
+        <w:rPr>
+          <w:color w:val="000000" w:themeColor="text1"/>
+          <w:sz w:val="20"/>
+          <w:szCs w:val="20"/>
+        </w:rPr>
+        <w:t xml:space="preserve">int </w:t>
+      </w:r>
+      <w:proofErr w:type="spellStart"/>
+      <w:proofErr w:type="gramStart"/>
+      <w:r>
+        <w:rPr>
+          <w:color w:val="000000" w:themeColor="text1"/>
+          <w:sz w:val="20"/>
+          <w:szCs w:val="20"/>
+        </w:rPr>
+        <w:t>arr</w:t>
+      </w:r>
+      <w:proofErr w:type="spellEnd"/>
+      <w:r>
+        <w:rPr>
+          <w:color w:val="000000" w:themeColor="text1"/>
+          <w:sz w:val="20"/>
+          <w:szCs w:val="20"/>
+        </w:rPr>
+        <w:t>[</w:t>
+      </w:r>
+      <w:proofErr w:type="gramEnd"/>
+      <w:r>
+        <w:rPr>
+          <w:color w:val="000000" w:themeColor="text1"/>
+          <w:sz w:val="20"/>
+          <w:szCs w:val="20"/>
+        </w:rPr>
+        <w:t>];   // declare</w:t>
+      </w:r>
+    </w:p>
+    <w:p>
+      <w:pPr>
+        <w:pStyle w:val="NoSpacing"/>
+        <w:ind w:left="1440"/>
+        <w:rPr>
+          <w:color w:val="000000" w:themeColor="text1"/>
+          <w:sz w:val="20"/>
+          <w:szCs w:val="20"/>
+        </w:rPr>
+      </w:pPr>
+      <w:proofErr w:type="spellStart"/>
+      <w:r>
+        <w:rPr>
+          <w:color w:val="000000" w:themeColor="text1"/>
+          <w:sz w:val="20"/>
+          <w:szCs w:val="20"/>
+        </w:rPr>
+        <w:t>arr</w:t>
+      </w:r>
+      <w:proofErr w:type="spellEnd"/>
+      <w:r>
+        <w:rPr>
+          <w:color w:val="000000" w:themeColor="text1"/>
+          <w:sz w:val="20"/>
+          <w:szCs w:val="20"/>
+        </w:rPr>
+        <w:t xml:space="preserve"> = new </w:t>
+      </w:r>
+      <w:proofErr w:type="gramStart"/>
+      <w:r>
+        <w:rPr>
+          <w:color w:val="000000" w:themeColor="text1"/>
+          <w:sz w:val="20"/>
+          <w:szCs w:val="20"/>
+        </w:rPr>
+        <w:t>int[</w:t>
+      </w:r>
+      <w:proofErr w:type="gramEnd"/>
+      <w:r>
+        <w:rPr>
+          <w:color w:val="000000" w:themeColor="text1"/>
+          <w:sz w:val="20"/>
+          <w:szCs w:val="20"/>
+        </w:rPr>
+        <w:t>5]; // instance creation</w:t>
+      </w:r>
+    </w:p>
+    <w:p>
+      <w:pPr>
+        <w:pStyle w:val="NoSpacing"/>
+        <w:ind w:left="1440"/>
+        <w:rPr>
+          <w:color w:val="000000" w:themeColor="text1"/>
+          <w:sz w:val="20"/>
+          <w:szCs w:val="20"/>
+        </w:rPr>
+      </w:pPr>
+      <w:proofErr w:type="spellStart"/>
+      <w:proofErr w:type="gramStart"/>
+      <w:r>
+        <w:rPr>
+          <w:color w:val="000000" w:themeColor="text1"/>
+          <w:sz w:val="20"/>
+          <w:szCs w:val="20"/>
+        </w:rPr>
+        <w:t>arr</w:t>
+      </w:r>
+      <w:proofErr w:type="spellEnd"/>
+      <w:r>
+        <w:rPr>
+          <w:color w:val="000000" w:themeColor="text1"/>
+          <w:sz w:val="20"/>
+          <w:szCs w:val="20"/>
+        </w:rPr>
+        <w:t>[</w:t>
+      </w:r>
+      <w:proofErr w:type="gramEnd"/>
+      <w:r>
+        <w:rPr>
+          <w:color w:val="000000" w:themeColor="text1"/>
+          <w:sz w:val="20"/>
+          <w:szCs w:val="20"/>
+        </w:rPr>
+        <w:t xml:space="preserve">0] = 10; // initialization </w:t>
+      </w:r>
+    </w:p>
+    <w:p>
+      <w:pPr>
+        <w:pStyle w:val="NoSpacing"/>
+        <w:ind w:left="1440"/>
+        <w:rPr>
+          <w:color w:val="000000" w:themeColor="text1"/>
+          <w:sz w:val="20"/>
+          <w:szCs w:val="20"/>
+        </w:rPr>
+      </w:pPr>
+      <w:proofErr w:type="spellStart"/>
+      <w:proofErr w:type="gramStart"/>
+      <w:r>
+        <w:rPr>
+          <w:color w:val="000000" w:themeColor="text1"/>
+          <w:sz w:val="20"/>
+          <w:szCs w:val="20"/>
+        </w:rPr>
+        <w:t>arr</w:t>
+      </w:r>
+      <w:proofErr w:type="spellEnd"/>
+      <w:r>
+        <w:rPr>
+          <w:color w:val="000000" w:themeColor="text1"/>
+          <w:sz w:val="20"/>
+          <w:szCs w:val="20"/>
+        </w:rPr>
+        <w:t>[</w:t>
+      </w:r>
+      <w:proofErr w:type="gramEnd"/>
+      <w:r>
+        <w:rPr>
+          <w:color w:val="000000" w:themeColor="text1"/>
+          <w:sz w:val="20"/>
+          <w:szCs w:val="20"/>
+        </w:rPr>
+        <w:t>1] = 20;</w:t>
+      </w:r>
+    </w:p>
+    <w:p>
+      <w:pPr>
+        <w:pStyle w:val="NoSpacing"/>
+        <w:ind w:left="1440"/>
+        <w:rPr>
+          <w:color w:val="000000" w:themeColor="text1"/>
+          <w:sz w:val="20"/>
+          <w:szCs w:val="20"/>
+        </w:rPr>
+      </w:pPr>
+      <w:proofErr w:type="spellStart"/>
+      <w:proofErr w:type="gramStart"/>
+      <w:r>
+        <w:rPr>
+          <w:color w:val="000000" w:themeColor="text1"/>
+          <w:sz w:val="20"/>
+          <w:szCs w:val="20"/>
+        </w:rPr>
+        <w:t>arr</w:t>
+      </w:r>
+      <w:proofErr w:type="spellEnd"/>
+      <w:r>
+        <w:rPr>
+          <w:color w:val="000000" w:themeColor="text1"/>
+          <w:sz w:val="20"/>
+          <w:szCs w:val="20"/>
+        </w:rPr>
+        <w:t>[</w:t>
+      </w:r>
+      <w:proofErr w:type="gramEnd"/>
+      <w:r>
+        <w:rPr>
+          <w:color w:val="000000" w:themeColor="text1"/>
+          <w:sz w:val="20"/>
+          <w:szCs w:val="20"/>
+        </w:rPr>
+        <w:t>2</w:t>
+      </w:r>
+      <w:r>
+        <w:rPr>
+          <w:color w:val="000000" w:themeColor="text1"/>
+          <w:sz w:val="20"/>
+          <w:szCs w:val="20"/>
+        </w:rPr>
+        <w:t xml:space="preserve">] = </w:t>
+      </w:r>
+      <w:r>
+        <w:rPr>
+          <w:color w:val="000000" w:themeColor="text1"/>
+          <w:sz w:val="20"/>
+          <w:szCs w:val="20"/>
+        </w:rPr>
+        <w:t>3</w:t>
+      </w:r>
+      <w:r>
+        <w:rPr>
+          <w:color w:val="000000" w:themeColor="text1"/>
+          <w:sz w:val="20"/>
+          <w:szCs w:val="20"/>
+        </w:rPr>
+        <w:t>0;</w:t>
+      </w:r>
+    </w:p>
+    <w:p>
+      <w:pPr>
+        <w:pStyle w:val="NoSpacing"/>
+        <w:ind w:left="1440"/>
+        <w:rPr>
+          <w:color w:val="000000" w:themeColor="text1"/>
+          <w:sz w:val="20"/>
+          <w:szCs w:val="20"/>
+        </w:rPr>
+      </w:pPr>
+      <w:proofErr w:type="spellStart"/>
+      <w:proofErr w:type="gramStart"/>
+      <w:r>
+        <w:rPr>
+          <w:color w:val="000000" w:themeColor="text1"/>
+          <w:sz w:val="20"/>
+          <w:szCs w:val="20"/>
+        </w:rPr>
+        <w:t>arr</w:t>
+      </w:r>
+      <w:proofErr w:type="spellEnd"/>
+      <w:r>
+        <w:rPr>
+          <w:color w:val="000000" w:themeColor="text1"/>
+          <w:sz w:val="20"/>
+          <w:szCs w:val="20"/>
+        </w:rPr>
+        <w:t>[</w:t>
+      </w:r>
+      <w:proofErr w:type="gramEnd"/>
+      <w:r>
+        <w:rPr>
+          <w:color w:val="000000" w:themeColor="text1"/>
+          <w:sz w:val="20"/>
+          <w:szCs w:val="20"/>
+        </w:rPr>
+        <w:t>3</w:t>
+      </w:r>
+      <w:r>
+        <w:rPr>
+          <w:color w:val="000000" w:themeColor="text1"/>
+          <w:sz w:val="20"/>
+          <w:szCs w:val="20"/>
+        </w:rPr>
+        <w:t xml:space="preserve">] = </w:t>
+      </w:r>
+      <w:r>
+        <w:rPr>
+          <w:color w:val="000000" w:themeColor="text1"/>
+          <w:sz w:val="20"/>
+          <w:szCs w:val="20"/>
+        </w:rPr>
+        <w:t>4</w:t>
+      </w:r>
+      <w:r>
+        <w:rPr>
+          <w:color w:val="000000" w:themeColor="text1"/>
+          <w:sz w:val="20"/>
+          <w:szCs w:val="20"/>
+        </w:rPr>
+        <w:t>0;</w:t>
+      </w:r>
+    </w:p>
+    <w:p>
+      <w:pPr>
+        <w:pStyle w:val="NoSpacing"/>
+        <w:ind w:left="1440"/>
+        <w:rPr>
+          <w:color w:val="000000" w:themeColor="text1"/>
+          <w:sz w:val="20"/>
+          <w:szCs w:val="20"/>
+        </w:rPr>
+      </w:pPr>
+      <w:proofErr w:type="spellStart"/>
+      <w:proofErr w:type="gramStart"/>
+      <w:r>
+        <w:rPr>
+          <w:color w:val="000000" w:themeColor="text1"/>
+          <w:sz w:val="20"/>
+          <w:szCs w:val="20"/>
+        </w:rPr>
+        <w:t>arr</w:t>
+      </w:r>
+      <w:proofErr w:type="spellEnd"/>
+      <w:r>
+        <w:rPr>
+          <w:color w:val="000000" w:themeColor="text1"/>
+          <w:sz w:val="20"/>
+          <w:szCs w:val="20"/>
+        </w:rPr>
+        <w:t>[</w:t>
+      </w:r>
+      <w:proofErr w:type="gramEnd"/>
+      <w:r>
+        <w:rPr>
+          <w:color w:val="000000" w:themeColor="text1"/>
+          <w:sz w:val="20"/>
+          <w:szCs w:val="20"/>
+        </w:rPr>
+        <w:t>4</w:t>
+      </w:r>
+      <w:r>
+        <w:rPr>
+          <w:color w:val="000000" w:themeColor="text1"/>
+          <w:sz w:val="20"/>
+          <w:szCs w:val="20"/>
+        </w:rPr>
+        <w:t xml:space="preserve">] = </w:t>
+      </w:r>
+      <w:r>
+        <w:rPr>
+          <w:color w:val="000000" w:themeColor="text1"/>
+          <w:sz w:val="20"/>
+          <w:szCs w:val="20"/>
+        </w:rPr>
+        <w:t>5</w:t>
+      </w:r>
+      <w:r>
+        <w:rPr>
+          <w:color w:val="000000" w:themeColor="text1"/>
+          <w:sz w:val="20"/>
+          <w:szCs w:val="20"/>
+        </w:rPr>
+        <w:t>0;</w:t>
+      </w:r>
+      <w:r>
+        <w:rPr>
+          <w:color w:val="000000" w:themeColor="text1"/>
+          <w:sz w:val="20"/>
+          <w:szCs w:val="20"/>
+        </w:rPr>
+        <w:t xml:space="preserve"> </w:t>
+      </w:r>
+    </w:p>
+    <w:p>
+      <w:pPr>
+        <w:pStyle w:val="NoSpacing"/>
+        <w:ind w:left="1440"/>
+        <w:rPr>
+          <w:color w:val="000000" w:themeColor="text1"/>
+          <w:sz w:val="20"/>
+          <w:szCs w:val="20"/>
+        </w:rPr>
+      </w:pPr>
+    </w:p>
+    <w:p>
+      <w:pPr>
+        <w:pStyle w:val="NoSpacing"/>
+        <w:ind w:left="1440"/>
+        <w:rPr>
+          <w:color w:val="000000" w:themeColor="text1"/>
+          <w:sz w:val="20"/>
+          <w:szCs w:val="20"/>
+        </w:rPr>
+      </w:pPr>
+    </w:p>
+    <w:p>
+      <w:pPr>
+        <w:pStyle w:val="NoSpacing"/>
+        <w:ind w:left="1440"/>
+        <w:rPr>
+          <w:color w:val="000000" w:themeColor="text1"/>
+          <w:sz w:val="20"/>
+          <w:szCs w:val="20"/>
+        </w:rPr>
+      </w:pPr>
+      <w:r>
+        <w:rPr>
+          <w:color w:val="000000" w:themeColor="text1"/>
+          <w:sz w:val="20"/>
+          <w:szCs w:val="20"/>
+        </w:rPr>
+        <w:t xml:space="preserve">int </w:t>
+      </w:r>
+      <w:proofErr w:type="spellStart"/>
+      <w:proofErr w:type="gramStart"/>
+      <w:r>
+        <w:rPr>
+          <w:color w:val="000000" w:themeColor="text1"/>
+          <w:sz w:val="20"/>
+          <w:szCs w:val="20"/>
+        </w:rPr>
+        <w:t>arr</w:t>
+      </w:r>
+      <w:proofErr w:type="spellEnd"/>
+      <w:r>
+        <w:rPr>
+          <w:color w:val="000000" w:themeColor="text1"/>
+          <w:sz w:val="20"/>
+          <w:szCs w:val="20"/>
+        </w:rPr>
+        <w:t>[</w:t>
+      </w:r>
+      <w:proofErr w:type="gramEnd"/>
+      <w:r>
+        <w:rPr>
+          <w:color w:val="000000" w:themeColor="text1"/>
+          <w:sz w:val="20"/>
+          <w:szCs w:val="20"/>
+        </w:rPr>
+        <w:t>]</w:t>
+      </w:r>
+      <w:r>
+        <w:rPr>
+          <w:color w:val="000000" w:themeColor="text1"/>
+          <w:sz w:val="20"/>
+          <w:szCs w:val="20"/>
+        </w:rPr>
+        <w:t xml:space="preserve"> </w:t>
+      </w:r>
+      <w:r>
+        <w:rPr>
+          <w:color w:val="000000" w:themeColor="text1"/>
+          <w:sz w:val="20"/>
+          <w:szCs w:val="20"/>
+        </w:rPr>
+        <w:t xml:space="preserve">= new int[5];   // declare </w:t>
+      </w:r>
+      <w:r>
+        <w:rPr>
+          <w:color w:val="000000" w:themeColor="text1"/>
+          <w:sz w:val="20"/>
+          <w:szCs w:val="20"/>
+        </w:rPr>
+        <w:t>and</w:t>
+      </w:r>
+      <w:r>
+        <w:rPr>
+          <w:color w:val="000000" w:themeColor="text1"/>
+          <w:sz w:val="20"/>
+          <w:szCs w:val="20"/>
+        </w:rPr>
+        <w:t xml:space="preserve"> instance creation</w:t>
+      </w:r>
+    </w:p>
+    <w:p>
+      <w:pPr>
+        <w:pStyle w:val="NoSpacing"/>
+        <w:ind w:left="1440"/>
+        <w:rPr>
+          <w:color w:val="000000" w:themeColor="text1"/>
+          <w:sz w:val="20"/>
+          <w:szCs w:val="20"/>
+        </w:rPr>
+      </w:pPr>
+      <w:proofErr w:type="spellStart"/>
+      <w:proofErr w:type="gramStart"/>
+      <w:r>
+        <w:rPr>
+          <w:color w:val="000000" w:themeColor="text1"/>
+          <w:sz w:val="20"/>
+          <w:szCs w:val="20"/>
+        </w:rPr>
+        <w:t>arr</w:t>
+      </w:r>
+      <w:proofErr w:type="spellEnd"/>
+      <w:r>
+        <w:rPr>
+          <w:color w:val="000000" w:themeColor="text1"/>
+          <w:sz w:val="20"/>
+          <w:szCs w:val="20"/>
+        </w:rPr>
+        <w:t>[</w:t>
+      </w:r>
+      <w:proofErr w:type="gramEnd"/>
+      <w:r>
+        <w:rPr>
+          <w:color w:val="000000" w:themeColor="text1"/>
+          <w:sz w:val="20"/>
+          <w:szCs w:val="20"/>
+        </w:rPr>
+        <w:t xml:space="preserve">0] = 10; // initialization </w:t>
+      </w:r>
+    </w:p>
+    <w:p>
+      <w:pPr>
+        <w:pStyle w:val="NoSpacing"/>
+        <w:ind w:left="1440"/>
+        <w:rPr>
+          <w:color w:val="000000" w:themeColor="text1"/>
+          <w:sz w:val="20"/>
+          <w:szCs w:val="20"/>
+        </w:rPr>
+      </w:pPr>
+      <w:proofErr w:type="spellStart"/>
+      <w:proofErr w:type="gramStart"/>
+      <w:r>
+        <w:rPr>
+          <w:color w:val="000000" w:themeColor="text1"/>
+          <w:sz w:val="20"/>
+          <w:szCs w:val="20"/>
+        </w:rPr>
+        <w:t>arr</w:t>
+      </w:r>
+      <w:proofErr w:type="spellEnd"/>
+      <w:r>
+        <w:rPr>
+          <w:color w:val="000000" w:themeColor="text1"/>
+          <w:sz w:val="20"/>
+          <w:szCs w:val="20"/>
+        </w:rPr>
+        <w:t>[</w:t>
+      </w:r>
+      <w:proofErr w:type="gramEnd"/>
+      <w:r>
+        <w:rPr>
+          <w:color w:val="000000" w:themeColor="text1"/>
+          <w:sz w:val="20"/>
+          <w:szCs w:val="20"/>
+        </w:rPr>
+        <w:t>1] = 20;</w:t>
+      </w:r>
+    </w:p>
+    <w:p>
+      <w:pPr>
+        <w:pStyle w:val="NoSpacing"/>
+        <w:ind w:left="1440"/>
+        <w:rPr>
+          <w:color w:val="000000" w:themeColor="text1"/>
+          <w:sz w:val="20"/>
+          <w:szCs w:val="20"/>
+        </w:rPr>
+      </w:pPr>
+      <w:proofErr w:type="spellStart"/>
+      <w:proofErr w:type="gramStart"/>
+      <w:r>
+        <w:rPr>
+          <w:color w:val="000000" w:themeColor="text1"/>
+          <w:sz w:val="20"/>
+          <w:szCs w:val="20"/>
+        </w:rPr>
+        <w:t>arr</w:t>
+      </w:r>
+      <w:proofErr w:type="spellEnd"/>
+      <w:r>
+        <w:rPr>
+          <w:color w:val="000000" w:themeColor="text1"/>
+          <w:sz w:val="20"/>
+          <w:szCs w:val="20"/>
+        </w:rPr>
+        <w:t>[</w:t>
+      </w:r>
+      <w:proofErr w:type="gramEnd"/>
+      <w:r>
+        <w:rPr>
+          <w:color w:val="000000" w:themeColor="text1"/>
+          <w:sz w:val="20"/>
+          <w:szCs w:val="20"/>
+        </w:rPr>
+        <w:t>2] = 30;</w:t>
+      </w:r>
+    </w:p>
+    <w:p>
+      <w:pPr>
+        <w:pStyle w:val="NoSpacing"/>
+        <w:ind w:left="1440"/>
+        <w:rPr>
+          <w:color w:val="000000" w:themeColor="text1"/>
+          <w:sz w:val="20"/>
+          <w:szCs w:val="20"/>
+        </w:rPr>
+      </w:pPr>
+      <w:proofErr w:type="spellStart"/>
+      <w:proofErr w:type="gramStart"/>
+      <w:r>
+        <w:rPr>
+          <w:color w:val="000000" w:themeColor="text1"/>
+          <w:sz w:val="20"/>
+          <w:szCs w:val="20"/>
+        </w:rPr>
+        <w:t>arr</w:t>
+      </w:r>
+      <w:proofErr w:type="spellEnd"/>
+      <w:r>
+        <w:rPr>
+          <w:color w:val="000000" w:themeColor="text1"/>
+          <w:sz w:val="20"/>
+          <w:szCs w:val="20"/>
+        </w:rPr>
+        <w:t>[</w:t>
+      </w:r>
+      <w:proofErr w:type="gramEnd"/>
+      <w:r>
+        <w:rPr>
+          <w:color w:val="000000" w:themeColor="text1"/>
+          <w:sz w:val="20"/>
+          <w:szCs w:val="20"/>
+        </w:rPr>
+        <w:t>3] = 40;</w:t>
+      </w:r>
+    </w:p>
+    <w:p>
+      <w:pPr>
+        <w:pStyle w:val="NoSpacing"/>
+        <w:ind w:left="1440"/>
+        <w:rPr>
+          <w:color w:val="000000" w:themeColor="text1"/>
+          <w:sz w:val="20"/>
+          <w:szCs w:val="20"/>
+        </w:rPr>
+      </w:pPr>
+      <w:proofErr w:type="spellStart"/>
+      <w:proofErr w:type="gramStart"/>
+      <w:r>
+        <w:rPr>
+          <w:color w:val="000000" w:themeColor="text1"/>
+          <w:sz w:val="20"/>
+          <w:szCs w:val="20"/>
+        </w:rPr>
+        <w:t>arr</w:t>
+      </w:r>
+      <w:proofErr w:type="spellEnd"/>
+      <w:r>
+        <w:rPr>
+          <w:color w:val="000000" w:themeColor="text1"/>
+          <w:sz w:val="20"/>
+          <w:szCs w:val="20"/>
+        </w:rPr>
+        <w:t>[</w:t>
+      </w:r>
+      <w:proofErr w:type="gramEnd"/>
+      <w:r>
+        <w:rPr>
+          <w:color w:val="000000" w:themeColor="text1"/>
+          <w:sz w:val="20"/>
+          <w:szCs w:val="20"/>
+        </w:rPr>
+        <w:t>4] = 50;</w:t>
+      </w:r>
+    </w:p>
+    <w:p>
+      <w:pPr>
+        <w:pStyle w:val="NoSpacing"/>
+        <w:ind w:left="1440"/>
+        <w:rPr>
+          <w:color w:val="000000" w:themeColor="text1"/>
+          <w:sz w:val="20"/>
+          <w:szCs w:val="20"/>
+        </w:rPr>
+      </w:pPr>
+    </w:p>
+    <w:p>
+      <w:pPr>
+        <w:pStyle w:val="NoSpacing"/>
+        <w:ind w:left="1440"/>
+        <w:rPr>
+          <w:color w:val="000000" w:themeColor="text1"/>
+          <w:sz w:val="20"/>
+          <w:szCs w:val="20"/>
+        </w:rPr>
+      </w:pPr>
+    </w:p>
+    <w:p>
+      <w:pPr>
+        <w:pStyle w:val="NoSpacing"/>
+        <w:ind w:left="1440"/>
+        <w:rPr>
+          <w:color w:val="000000" w:themeColor="text1"/>
+          <w:sz w:val="20"/>
+          <w:szCs w:val="20"/>
+        </w:rPr>
+      </w:pPr>
+      <w:r>
+        <w:rPr>
+          <w:color w:val="000000" w:themeColor="text1"/>
+          <w:sz w:val="20"/>
+          <w:szCs w:val="20"/>
+        </w:rPr>
+        <w:t xml:space="preserve">int </w:t>
+      </w:r>
+      <w:proofErr w:type="spellStart"/>
+      <w:proofErr w:type="gramStart"/>
+      <w:r>
+        <w:rPr>
+          <w:color w:val="000000" w:themeColor="text1"/>
+          <w:sz w:val="20"/>
+          <w:szCs w:val="20"/>
+        </w:rPr>
+        <w:t>arr</w:t>
+      </w:r>
+      <w:proofErr w:type="spellEnd"/>
+      <w:r>
+        <w:rPr>
+          <w:color w:val="000000" w:themeColor="text1"/>
+          <w:sz w:val="20"/>
+          <w:szCs w:val="20"/>
+        </w:rPr>
+        <w:t>[</w:t>
+      </w:r>
+      <w:proofErr w:type="gramEnd"/>
+      <w:r>
+        <w:rPr>
+          <w:color w:val="000000" w:themeColor="text1"/>
+          <w:sz w:val="20"/>
+          <w:szCs w:val="20"/>
+        </w:rPr>
+        <w:t>] = new int[]</w:t>
+      </w:r>
+      <w:r>
+        <w:rPr>
+          <w:color w:val="000000" w:themeColor="text1"/>
+          <w:sz w:val="20"/>
+          <w:szCs w:val="20"/>
+        </w:rPr>
+        <w:t xml:space="preserve"> {10, 20, 30, 40, 50}</w:t>
+      </w:r>
+      <w:r>
+        <w:rPr>
+          <w:color w:val="000000" w:themeColor="text1"/>
+          <w:sz w:val="20"/>
+          <w:szCs w:val="20"/>
+        </w:rPr>
+        <w:t xml:space="preserve">;   // declare </w:t>
+      </w:r>
+      <w:r>
+        <w:rPr>
+          <w:color w:val="000000" w:themeColor="text1"/>
+          <w:sz w:val="20"/>
+          <w:szCs w:val="20"/>
+        </w:rPr>
+        <w:t>,</w:t>
+      </w:r>
+      <w:r>
+        <w:rPr>
+          <w:color w:val="000000" w:themeColor="text1"/>
+          <w:sz w:val="20"/>
+          <w:szCs w:val="20"/>
+        </w:rPr>
+        <w:t>instance creation</w:t>
+      </w:r>
+      <w:r>
+        <w:rPr>
+          <w:color w:val="000000" w:themeColor="text1"/>
+          <w:sz w:val="20"/>
+          <w:szCs w:val="20"/>
+        </w:rPr>
+        <w:t xml:space="preserve"> and </w:t>
+      </w:r>
+      <w:r>
+        <w:rPr>
+          <w:color w:val="000000" w:themeColor="text1"/>
+          <w:sz w:val="20"/>
+          <w:szCs w:val="20"/>
+        </w:rPr>
+        <w:t>initialization</w:t>
+      </w:r>
+    </w:p>
+    <w:p>
+      <w:pPr>
+        <w:pStyle w:val="NoSpacing"/>
+        <w:ind w:left="1440"/>
+        <w:rPr>
+          <w:color w:val="000000" w:themeColor="text1"/>
+          <w:sz w:val="20"/>
+          <w:szCs w:val="20"/>
+        </w:rPr>
+      </w:pPr>
+    </w:p>
+    <w:p>
+      <w:pPr>
+        <w:pStyle w:val="NoSpacing"/>
+        <w:ind w:left="1440"/>
+        <w:rPr>
+          <w:color w:val="000000" w:themeColor="text1"/>
+          <w:sz w:val="20"/>
+          <w:szCs w:val="20"/>
+        </w:rPr>
+      </w:pPr>
+    </w:p>
+    <w:p>
+      <w:pPr>
+        <w:pStyle w:val="NoSpacing"/>
+        <w:ind w:left="1440"/>
+        <w:rPr>
+          <w:color w:val="000000" w:themeColor="text1"/>
+          <w:sz w:val="20"/>
+          <w:szCs w:val="20"/>
+        </w:rPr>
+      </w:pPr>
+      <w:r>
+        <w:rPr>
+          <w:color w:val="000000" w:themeColor="text1"/>
+          <w:sz w:val="20"/>
+          <w:szCs w:val="20"/>
+        </w:rPr>
+        <w:t xml:space="preserve">int </w:t>
+      </w:r>
+      <w:proofErr w:type="spellStart"/>
+      <w:proofErr w:type="gramStart"/>
+      <w:r>
+        <w:rPr>
+          <w:color w:val="000000" w:themeColor="text1"/>
+          <w:sz w:val="20"/>
+          <w:szCs w:val="20"/>
+        </w:rPr>
+        <w:t>arr</w:t>
+      </w:r>
+      <w:proofErr w:type="spellEnd"/>
+      <w:r>
+        <w:rPr>
+          <w:color w:val="000000" w:themeColor="text1"/>
+          <w:sz w:val="20"/>
+          <w:szCs w:val="20"/>
+        </w:rPr>
+        <w:t>[</w:t>
+      </w:r>
+      <w:proofErr w:type="gramEnd"/>
+      <w:r>
+        <w:rPr>
+          <w:color w:val="000000" w:themeColor="text1"/>
+          <w:sz w:val="20"/>
+          <w:szCs w:val="20"/>
+        </w:rPr>
+        <w:t xml:space="preserve">] = {10, 20, 30, 40, 50};   // declare </w:t>
+      </w:r>
+      <w:r>
+        <w:rPr>
+          <w:color w:val="000000" w:themeColor="text1"/>
+          <w:sz w:val="20"/>
+          <w:szCs w:val="20"/>
+        </w:rPr>
+        <w:t>and</w:t>
+      </w:r>
+      <w:r>
+        <w:rPr>
+          <w:color w:val="000000" w:themeColor="text1"/>
+          <w:sz w:val="20"/>
+          <w:szCs w:val="20"/>
+        </w:rPr>
+        <w:t xml:space="preserve"> initialization</w:t>
+      </w:r>
+      <w:r>
+        <w:rPr>
+          <w:color w:val="000000" w:themeColor="text1"/>
+          <w:sz w:val="20"/>
+          <w:szCs w:val="20"/>
+        </w:rPr>
+        <w:t xml:space="preserve"> (instance creation happens internally)</w:t>
+      </w:r>
+    </w:p>
+    <w:p>
+      <w:pPr>
+        <w:pStyle w:val="NoSpacing"/>
+        <w:rPr>
+          <w:color w:val="000000" w:themeColor="text1"/>
+          <w:sz w:val="20"/>
+          <w:szCs w:val="20"/>
+        </w:rPr>
+      </w:pPr>
+    </w:p>
+    <w:p>
+      <w:pPr>
+        <w:pStyle w:val="NoSpacing"/>
+        <w:rPr>
+          <w:color w:val="000000" w:themeColor="text1"/>
+          <w:sz w:val="20"/>
+          <w:szCs w:val="20"/>
+        </w:rPr>
+      </w:pPr>
+    </w:p>
+    <w:p>
+      <w:pPr>
+        <w:pStyle w:val="NoSpacing"/>
+        <w:rPr>
+          <w:b/>
+          <w:bCs/>
+          <w:color w:val="000000" w:themeColor="text1"/>
+          <w:sz w:val="20"/>
+          <w:szCs w:val="20"/>
+          <w:u w:val="single"/>
+        </w:rPr>
+      </w:pPr>
+      <w:r>
+        <w:rPr>
+          <w:b/>
+          <w:bCs/>
+          <w:color w:val="000000" w:themeColor="text1"/>
+          <w:sz w:val="20"/>
+          <w:szCs w:val="20"/>
+          <w:u w:val="single"/>
+        </w:rPr>
+        <w:t>2-D Array</w:t>
+      </w:r>
+    </w:p>
+    <w:p>
+      <w:pPr>
+        <w:pStyle w:val="NoSpacing"/>
+        <w:numPr>
+          <w:ilvl w:val="0"/>
+          <w:numId w:val="37"/>
+        </w:numPr>
+        <w:rPr>
+          <w:color w:val="000000" w:themeColor="text1"/>
+          <w:sz w:val="20"/>
+          <w:szCs w:val="20"/>
+        </w:rPr>
+      </w:pPr>
+      <w:r>
+        <w:rPr>
+          <w:color w:val="000000" w:themeColor="text1"/>
+          <w:sz w:val="20"/>
+          <w:szCs w:val="20"/>
+        </w:rPr>
+        <w:t>Can store values in row and column structure.</w:t>
+      </w:r>
+    </w:p>
+    <w:p>
+      <w:pPr>
+        <w:pStyle w:val="NoSpacing"/>
+        <w:numPr>
+          <w:ilvl w:val="0"/>
+          <w:numId w:val="37"/>
+        </w:numPr>
+        <w:rPr>
+          <w:sz w:val="20"/>
+          <w:szCs w:val="20"/>
+        </w:rPr>
+      </w:pPr>
+      <w:r>
+        <w:rPr>
+          <w:sz w:val="20"/>
+          <w:szCs w:val="20"/>
+        </w:rPr>
+        <w:t>Syntax:</w:t>
+      </w:r>
+    </w:p>
+    <w:p>
+      <w:pPr>
+        <w:pStyle w:val="NoSpacing"/>
+        <w:ind w:left="720"/>
+        <w:rPr>
+          <w:b/>
+          <w:bCs/>
+          <w:sz w:val="20"/>
+          <w:szCs w:val="20"/>
+        </w:rPr>
+      </w:pPr>
+      <w:r>
+        <w:rPr>
+          <w:b/>
+          <w:bCs/>
+          <w:sz w:val="20"/>
+          <w:szCs w:val="20"/>
+        </w:rPr>
+        <w:t>Array Declaration</w:t>
+      </w:r>
+    </w:p>
+    <w:p>
+      <w:pPr>
+        <w:pStyle w:val="NoSpacing"/>
+        <w:ind w:left="720"/>
+        <w:rPr>
+          <w:b/>
+          <w:bCs/>
+          <w:sz w:val="20"/>
+          <w:szCs w:val="20"/>
+        </w:rPr>
+      </w:pPr>
+      <w:r>
+        <w:rPr>
+          <w:sz w:val="20"/>
+          <w:szCs w:val="20"/>
+        </w:rPr>
+        <w:tab/>
+      </w:r>
+      <w:r>
+        <w:rPr>
+          <w:b/>
+          <w:bCs/>
+          <w:sz w:val="20"/>
+          <w:szCs w:val="20"/>
+          <w:highlight w:val="yellow"/>
+        </w:rPr>
+        <w:t xml:space="preserve">Data-type   </w:t>
+      </w:r>
+      <w:proofErr w:type="gramStart"/>
+      <w:r>
+        <w:rPr>
+          <w:b/>
+          <w:bCs/>
+          <w:sz w:val="20"/>
+          <w:szCs w:val="20"/>
+          <w:highlight w:val="yellow"/>
+        </w:rPr>
+        <w:t>identifier[</w:t>
+      </w:r>
+      <w:proofErr w:type="gramEnd"/>
+      <w:r>
+        <w:rPr>
+          <w:b/>
+          <w:bCs/>
+          <w:sz w:val="20"/>
+          <w:szCs w:val="20"/>
+          <w:highlight w:val="yellow"/>
+        </w:rPr>
+        <w:t>]</w:t>
+      </w:r>
+      <w:r>
+        <w:rPr>
+          <w:b/>
+          <w:bCs/>
+          <w:sz w:val="20"/>
+          <w:szCs w:val="20"/>
+          <w:highlight w:val="yellow"/>
+        </w:rPr>
+        <w:t>[]</w:t>
+      </w:r>
+      <w:r>
+        <w:rPr>
+          <w:b/>
+          <w:bCs/>
+          <w:sz w:val="20"/>
+          <w:szCs w:val="20"/>
+          <w:highlight w:val="yellow"/>
+        </w:rPr>
+        <w:t>;</w:t>
+      </w:r>
+    </w:p>
+    <w:p>
+      <w:pPr>
+        <w:pStyle w:val="NoSpacing"/>
+        <w:ind w:left="720"/>
+        <w:rPr>
+          <w:sz w:val="20"/>
+          <w:szCs w:val="20"/>
+        </w:rPr>
+      </w:pPr>
+      <w:r>
+        <w:rPr>
+          <w:sz w:val="20"/>
+          <w:szCs w:val="20"/>
+        </w:rPr>
+        <w:tab/>
+        <w:t xml:space="preserve">Example: double    </w:t>
+      </w:r>
+      <w:proofErr w:type="gramStart"/>
+      <w:r>
+        <w:rPr>
+          <w:sz w:val="20"/>
+          <w:szCs w:val="20"/>
+        </w:rPr>
+        <w:t>percent[</w:t>
+      </w:r>
+      <w:proofErr w:type="gramEnd"/>
+      <w:r>
+        <w:rPr>
+          <w:sz w:val="20"/>
+          <w:szCs w:val="20"/>
+        </w:rPr>
+        <w:t>]</w:t>
+      </w:r>
+      <w:r>
+        <w:rPr>
+          <w:sz w:val="20"/>
+          <w:szCs w:val="20"/>
+        </w:rPr>
+        <w:t>[]</w:t>
+      </w:r>
+      <w:r>
+        <w:rPr>
+          <w:sz w:val="20"/>
+          <w:szCs w:val="20"/>
+        </w:rPr>
+        <w:t>;</w:t>
+      </w:r>
+    </w:p>
+    <w:p>
+      <w:pPr>
+        <w:pStyle w:val="NoSpacing"/>
+        <w:ind w:left="720"/>
+        <w:rPr>
+          <w:b/>
+          <w:bCs/>
+          <w:sz w:val="20"/>
+          <w:szCs w:val="20"/>
+        </w:rPr>
+      </w:pPr>
+      <w:r>
+        <w:rPr>
+          <w:b/>
+          <w:bCs/>
+          <w:sz w:val="20"/>
+          <w:szCs w:val="20"/>
+        </w:rPr>
+        <w:t>Array Instantiation (Object Creation)</w:t>
+      </w:r>
+    </w:p>
+    <w:p>
+      <w:pPr>
+        <w:pStyle w:val="NoSpacing"/>
+        <w:ind w:left="720"/>
+        <w:rPr>
+          <w:b/>
+          <w:bCs/>
+          <w:sz w:val="20"/>
+          <w:szCs w:val="20"/>
+        </w:rPr>
+      </w:pPr>
+      <w:r>
+        <w:rPr>
+          <w:b/>
+          <w:bCs/>
+          <w:sz w:val="20"/>
+          <w:szCs w:val="20"/>
+        </w:rPr>
+        <w:tab/>
+      </w:r>
+      <w:proofErr w:type="gramStart"/>
+      <w:r>
+        <w:rPr>
+          <w:b/>
+          <w:bCs/>
+          <w:sz w:val="20"/>
+          <w:szCs w:val="20"/>
+          <w:highlight w:val="yellow"/>
+        </w:rPr>
+        <w:t>i</w:t>
+      </w:r>
+      <w:r>
+        <w:rPr>
+          <w:b/>
+          <w:bCs/>
+          <w:sz w:val="20"/>
+          <w:szCs w:val="20"/>
+          <w:highlight w:val="yellow"/>
+        </w:rPr>
+        <w:t>dentifier  =</w:t>
+      </w:r>
+      <w:proofErr w:type="gramEnd"/>
+      <w:r>
+        <w:rPr>
+          <w:b/>
+          <w:bCs/>
+          <w:sz w:val="20"/>
+          <w:szCs w:val="20"/>
+          <w:highlight w:val="yellow"/>
+        </w:rPr>
+        <w:t xml:space="preserve"> </w:t>
+      </w:r>
+      <w:r>
+        <w:rPr>
+          <w:b/>
+          <w:bCs/>
+          <w:sz w:val="20"/>
+          <w:szCs w:val="20"/>
+          <w:highlight w:val="red"/>
+        </w:rPr>
+        <w:t>new</w:t>
+      </w:r>
+      <w:r>
+        <w:rPr>
+          <w:b/>
+          <w:bCs/>
+          <w:sz w:val="20"/>
+          <w:szCs w:val="20"/>
+          <w:highlight w:val="yellow"/>
+        </w:rPr>
+        <w:t xml:space="preserve"> Data-type[</w:t>
+      </w:r>
+      <w:proofErr w:type="spellStart"/>
+      <w:r>
+        <w:rPr>
+          <w:b/>
+          <w:bCs/>
+          <w:sz w:val="20"/>
+          <w:szCs w:val="20"/>
+          <w:highlight w:val="yellow"/>
+        </w:rPr>
+        <w:t>Row_</w:t>
+      </w:r>
+      <w:r>
+        <w:rPr>
+          <w:b/>
+          <w:bCs/>
+          <w:sz w:val="20"/>
+          <w:szCs w:val="20"/>
+          <w:highlight w:val="yellow"/>
+        </w:rPr>
+        <w:t>Size</w:t>
+      </w:r>
+      <w:proofErr w:type="spellEnd"/>
+      <w:r>
+        <w:rPr>
+          <w:b/>
+          <w:bCs/>
+          <w:sz w:val="20"/>
+          <w:szCs w:val="20"/>
+          <w:highlight w:val="yellow"/>
+        </w:rPr>
+        <w:t>]</w:t>
+      </w:r>
+      <w:r>
+        <w:rPr>
+          <w:b/>
+          <w:bCs/>
+          <w:sz w:val="20"/>
+          <w:szCs w:val="20"/>
+          <w:highlight w:val="yellow"/>
+        </w:rPr>
+        <w:t>[</w:t>
+      </w:r>
+      <w:proofErr w:type="spellStart"/>
+      <w:r>
+        <w:rPr>
+          <w:b/>
+          <w:bCs/>
+          <w:sz w:val="20"/>
+          <w:szCs w:val="20"/>
+          <w:highlight w:val="yellow"/>
+        </w:rPr>
+        <w:t>Column</w:t>
+      </w:r>
+      <w:r>
+        <w:rPr>
+          <w:b/>
+          <w:bCs/>
+          <w:sz w:val="20"/>
+          <w:szCs w:val="20"/>
+          <w:highlight w:val="yellow"/>
+        </w:rPr>
+        <w:t>_</w:t>
+      </w:r>
+      <w:r>
+        <w:rPr>
+          <w:b/>
+          <w:bCs/>
+          <w:sz w:val="20"/>
+          <w:szCs w:val="20"/>
+          <w:highlight w:val="yellow"/>
+        </w:rPr>
+        <w:t>Size</w:t>
+      </w:r>
+      <w:proofErr w:type="spellEnd"/>
+      <w:r>
+        <w:rPr>
+          <w:b/>
+          <w:bCs/>
+          <w:sz w:val="20"/>
+          <w:szCs w:val="20"/>
+          <w:highlight w:val="yellow"/>
+        </w:rPr>
+        <w:t>]</w:t>
+      </w:r>
+      <w:r>
+        <w:rPr>
+          <w:b/>
+          <w:bCs/>
+          <w:sz w:val="20"/>
+          <w:szCs w:val="20"/>
+          <w:highlight w:val="yellow"/>
+        </w:rPr>
+        <w:t>;</w:t>
+      </w:r>
+    </w:p>
+    <w:p>
+      <w:pPr>
+        <w:pStyle w:val="NoSpacing"/>
+        <w:ind w:left="720"/>
+        <w:rPr>
+          <w:sz w:val="20"/>
+          <w:szCs w:val="20"/>
+        </w:rPr>
+      </w:pPr>
+      <w:r>
+        <w:rPr>
+          <w:b/>
+          <w:bCs/>
+          <w:sz w:val="20"/>
+          <w:szCs w:val="20"/>
+        </w:rPr>
+        <w:tab/>
+      </w:r>
+      <w:r>
+        <w:rPr>
+          <w:sz w:val="20"/>
+          <w:szCs w:val="20"/>
+        </w:rPr>
+        <w:t>Example:</w:t>
+      </w:r>
+      <w:r>
+        <w:rPr>
+          <w:sz w:val="20"/>
+          <w:szCs w:val="20"/>
+        </w:rPr>
+        <w:t xml:space="preserve">  percent = new </w:t>
+      </w:r>
+      <w:proofErr w:type="gramStart"/>
+      <w:r>
+        <w:rPr>
+          <w:sz w:val="20"/>
+          <w:szCs w:val="20"/>
+        </w:rPr>
+        <w:t>double[</w:t>
+      </w:r>
+      <w:proofErr w:type="gramEnd"/>
+      <w:r>
+        <w:rPr>
+          <w:sz w:val="20"/>
+          <w:szCs w:val="20"/>
+        </w:rPr>
+        <w:t>3</w:t>
+      </w:r>
+      <w:r>
+        <w:rPr>
+          <w:sz w:val="20"/>
+          <w:szCs w:val="20"/>
+        </w:rPr>
+        <w:t>]</w:t>
+      </w:r>
+      <w:r>
+        <w:rPr>
+          <w:sz w:val="20"/>
+          <w:szCs w:val="20"/>
+        </w:rPr>
+        <w:t>[4]</w:t>
+      </w:r>
+      <w:r>
+        <w:rPr>
+          <w:sz w:val="20"/>
+          <w:szCs w:val="20"/>
+        </w:rPr>
+        <w:t xml:space="preserve">; </w:t>
+      </w:r>
+      <w:r>
+        <w:rPr>
+          <w:sz w:val="20"/>
+          <w:szCs w:val="20"/>
+        </w:rPr>
+        <w:t xml:space="preserve"> </w:t>
+      </w:r>
+    </w:p>
+    <w:p>
+      <w:pPr>
+        <w:pStyle w:val="NoSpacing"/>
+        <w:ind w:left="720"/>
+        <w:rPr>
+          <w:b/>
+          <w:bCs/>
+          <w:sz w:val="20"/>
+          <w:szCs w:val="20"/>
+        </w:rPr>
+      </w:pPr>
+      <w:r>
+        <w:rPr>
+          <w:b/>
+          <w:bCs/>
+          <w:sz w:val="20"/>
+          <w:szCs w:val="20"/>
+        </w:rPr>
+        <w:t>Array Initialization</w:t>
+      </w:r>
+    </w:p>
+    <w:p>
+      <w:pPr>
+        <w:pStyle w:val="NoSpacing"/>
+        <w:ind w:left="720"/>
+        <w:rPr>
+          <w:b/>
+          <w:bCs/>
+          <w:color w:val="000000" w:themeColor="text1"/>
+          <w:sz w:val="20"/>
+          <w:szCs w:val="20"/>
+        </w:rPr>
+      </w:pPr>
+      <w:r>
+        <w:rPr>
+          <w:b/>
+          <w:bCs/>
+          <w:sz w:val="20"/>
+          <w:szCs w:val="20"/>
+        </w:rPr>
+        <w:t xml:space="preserve"> </w:t>
+      </w:r>
+      <w:r>
+        <w:rPr>
+          <w:b/>
+          <w:bCs/>
+          <w:sz w:val="20"/>
+          <w:szCs w:val="20"/>
+        </w:rPr>
+        <w:tab/>
+      </w:r>
+      <w:r>
+        <w:rPr>
+          <w:b/>
+          <w:bCs/>
+          <w:color w:val="000000" w:themeColor="text1"/>
+          <w:sz w:val="20"/>
+          <w:szCs w:val="20"/>
+          <w:highlight w:val="yellow"/>
+        </w:rPr>
+        <w:t>identifier[</w:t>
+      </w:r>
+      <w:proofErr w:type="spellStart"/>
+      <w:r>
+        <w:rPr>
+          <w:b/>
+          <w:bCs/>
+          <w:color w:val="000000" w:themeColor="text1"/>
+          <w:sz w:val="20"/>
+          <w:szCs w:val="20"/>
+          <w:highlight w:val="yellow"/>
+        </w:rPr>
+        <w:t>row_</w:t>
+      </w:r>
+      <w:r>
+        <w:rPr>
+          <w:b/>
+          <w:bCs/>
+          <w:color w:val="000000" w:themeColor="text1"/>
+          <w:sz w:val="20"/>
+          <w:szCs w:val="20"/>
+          <w:highlight w:val="yellow"/>
+        </w:rPr>
+        <w:t>index</w:t>
+      </w:r>
+      <w:proofErr w:type="spellEnd"/>
+      <w:r>
+        <w:rPr>
+          <w:b/>
+          <w:bCs/>
+          <w:color w:val="000000" w:themeColor="text1"/>
+          <w:sz w:val="20"/>
+          <w:szCs w:val="20"/>
+          <w:highlight w:val="yellow"/>
+        </w:rPr>
+        <w:t>]</w:t>
+      </w:r>
+      <w:r>
+        <w:rPr>
+          <w:b/>
+          <w:bCs/>
+          <w:color w:val="000000" w:themeColor="text1"/>
+          <w:sz w:val="20"/>
+          <w:szCs w:val="20"/>
+          <w:highlight w:val="yellow"/>
+        </w:rPr>
+        <w:t xml:space="preserve"> </w:t>
+      </w:r>
+      <w:r>
+        <w:rPr>
+          <w:b/>
+          <w:bCs/>
+          <w:color w:val="000000" w:themeColor="text1"/>
+          <w:sz w:val="20"/>
+          <w:szCs w:val="20"/>
+          <w:highlight w:val="yellow"/>
+        </w:rPr>
+        <w:t>[</w:t>
+      </w:r>
+      <w:proofErr w:type="spellStart"/>
+      <w:r>
+        <w:rPr>
+          <w:b/>
+          <w:bCs/>
+          <w:color w:val="000000" w:themeColor="text1"/>
+          <w:sz w:val="20"/>
+          <w:szCs w:val="20"/>
+          <w:highlight w:val="yellow"/>
+        </w:rPr>
+        <w:t>column</w:t>
+      </w:r>
+      <w:r>
+        <w:rPr>
+          <w:b/>
+          <w:bCs/>
+          <w:color w:val="000000" w:themeColor="text1"/>
+          <w:sz w:val="20"/>
+          <w:szCs w:val="20"/>
+          <w:highlight w:val="yellow"/>
+        </w:rPr>
+        <w:t>_</w:t>
+      </w:r>
+      <w:proofErr w:type="gramStart"/>
+      <w:r>
+        <w:rPr>
+          <w:b/>
+          <w:bCs/>
+          <w:color w:val="000000" w:themeColor="text1"/>
+          <w:sz w:val="20"/>
+          <w:szCs w:val="20"/>
+          <w:highlight w:val="yellow"/>
+        </w:rPr>
+        <w:t>index</w:t>
+      </w:r>
+      <w:proofErr w:type="spellEnd"/>
+      <w:r>
+        <w:rPr>
+          <w:b/>
+          <w:bCs/>
+          <w:color w:val="000000" w:themeColor="text1"/>
+          <w:sz w:val="20"/>
+          <w:szCs w:val="20"/>
+          <w:highlight w:val="yellow"/>
+        </w:rPr>
+        <w:t>]</w:t>
+      </w:r>
+      <w:r>
+        <w:rPr>
+          <w:b/>
+          <w:bCs/>
+          <w:color w:val="000000" w:themeColor="text1"/>
+          <w:sz w:val="20"/>
+          <w:szCs w:val="20"/>
+          <w:highlight w:val="yellow"/>
+        </w:rPr>
+        <w:t xml:space="preserve">  =</w:t>
+      </w:r>
+      <w:proofErr w:type="gramEnd"/>
+      <w:r>
+        <w:rPr>
+          <w:b/>
+          <w:bCs/>
+          <w:color w:val="000000" w:themeColor="text1"/>
+          <w:sz w:val="20"/>
+          <w:szCs w:val="20"/>
+          <w:highlight w:val="yellow"/>
+        </w:rPr>
+        <w:t xml:space="preserve"> value;</w:t>
+      </w:r>
+    </w:p>
+    <w:p>
+      <w:pPr>
+        <w:pStyle w:val="NoSpacing"/>
+        <w:ind w:left="720"/>
+        <w:rPr>
+          <w:color w:val="000000" w:themeColor="text1"/>
+          <w:sz w:val="20"/>
+          <w:szCs w:val="20"/>
+        </w:rPr>
+      </w:pPr>
+      <w:r>
+        <w:rPr>
+          <w:b/>
+          <w:bCs/>
+          <w:color w:val="000000" w:themeColor="text1"/>
+          <w:sz w:val="20"/>
+          <w:szCs w:val="20"/>
+        </w:rPr>
+        <w:tab/>
+      </w:r>
+      <w:r>
+        <w:rPr>
+          <w:color w:val="000000" w:themeColor="text1"/>
+          <w:sz w:val="20"/>
+          <w:szCs w:val="20"/>
+        </w:rPr>
+        <w:t xml:space="preserve">Example: </w:t>
+      </w:r>
+      <w:proofErr w:type="gramStart"/>
+      <w:r>
+        <w:rPr>
+          <w:color w:val="000000" w:themeColor="text1"/>
+          <w:sz w:val="20"/>
+          <w:szCs w:val="20"/>
+        </w:rPr>
+        <w:t>percent[</w:t>
+      </w:r>
+      <w:proofErr w:type="gramEnd"/>
+      <w:r>
+        <w:rPr>
+          <w:color w:val="000000" w:themeColor="text1"/>
+          <w:sz w:val="20"/>
+          <w:szCs w:val="20"/>
+        </w:rPr>
+        <w:t>0]</w:t>
+      </w:r>
+      <w:r>
+        <w:rPr>
+          <w:color w:val="000000" w:themeColor="text1"/>
+          <w:sz w:val="20"/>
+          <w:szCs w:val="20"/>
+        </w:rPr>
+        <w:t>[1]</w:t>
+      </w:r>
+      <w:r>
+        <w:rPr>
+          <w:color w:val="000000" w:themeColor="text1"/>
+          <w:sz w:val="20"/>
+          <w:szCs w:val="20"/>
+        </w:rPr>
+        <w:t xml:space="preserve">  = 67.87; </w:t>
+      </w:r>
+    </w:p>
+    <w:p>
+      <w:pPr>
+        <w:pStyle w:val="NoSpacing"/>
+        <w:ind w:left="720"/>
+        <w:rPr>
+          <w:color w:val="000000" w:themeColor="text1"/>
+          <w:sz w:val="20"/>
+          <w:szCs w:val="20"/>
+        </w:rPr>
+      </w:pPr>
+    </w:p>
+    <w:p>
+      <w:pPr>
+        <w:ind w:firstLine="720"/>
+        <w:rPr>
+          <w:color w:val="000000" w:themeColor="text1"/>
+          <w:sz w:val="20"/>
+          <w:szCs w:val="20"/>
+        </w:rPr>
+      </w:pPr>
+      <w:r>
+        <w:rPr>
+          <w:noProof/>
+          <w:color w:val="000000" w:themeColor="text1"/>
+          <w:sz w:val="20"/>
+          <w:szCs w:val="20"/>
+        </w:rPr>
+        <w:drawing>
+          <wp:inline distT="0" distB="0" distL="0" distR="0" wp14:anchorId="29944DD4" wp14:editId="7505F0DB">
+            <wp:extent cx="3793402" cy="1711553"/>
+            <wp:effectExtent l="0" t="0" r="0" b="3175"/>
+            <wp:docPr id="9" name="Picture 9"/>
+            <wp:cNvGraphicFramePr>
+              <a:graphicFrameLocks xmlns:a="http://schemas.openxmlformats.org/drawingml/2006/main" noChangeAspect="1"/>
+            </wp:cNvGraphicFramePr>
+            <a:graphic xmlns:a="http://schemas.openxmlformats.org/drawingml/2006/main">
+              <a:graphicData uri="http://schemas.openxmlformats.org/drawingml/2006/picture">
+                <pic:pic xmlns:pic="http://schemas.openxmlformats.org/drawingml/2006/picture">
+                  <pic:nvPicPr>
+                    <pic:cNvPr id="0" name="Picture 1"/>
+                    <pic:cNvPicPr>
+                      <a:picLocks noChangeAspect="1" noChangeArrowheads="1"/>
+                    </pic:cNvPicPr>
+                  </pic:nvPicPr>
+                  <pic:blipFill>
+                    <a:blip r:embed="rId17" cstate="print">
+                      <a:extLst>
+                        <a:ext uri="{28A0092B-C50C-407E-A947-70E740481C1C}">
+                          <a14:useLocalDpi xmlns:a14="http://schemas.microsoft.com/office/drawing/2010/main" val="0"/>
+                        </a:ext>
+                      </a:extLst>
+                    </a:blip>
+                    <a:srcRect/>
+                    <a:stretch>
+                      <a:fillRect/>
+                    </a:stretch>
+                  </pic:blipFill>
+                  <pic:spPr bwMode="auto">
+                    <a:xfrm>
+                      <a:off x="0" y="0"/>
+                      <a:ext cx="3801976" cy="1715422"/>
+                    </a:xfrm>
+                    <a:prstGeom prst="rect">
+                      <a:avLst/>
+                    </a:prstGeom>
+                    <a:noFill/>
+                    <a:ln>
+                      <a:noFill/>
+                    </a:ln>
+                  </pic:spPr>
+                </pic:pic>
+              </a:graphicData>
+            </a:graphic>
+          </wp:inline>
+        </w:drawing>
+      </w:r>
+    </w:p>
+    <w:p>
+      <w:pPr>
+        <w:pStyle w:val="ListParagraph"/>
+        <w:numPr>
+          <w:ilvl w:val="0"/>
+          <w:numId w:val="37"/>
+        </w:numPr>
+        <w:rPr>
+          <w:color w:val="000000" w:themeColor="text1"/>
+          <w:sz w:val="20"/>
+          <w:szCs w:val="20"/>
+        </w:rPr>
+      </w:pPr>
+      <w:r>
+        <w:rPr>
+          <w:color w:val="000000" w:themeColor="text1"/>
+          <w:sz w:val="20"/>
+          <w:szCs w:val="20"/>
+        </w:rPr>
+        <w:t>Length in 2-D</w:t>
+      </w:r>
+    </w:p>
+    <w:p>
+      <w:pPr>
+        <w:pStyle w:val="ListParagraph"/>
+        <w:rPr>
+          <w:color w:val="000000" w:themeColor="text1"/>
+          <w:sz w:val="20"/>
+          <w:szCs w:val="20"/>
+        </w:rPr>
+      </w:pPr>
+      <w:proofErr w:type="spellStart"/>
+      <w:proofErr w:type="gramStart"/>
+      <w:r>
+        <w:rPr>
+          <w:color w:val="000000" w:themeColor="text1"/>
+          <w:sz w:val="20"/>
+          <w:szCs w:val="20"/>
+          <w:highlight w:val="yellow"/>
+        </w:rPr>
+        <w:t>percent.length</w:t>
+      </w:r>
+      <w:proofErr w:type="spellEnd"/>
+      <w:proofErr w:type="gramEnd"/>
+      <w:r>
+        <w:rPr>
+          <w:color w:val="000000" w:themeColor="text1"/>
+          <w:sz w:val="20"/>
+          <w:szCs w:val="20"/>
+        </w:rPr>
+        <w:t xml:space="preserve"> </w:t>
+      </w:r>
+      <w:r>
+        <w:rPr>
+          <w:color w:val="000000" w:themeColor="text1"/>
+          <w:sz w:val="20"/>
+          <w:szCs w:val="20"/>
+        </w:rPr>
+        <w:t xml:space="preserve"> // total number of rows</w:t>
+      </w:r>
+    </w:p>
+    <w:p>
+      <w:pPr>
+        <w:pStyle w:val="ListParagraph"/>
+        <w:rPr>
+          <w:color w:val="000000" w:themeColor="text1"/>
+          <w:sz w:val="20"/>
+          <w:szCs w:val="20"/>
+        </w:rPr>
+      </w:pPr>
+      <w:proofErr w:type="gramStart"/>
+      <w:r>
+        <w:rPr>
+          <w:color w:val="000000" w:themeColor="text1"/>
+          <w:sz w:val="20"/>
+          <w:szCs w:val="20"/>
+          <w:highlight w:val="yellow"/>
+        </w:rPr>
+        <w:t>percent[</w:t>
+      </w:r>
+      <w:proofErr w:type="gramEnd"/>
+      <w:r>
+        <w:rPr>
+          <w:color w:val="000000" w:themeColor="text1"/>
+          <w:sz w:val="20"/>
+          <w:szCs w:val="20"/>
+          <w:highlight w:val="yellow"/>
+        </w:rPr>
+        <w:t>0].lengt</w:t>
+      </w:r>
+      <w:r>
+        <w:rPr>
+          <w:color w:val="000000" w:themeColor="text1"/>
+          <w:sz w:val="20"/>
+          <w:szCs w:val="20"/>
+          <w:highlight w:val="yellow"/>
+        </w:rPr>
+        <w:t>h</w:t>
+      </w:r>
+      <w:r>
+        <w:rPr>
+          <w:color w:val="000000" w:themeColor="text1"/>
+          <w:sz w:val="20"/>
+          <w:szCs w:val="20"/>
+        </w:rPr>
+        <w:t xml:space="preserve"> // total number of values in 0th row</w:t>
+      </w:r>
+      <w:r>
+        <w:rPr>
+          <w:color w:val="000000" w:themeColor="text1"/>
+          <w:sz w:val="20"/>
+          <w:szCs w:val="20"/>
+        </w:rPr>
+        <w:br w:type="page"/>
+      </w:r>
+    </w:p>
+    <w:p>
+      <w:pPr>
+        <w:pStyle w:val="NoSpacing"/>
+        <w:rPr>
+          <w:color w:val="000000" w:themeColor="text1"/>
+          <w:sz w:val="20"/>
+          <w:szCs w:val="20"/>
+        </w:rPr>
+      </w:pPr>
+    </w:p>
+    <w:p>
+      <w:pPr>
+        <w:pStyle w:val="NoSpacing"/>
+        <w:ind w:left="720" w:firstLine="720"/>
+        <w:rPr>
+          <w:color w:val="000000" w:themeColor="text1"/>
+          <w:sz w:val="20"/>
+          <w:szCs w:val="20"/>
+        </w:rPr>
+      </w:pPr>
+      <w:r>
+        <w:rPr>
+          <w:color w:val="000000" w:themeColor="text1"/>
+          <w:sz w:val="20"/>
+          <w:szCs w:val="20"/>
+        </w:rPr>
+        <w:br/>
+        <w:t>3. Different Option to create 2-D Array</w:t>
+      </w:r>
+    </w:p>
+    <w:p>
+      <w:pPr>
+        <w:pStyle w:val="NoSpacing"/>
+        <w:ind w:left="720"/>
+        <w:rPr>
+          <w:color w:val="000000" w:themeColor="text1"/>
+          <w:sz w:val="20"/>
+          <w:szCs w:val="20"/>
+        </w:rPr>
+      </w:pPr>
+      <w:r>
+        <w:rPr>
+          <w:color w:val="000000" w:themeColor="text1"/>
+          <w:sz w:val="20"/>
+          <w:szCs w:val="20"/>
+        </w:rPr>
+        <w:tab/>
+        <w:t xml:space="preserve">double </w:t>
+      </w:r>
+      <w:proofErr w:type="gramStart"/>
+      <w:r>
+        <w:rPr>
+          <w:color w:val="000000" w:themeColor="text1"/>
+          <w:sz w:val="20"/>
+          <w:szCs w:val="20"/>
+        </w:rPr>
+        <w:t>percent[</w:t>
+      </w:r>
+      <w:proofErr w:type="gramEnd"/>
+      <w:r>
+        <w:rPr>
+          <w:color w:val="000000" w:themeColor="text1"/>
+          <w:sz w:val="20"/>
+          <w:szCs w:val="20"/>
+        </w:rPr>
+        <w:t>][];</w:t>
+      </w:r>
+    </w:p>
+    <w:p>
+      <w:pPr>
+        <w:pStyle w:val="NoSpacing"/>
+        <w:ind w:left="720"/>
+        <w:rPr>
+          <w:color w:val="000000" w:themeColor="text1"/>
+          <w:sz w:val="20"/>
+          <w:szCs w:val="20"/>
+        </w:rPr>
+      </w:pPr>
+      <w:r>
+        <w:rPr>
+          <w:color w:val="000000" w:themeColor="text1"/>
+          <w:sz w:val="20"/>
+          <w:szCs w:val="20"/>
+        </w:rPr>
+        <w:tab/>
+        <w:t xml:space="preserve">percent = new </w:t>
+      </w:r>
+      <w:proofErr w:type="gramStart"/>
+      <w:r>
+        <w:rPr>
+          <w:color w:val="000000" w:themeColor="text1"/>
+          <w:sz w:val="20"/>
+          <w:szCs w:val="20"/>
+        </w:rPr>
+        <w:t>double</w:t>
+      </w:r>
+      <w:r>
+        <w:rPr>
+          <w:color w:val="000000" w:themeColor="text1"/>
+          <w:sz w:val="20"/>
+          <w:szCs w:val="20"/>
+        </w:rPr>
+        <w:t>[</w:t>
+      </w:r>
+      <w:proofErr w:type="gramEnd"/>
+      <w:r>
+        <w:rPr>
+          <w:color w:val="000000" w:themeColor="text1"/>
+          <w:sz w:val="20"/>
+          <w:szCs w:val="20"/>
+        </w:rPr>
+        <w:t>3][4];</w:t>
+      </w:r>
+    </w:p>
+    <w:p>
+      <w:pPr>
+        <w:pStyle w:val="NoSpacing"/>
+        <w:ind w:left="720"/>
+        <w:rPr>
+          <w:color w:val="000000" w:themeColor="text1"/>
+          <w:sz w:val="20"/>
+          <w:szCs w:val="20"/>
+        </w:rPr>
+      </w:pPr>
+      <w:r>
+        <w:rPr>
+          <w:color w:val="000000" w:themeColor="text1"/>
+          <w:sz w:val="20"/>
+          <w:szCs w:val="20"/>
+        </w:rPr>
+        <w:tab/>
+      </w:r>
+      <w:proofErr w:type="gramStart"/>
+      <w:r>
+        <w:rPr>
+          <w:color w:val="000000" w:themeColor="text1"/>
+          <w:sz w:val="20"/>
+          <w:szCs w:val="20"/>
+        </w:rPr>
+        <w:t>percent[</w:t>
+      </w:r>
+      <w:proofErr w:type="gramEnd"/>
+      <w:r>
+        <w:rPr>
+          <w:color w:val="000000" w:themeColor="text1"/>
+          <w:sz w:val="20"/>
+          <w:szCs w:val="20"/>
+        </w:rPr>
+        <w:t>0][0] = 56.78;</w:t>
+      </w:r>
+    </w:p>
+    <w:p>
+      <w:pPr>
+        <w:pStyle w:val="NoSpacing"/>
+        <w:ind w:left="720" w:firstLine="720"/>
+        <w:rPr>
+          <w:color w:val="000000" w:themeColor="text1"/>
+          <w:sz w:val="20"/>
+          <w:szCs w:val="20"/>
+        </w:rPr>
+      </w:pPr>
+      <w:proofErr w:type="gramStart"/>
+      <w:r>
+        <w:rPr>
+          <w:color w:val="000000" w:themeColor="text1"/>
+          <w:sz w:val="20"/>
+          <w:szCs w:val="20"/>
+        </w:rPr>
+        <w:t>percent[</w:t>
+      </w:r>
+      <w:proofErr w:type="gramEnd"/>
+      <w:r>
+        <w:rPr>
+          <w:color w:val="000000" w:themeColor="text1"/>
+          <w:sz w:val="20"/>
+          <w:szCs w:val="20"/>
+        </w:rPr>
+        <w:t>0][</w:t>
+      </w:r>
+      <w:r>
+        <w:rPr>
+          <w:color w:val="000000" w:themeColor="text1"/>
+          <w:sz w:val="20"/>
+          <w:szCs w:val="20"/>
+        </w:rPr>
+        <w:t>1</w:t>
+      </w:r>
+      <w:r>
+        <w:rPr>
+          <w:color w:val="000000" w:themeColor="text1"/>
+          <w:sz w:val="20"/>
+          <w:szCs w:val="20"/>
+        </w:rPr>
+        <w:t xml:space="preserve">] = </w:t>
+      </w:r>
+      <w:r>
+        <w:rPr>
+          <w:color w:val="000000" w:themeColor="text1"/>
+          <w:sz w:val="20"/>
+          <w:szCs w:val="20"/>
+        </w:rPr>
+        <w:t>77</w:t>
+      </w:r>
+      <w:r>
+        <w:rPr>
+          <w:color w:val="000000" w:themeColor="text1"/>
+          <w:sz w:val="20"/>
+          <w:szCs w:val="20"/>
+        </w:rPr>
+        <w:t>.78;</w:t>
+      </w:r>
+    </w:p>
+    <w:p>
+      <w:pPr>
+        <w:pStyle w:val="NoSpacing"/>
+        <w:ind w:left="720" w:firstLine="720"/>
+        <w:rPr>
+          <w:color w:val="000000" w:themeColor="text1"/>
+          <w:sz w:val="20"/>
+          <w:szCs w:val="20"/>
+        </w:rPr>
+      </w:pPr>
+    </w:p>
+    <w:p>
+      <w:pPr>
+        <w:pStyle w:val="NoSpacing"/>
+        <w:ind w:left="720" w:firstLine="720"/>
+        <w:rPr>
+          <w:color w:val="000000" w:themeColor="text1"/>
+          <w:sz w:val="20"/>
+          <w:szCs w:val="20"/>
+        </w:rPr>
+      </w:pPr>
+    </w:p>
+    <w:p>
+      <w:pPr>
+        <w:pStyle w:val="NoSpacing"/>
+        <w:ind w:left="720" w:firstLine="720"/>
+        <w:rPr>
+          <w:color w:val="000000" w:themeColor="text1"/>
+          <w:sz w:val="20"/>
+          <w:szCs w:val="20"/>
+        </w:rPr>
+      </w:pPr>
+    </w:p>
+    <w:p>
+      <w:pPr>
+        <w:pStyle w:val="NoSpacing"/>
+        <w:ind w:left="720" w:firstLine="720"/>
+        <w:rPr>
+          <w:color w:val="000000" w:themeColor="text1"/>
+          <w:sz w:val="20"/>
+          <w:szCs w:val="20"/>
+        </w:rPr>
+      </w:pPr>
+      <w:r>
+        <w:rPr>
+          <w:color w:val="000000" w:themeColor="text1"/>
+          <w:sz w:val="20"/>
+          <w:szCs w:val="20"/>
+        </w:rPr>
+        <w:t xml:space="preserve">double </w:t>
+      </w:r>
+      <w:proofErr w:type="gramStart"/>
+      <w:r>
+        <w:rPr>
+          <w:color w:val="000000" w:themeColor="text1"/>
+          <w:sz w:val="20"/>
+          <w:szCs w:val="20"/>
+        </w:rPr>
+        <w:t>percent[</w:t>
+      </w:r>
+      <w:proofErr w:type="gramEnd"/>
+      <w:r>
+        <w:rPr>
+          <w:color w:val="000000" w:themeColor="text1"/>
+          <w:sz w:val="20"/>
+          <w:szCs w:val="20"/>
+        </w:rPr>
+        <w:t>][]</w:t>
+      </w:r>
+      <w:r>
+        <w:rPr>
+          <w:color w:val="000000" w:themeColor="text1"/>
+          <w:sz w:val="20"/>
+          <w:szCs w:val="20"/>
+        </w:rPr>
+        <w:t xml:space="preserve"> </w:t>
+      </w:r>
+      <w:r>
+        <w:rPr>
+          <w:color w:val="000000" w:themeColor="text1"/>
+          <w:sz w:val="20"/>
+          <w:szCs w:val="20"/>
+        </w:rPr>
+        <w:t>= new double[3][4];</w:t>
+      </w:r>
+    </w:p>
+    <w:p>
+      <w:pPr>
+        <w:pStyle w:val="NoSpacing"/>
+        <w:ind w:left="720"/>
+        <w:rPr>
+          <w:color w:val="000000" w:themeColor="text1"/>
+          <w:sz w:val="20"/>
+          <w:szCs w:val="20"/>
+        </w:rPr>
+      </w:pPr>
+      <w:r>
+        <w:rPr>
+          <w:color w:val="000000" w:themeColor="text1"/>
+          <w:sz w:val="20"/>
+          <w:szCs w:val="20"/>
+        </w:rPr>
+        <w:tab/>
+      </w:r>
+      <w:proofErr w:type="gramStart"/>
+      <w:r>
+        <w:rPr>
+          <w:color w:val="000000" w:themeColor="text1"/>
+          <w:sz w:val="20"/>
+          <w:szCs w:val="20"/>
+        </w:rPr>
+        <w:t>percent[</w:t>
+      </w:r>
+      <w:proofErr w:type="gramEnd"/>
+      <w:r>
+        <w:rPr>
+          <w:color w:val="000000" w:themeColor="text1"/>
+          <w:sz w:val="20"/>
+          <w:szCs w:val="20"/>
+        </w:rPr>
+        <w:t>0][0] = 56.78;</w:t>
+      </w:r>
+    </w:p>
+    <w:p>
+      <w:pPr>
+        <w:pStyle w:val="NoSpacing"/>
+        <w:ind w:left="720" w:firstLine="720"/>
+        <w:rPr>
+          <w:color w:val="000000" w:themeColor="text1"/>
+          <w:sz w:val="20"/>
+          <w:szCs w:val="20"/>
+        </w:rPr>
+      </w:pPr>
+      <w:proofErr w:type="gramStart"/>
+      <w:r>
+        <w:rPr>
+          <w:color w:val="000000" w:themeColor="text1"/>
+          <w:sz w:val="20"/>
+          <w:szCs w:val="20"/>
+        </w:rPr>
+        <w:t>percent[</w:t>
+      </w:r>
+      <w:proofErr w:type="gramEnd"/>
+      <w:r>
+        <w:rPr>
+          <w:color w:val="000000" w:themeColor="text1"/>
+          <w:sz w:val="20"/>
+          <w:szCs w:val="20"/>
+        </w:rPr>
+        <w:t>0][1] = 77.78;</w:t>
+      </w:r>
+    </w:p>
+    <w:p>
+      <w:pPr>
+        <w:pStyle w:val="NoSpacing"/>
+        <w:ind w:left="720" w:firstLine="720"/>
+        <w:rPr>
+          <w:color w:val="000000" w:themeColor="text1"/>
+          <w:sz w:val="20"/>
+          <w:szCs w:val="20"/>
+        </w:rPr>
+      </w:pPr>
+    </w:p>
+    <w:p>
+      <w:pPr>
+        <w:pStyle w:val="NoSpacing"/>
+        <w:ind w:left="720" w:firstLine="720"/>
+        <w:rPr>
+          <w:color w:val="000000" w:themeColor="text1"/>
+          <w:sz w:val="20"/>
+          <w:szCs w:val="20"/>
+        </w:rPr>
+      </w:pPr>
+    </w:p>
+    <w:p>
+      <w:pPr>
+        <w:pStyle w:val="NoSpacing"/>
+        <w:ind w:left="720" w:firstLine="720"/>
+        <w:rPr>
+          <w:color w:val="000000" w:themeColor="text1"/>
+          <w:sz w:val="20"/>
+          <w:szCs w:val="20"/>
+        </w:rPr>
+      </w:pPr>
+    </w:p>
+    <w:p>
+      <w:pPr>
+        <w:pStyle w:val="NoSpacing"/>
+        <w:ind w:left="720" w:firstLine="720"/>
+        <w:rPr>
+          <w:color w:val="000000" w:themeColor="text1"/>
+          <w:sz w:val="20"/>
+          <w:szCs w:val="20"/>
+        </w:rPr>
+      </w:pPr>
+      <w:r>
+        <w:rPr>
+          <w:color w:val="000000" w:themeColor="text1"/>
+          <w:sz w:val="20"/>
+          <w:szCs w:val="20"/>
+        </w:rPr>
+        <w:t xml:space="preserve">double </w:t>
+      </w:r>
+      <w:proofErr w:type="gramStart"/>
+      <w:r>
+        <w:rPr>
+          <w:color w:val="000000" w:themeColor="text1"/>
+          <w:sz w:val="20"/>
+          <w:szCs w:val="20"/>
+        </w:rPr>
+        <w:t>percent[</w:t>
+      </w:r>
+      <w:proofErr w:type="gramEnd"/>
+      <w:r>
+        <w:rPr>
+          <w:color w:val="000000" w:themeColor="text1"/>
+          <w:sz w:val="20"/>
+          <w:szCs w:val="20"/>
+        </w:rPr>
+        <w:t>][] = new double[][]</w:t>
+      </w:r>
+      <w:r>
+        <w:rPr>
+          <w:color w:val="000000" w:themeColor="text1"/>
+          <w:sz w:val="20"/>
+          <w:szCs w:val="20"/>
+        </w:rPr>
+        <w:t xml:space="preserve"> { {78, 65, 78, 89}, {78, 87 , 67, 89}, {87, 67, 65, 90} } </w:t>
+      </w:r>
+      <w:r>
+        <w:rPr>
+          <w:color w:val="000000" w:themeColor="text1"/>
+          <w:sz w:val="20"/>
+          <w:szCs w:val="20"/>
+        </w:rPr>
+        <w:t>;</w:t>
+      </w:r>
+    </w:p>
+    <w:p>
+      <w:pPr>
+        <w:pStyle w:val="NoSpacing"/>
+        <w:ind w:left="720" w:firstLine="720"/>
+        <w:rPr>
+          <w:color w:val="000000" w:themeColor="text1"/>
+          <w:sz w:val="20"/>
+          <w:szCs w:val="20"/>
+        </w:rPr>
+      </w:pPr>
+    </w:p>
+    <w:p>
+      <w:pPr>
+        <w:pStyle w:val="NoSpacing"/>
+        <w:ind w:left="720" w:firstLine="720"/>
+        <w:rPr>
+          <w:color w:val="000000" w:themeColor="text1"/>
+          <w:sz w:val="20"/>
+          <w:szCs w:val="20"/>
+        </w:rPr>
+      </w:pPr>
+    </w:p>
+    <w:p>
+      <w:pPr>
+        <w:pStyle w:val="NoSpacing"/>
+        <w:ind w:left="720" w:firstLine="720"/>
+        <w:rPr>
+          <w:color w:val="000000" w:themeColor="text1"/>
+          <w:sz w:val="20"/>
+          <w:szCs w:val="20"/>
+        </w:rPr>
+      </w:pPr>
+    </w:p>
+    <w:p>
+      <w:pPr>
+        <w:pStyle w:val="NoSpacing"/>
+        <w:ind w:left="720" w:firstLine="720"/>
+        <w:rPr>
+          <w:color w:val="000000" w:themeColor="text1"/>
+          <w:sz w:val="20"/>
+          <w:szCs w:val="20"/>
+        </w:rPr>
+      </w:pPr>
+      <w:r>
+        <w:rPr>
+          <w:color w:val="000000" w:themeColor="text1"/>
+          <w:sz w:val="20"/>
+          <w:szCs w:val="20"/>
+        </w:rPr>
+        <w:t xml:space="preserve">double </w:t>
+      </w:r>
+      <w:proofErr w:type="gramStart"/>
+      <w:r>
+        <w:rPr>
+          <w:color w:val="000000" w:themeColor="text1"/>
+          <w:sz w:val="20"/>
+          <w:szCs w:val="20"/>
+        </w:rPr>
+        <w:t>percent[</w:t>
+      </w:r>
+      <w:proofErr w:type="gramEnd"/>
+      <w:r>
+        <w:rPr>
+          <w:color w:val="000000" w:themeColor="text1"/>
+          <w:sz w:val="20"/>
+          <w:szCs w:val="20"/>
+        </w:rPr>
+        <w:t>][] = { {78, 65, 78, 89}, {78, 87 , 67, 89}, {87, 67, 65, 90} } ;</w:t>
+      </w:r>
+    </w:p>
+    <w:p>
+      <w:pPr>
+        <w:pStyle w:val="NoSpacing"/>
+        <w:ind w:left="720" w:firstLine="720"/>
+        <w:rPr>
+          <w:color w:val="000000" w:themeColor="text1"/>
+          <w:sz w:val="20"/>
+          <w:szCs w:val="20"/>
+        </w:rPr>
+      </w:pPr>
+    </w:p>
+    <w:p>
+      <w:pPr>
+        <w:pStyle w:val="NoSpacing"/>
+        <w:ind w:left="720" w:firstLine="720"/>
+        <w:rPr>
+          <w:color w:val="000000" w:themeColor="text1"/>
+          <w:sz w:val="20"/>
+          <w:szCs w:val="20"/>
+        </w:rPr>
+      </w:pPr>
+    </w:p>
+    <w:p>
+      <w:pPr>
+        <w:pStyle w:val="NoSpacing"/>
+        <w:rPr>
+          <w:b/>
+          <w:bCs/>
+          <w:color w:val="000000" w:themeColor="text1"/>
+          <w:sz w:val="20"/>
+          <w:szCs w:val="20"/>
+        </w:rPr>
+      </w:pPr>
+      <w:r>
+        <w:rPr>
+          <w:b/>
+          <w:bCs/>
+          <w:color w:val="000000" w:themeColor="text1"/>
+          <w:sz w:val="20"/>
+          <w:szCs w:val="20"/>
+        </w:rPr>
+        <w:t>Multi-Dimensional Array (Jagged Array)</w:t>
+      </w:r>
+    </w:p>
+    <w:p>
+      <w:pPr>
+        <w:pStyle w:val="NoSpacing"/>
+        <w:numPr>
+          <w:ilvl w:val="0"/>
+          <w:numId w:val="38"/>
+        </w:numPr>
+        <w:rPr>
+          <w:color w:val="000000" w:themeColor="text1"/>
+          <w:sz w:val="20"/>
+          <w:szCs w:val="20"/>
+        </w:rPr>
+      </w:pPr>
+      <w:r>
+        <w:rPr>
+          <w:color w:val="000000" w:themeColor="text1"/>
+          <w:sz w:val="20"/>
+          <w:szCs w:val="20"/>
+        </w:rPr>
+        <w:t xml:space="preserve">The Row size is fixed and column size is </w:t>
+      </w:r>
+      <w:proofErr w:type="gramStart"/>
+      <w:r>
+        <w:rPr>
+          <w:color w:val="000000" w:themeColor="text1"/>
+          <w:sz w:val="20"/>
+          <w:szCs w:val="20"/>
+        </w:rPr>
+        <w:t>differ</w:t>
+      </w:r>
+      <w:proofErr w:type="gramEnd"/>
+      <w:r>
+        <w:rPr>
+          <w:color w:val="000000" w:themeColor="text1"/>
+          <w:sz w:val="20"/>
+          <w:szCs w:val="20"/>
+        </w:rPr>
+        <w:t xml:space="preserve"> for every row.</w:t>
+      </w:r>
+    </w:p>
+    <w:p>
+      <w:pPr>
+        <w:pStyle w:val="NoSpacing"/>
+        <w:numPr>
+          <w:ilvl w:val="0"/>
+          <w:numId w:val="38"/>
+        </w:numPr>
+        <w:rPr>
+          <w:color w:val="000000" w:themeColor="text1"/>
+          <w:sz w:val="20"/>
+          <w:szCs w:val="20"/>
+        </w:rPr>
+      </w:pPr>
+      <w:r>
+        <w:rPr>
+          <w:color w:val="000000" w:themeColor="text1"/>
+          <w:sz w:val="20"/>
+          <w:szCs w:val="20"/>
+        </w:rPr>
+        <w:t xml:space="preserve"> </w:t>
+      </w:r>
+      <w:r>
+        <w:rPr>
+          <w:color w:val="000000" w:themeColor="text1"/>
+          <w:sz w:val="20"/>
+          <w:szCs w:val="20"/>
+        </w:rPr>
+        <w:t>Example:</w:t>
+      </w:r>
+    </w:p>
+    <w:p>
+      <w:pPr>
+        <w:pStyle w:val="NoSpacing"/>
+        <w:ind w:left="720"/>
+        <w:rPr>
+          <w:color w:val="000000" w:themeColor="text1"/>
+          <w:sz w:val="20"/>
+          <w:szCs w:val="20"/>
+        </w:rPr>
+      </w:pPr>
+      <w:r>
+        <w:rPr>
+          <w:color w:val="000000" w:themeColor="text1"/>
+          <w:sz w:val="20"/>
+          <w:szCs w:val="20"/>
+        </w:rPr>
+        <w:t xml:space="preserve">double </w:t>
+      </w:r>
+      <w:proofErr w:type="gramStart"/>
+      <w:r>
+        <w:rPr>
+          <w:color w:val="000000" w:themeColor="text1"/>
+          <w:sz w:val="20"/>
+          <w:szCs w:val="20"/>
+        </w:rPr>
+        <w:t>percent[</w:t>
+      </w:r>
+      <w:proofErr w:type="gramEnd"/>
+      <w:r>
+        <w:rPr>
+          <w:color w:val="000000" w:themeColor="text1"/>
+          <w:sz w:val="20"/>
+          <w:szCs w:val="20"/>
+        </w:rPr>
+        <w:t>][] = {</w:t>
+      </w:r>
+    </w:p>
+    <w:p>
+      <w:pPr>
+        <w:pStyle w:val="NoSpacing"/>
+        <w:ind w:left="720"/>
+        <w:rPr>
+          <w:color w:val="000000" w:themeColor="text1"/>
+          <w:sz w:val="20"/>
+          <w:szCs w:val="20"/>
+        </w:rPr>
+      </w:pPr>
+      <w:r>
+        <w:rPr>
+          <w:color w:val="000000" w:themeColor="text1"/>
+          <w:sz w:val="20"/>
+          <w:szCs w:val="20"/>
+        </w:rPr>
+        <w:tab/>
+      </w:r>
+      <w:r>
+        <w:rPr>
+          <w:color w:val="000000" w:themeColor="text1"/>
+          <w:sz w:val="20"/>
+          <w:szCs w:val="20"/>
+        </w:rPr>
+        <w:tab/>
+        <w:t>{67, 79, 80, 67},</w:t>
+      </w:r>
+    </w:p>
+    <w:p>
+      <w:pPr>
+        <w:pStyle w:val="NoSpacing"/>
+        <w:ind w:left="720"/>
+        <w:rPr>
+          <w:color w:val="000000" w:themeColor="text1"/>
+          <w:sz w:val="20"/>
+          <w:szCs w:val="20"/>
+        </w:rPr>
+      </w:pPr>
+      <w:r>
+        <w:rPr>
+          <w:color w:val="000000" w:themeColor="text1"/>
+          <w:sz w:val="20"/>
+          <w:szCs w:val="20"/>
+        </w:rPr>
+        <w:tab/>
+      </w:r>
+      <w:r>
+        <w:rPr>
+          <w:color w:val="000000" w:themeColor="text1"/>
+          <w:sz w:val="20"/>
+          <w:szCs w:val="20"/>
+        </w:rPr>
+        <w:tab/>
+        <w:t>{76, 56},</w:t>
+      </w:r>
+    </w:p>
+    <w:p>
+      <w:pPr>
+        <w:pStyle w:val="NoSpacing"/>
+        <w:ind w:left="720"/>
+        <w:rPr>
+          <w:color w:val="000000" w:themeColor="text1"/>
+          <w:sz w:val="20"/>
+          <w:szCs w:val="20"/>
+        </w:rPr>
+      </w:pPr>
+      <w:r>
+        <w:rPr>
+          <w:color w:val="000000" w:themeColor="text1"/>
+          <w:sz w:val="20"/>
+          <w:szCs w:val="20"/>
+        </w:rPr>
+        <w:tab/>
+      </w:r>
+      <w:r>
+        <w:rPr>
+          <w:color w:val="000000" w:themeColor="text1"/>
+          <w:sz w:val="20"/>
+          <w:szCs w:val="20"/>
+        </w:rPr>
+        <w:tab/>
+        <w:t>{56, 78, 99}</w:t>
+      </w:r>
+    </w:p>
+    <w:p>
+      <w:pPr>
+        <w:pStyle w:val="NoSpacing"/>
+        <w:ind w:left="720" w:firstLine="720"/>
+        <w:rPr>
+          <w:color w:val="000000" w:themeColor="text1"/>
+          <w:sz w:val="20"/>
+          <w:szCs w:val="20"/>
+        </w:rPr>
+      </w:pPr>
+      <w:r>
+        <w:rPr>
+          <w:color w:val="000000" w:themeColor="text1"/>
+          <w:sz w:val="20"/>
+          <w:szCs w:val="20"/>
+        </w:rPr>
+        <w:t>};</w:t>
+      </w:r>
+    </w:p>
+    <w:p>
+      <w:pPr>
+        <w:pStyle w:val="NoSpacing"/>
+        <w:ind w:left="720" w:firstLine="720"/>
+        <w:rPr>
+          <w:color w:val="000000" w:themeColor="text1"/>
+          <w:sz w:val="20"/>
+          <w:szCs w:val="20"/>
+        </w:rPr>
+      </w:pPr>
+    </w:p>
+    <w:p>
+      <w:pPr>
+        <w:pStyle w:val="NoSpacing"/>
+        <w:ind w:left="720" w:firstLine="720"/>
+        <w:rPr>
+          <w:color w:val="000000" w:themeColor="text1"/>
+          <w:sz w:val="20"/>
+          <w:szCs w:val="20"/>
+        </w:rPr>
+      </w:pPr>
+      <w:r>
+        <w:rPr>
+          <w:color w:val="000000" w:themeColor="text1"/>
+          <w:sz w:val="20"/>
+          <w:szCs w:val="20"/>
+        </w:rPr>
+        <w:tab/>
+      </w:r>
+      <w:r>
+        <w:rPr>
+          <w:color w:val="000000" w:themeColor="text1"/>
+          <w:sz w:val="20"/>
+          <w:szCs w:val="20"/>
+        </w:rPr>
+        <w:br/>
+      </w:r>
+    </w:p>
     <w:sectPr>
       <w:pgSz w:w="12240" w:h="15840"/>
       <w:pgMar w:top="1440" w:right="1440" w:bottom="1440" w:left="1440" w:header="720" w:footer="720" w:gutter="0"/>
@@ -16010,7 +19104,7 @@
         <w:rFonts w:hint="default"/>
       </w:rPr>
     </w:lvl>
-    <w:lvl w:ilvl="1" w:tplc="04090019" w:tentative="1">
+    <w:lvl w:ilvl="1" w:tplc="04090019">
       <w:start w:val="1"/>
       <w:numFmt w:val="lowerLetter"/>
       <w:lvlText w:val="%2."/>
@@ -17068,6 +20162,95 @@
     </w:lvl>
   </w:abstractNum>
   <w:abstractNum w:abstractNumId="14" w15:restartNumberingAfterBreak="0">
+    <w:nsid w:val="200E7F5F"/>
+    <w:multiLevelType w:val="hybridMultilevel"/>
+    <w:tmpl w:val="7B5ACD24"/>
+    <w:lvl w:ilvl="0" w:tplc="0409000F">
+      <w:start w:val="1"/>
+      <w:numFmt w:val="decimal"/>
+      <w:lvlText w:val="%1."/>
+      <w:lvlJc w:val="left"/>
+      <w:pPr>
+        <w:ind w:left="720" w:hanging="360"/>
+      </w:pPr>
+      <w:rPr>
+        <w:rFonts w:hint="default"/>
+      </w:rPr>
+    </w:lvl>
+    <w:lvl w:ilvl="1" w:tplc="04090019">
+      <w:start w:val="1"/>
+      <w:numFmt w:val="lowerLetter"/>
+      <w:lvlText w:val="%2."/>
+      <w:lvlJc w:val="left"/>
+      <w:pPr>
+        <w:ind w:left="1440" w:hanging="360"/>
+      </w:pPr>
+    </w:lvl>
+    <w:lvl w:ilvl="2" w:tplc="0409001B" w:tentative="1">
+      <w:start w:val="1"/>
+      <w:numFmt w:val="lowerRoman"/>
+      <w:lvlText w:val="%3."/>
+      <w:lvlJc w:val="right"/>
+      <w:pPr>
+        <w:ind w:left="2160" w:hanging="180"/>
+      </w:pPr>
+    </w:lvl>
+    <w:lvl w:ilvl="3" w:tplc="0409000F" w:tentative="1">
+      <w:start w:val="1"/>
+      <w:numFmt w:val="decimal"/>
+      <w:lvlText w:val="%4."/>
+      <w:lvlJc w:val="left"/>
+      <w:pPr>
+        <w:ind w:left="2880" w:hanging="360"/>
+      </w:pPr>
+    </w:lvl>
+    <w:lvl w:ilvl="4" w:tplc="04090019" w:tentative="1">
+      <w:start w:val="1"/>
+      <w:numFmt w:val="lowerLetter"/>
+      <w:lvlText w:val="%5."/>
+      <w:lvlJc w:val="left"/>
+      <w:pPr>
+        <w:ind w:left="3600" w:hanging="360"/>
+      </w:pPr>
+    </w:lvl>
+    <w:lvl w:ilvl="5" w:tplc="0409001B" w:tentative="1">
+      <w:start w:val="1"/>
+      <w:numFmt w:val="lowerRoman"/>
+      <w:lvlText w:val="%6."/>
+      <w:lvlJc w:val="right"/>
+      <w:pPr>
+        <w:ind w:left="4320" w:hanging="180"/>
+      </w:pPr>
+    </w:lvl>
+    <w:lvl w:ilvl="6" w:tplc="0409000F" w:tentative="1">
+      <w:start w:val="1"/>
+      <w:numFmt w:val="decimal"/>
+      <w:lvlText w:val="%7."/>
+      <w:lvlJc w:val="left"/>
+      <w:pPr>
+        <w:ind w:left="5040" w:hanging="360"/>
+      </w:pPr>
+    </w:lvl>
+    <w:lvl w:ilvl="7" w:tplc="04090019" w:tentative="1">
+      <w:start w:val="1"/>
+      <w:numFmt w:val="lowerLetter"/>
+      <w:lvlText w:val="%8."/>
+      <w:lvlJc w:val="left"/>
+      <w:pPr>
+        <w:ind w:left="5760" w:hanging="360"/>
+      </w:pPr>
+    </w:lvl>
+    <w:lvl w:ilvl="8" w:tplc="0409001B" w:tentative="1">
+      <w:start w:val="1"/>
+      <w:numFmt w:val="lowerRoman"/>
+      <w:lvlText w:val="%9."/>
+      <w:lvlJc w:val="right"/>
+      <w:pPr>
+        <w:ind w:left="6480" w:hanging="180"/>
+      </w:pPr>
+    </w:lvl>
+  </w:abstractNum>
+  <w:abstractNum w:abstractNumId="15" w15:restartNumberingAfterBreak="0">
     <w:nsid w:val="25CC3A3A"/>
     <w:multiLevelType w:val="hybridMultilevel"/>
     <w:tmpl w:val="6E60C88C"/>
@@ -17156,7 +20339,7 @@
       </w:pPr>
     </w:lvl>
   </w:abstractNum>
-  <w:abstractNum w:abstractNumId="15" w15:restartNumberingAfterBreak="0">
+  <w:abstractNum w:abstractNumId="16" w15:restartNumberingAfterBreak="0">
     <w:nsid w:val="2ACE5638"/>
     <w:multiLevelType w:val="hybridMultilevel"/>
     <w:tmpl w:val="69DA7154"/>
@@ -17247,7 +20430,7 @@
       </w:pPr>
     </w:lvl>
   </w:abstractNum>
-  <w:abstractNum w:abstractNumId="16" w15:restartNumberingAfterBreak="0">
+  <w:abstractNum w:abstractNumId="17" w15:restartNumberingAfterBreak="0">
     <w:nsid w:val="2D3869C0"/>
     <w:multiLevelType w:val="hybridMultilevel"/>
     <w:tmpl w:val="A60A4200"/>
@@ -17336,7 +20519,7 @@
       </w:pPr>
     </w:lvl>
   </w:abstractNum>
-  <w:abstractNum w:abstractNumId="17" w15:restartNumberingAfterBreak="0">
+  <w:abstractNum w:abstractNumId="18" w15:restartNumberingAfterBreak="0">
     <w:nsid w:val="2D6C3467"/>
     <w:multiLevelType w:val="hybridMultilevel"/>
     <w:tmpl w:val="6B4CA7FC"/>
@@ -17425,7 +20608,7 @@
       </w:pPr>
     </w:lvl>
   </w:abstractNum>
-  <w:abstractNum w:abstractNumId="18" w15:restartNumberingAfterBreak="0">
+  <w:abstractNum w:abstractNumId="19" w15:restartNumberingAfterBreak="0">
     <w:nsid w:val="30ED384C"/>
     <w:multiLevelType w:val="hybridMultilevel"/>
     <w:tmpl w:val="0DBEA242"/>
@@ -17515,7 +20698,96 @@
       </w:pPr>
     </w:lvl>
   </w:abstractNum>
-  <w:abstractNum w:abstractNumId="19" w15:restartNumberingAfterBreak="0">
+  <w:abstractNum w:abstractNumId="20" w15:restartNumberingAfterBreak="0">
+    <w:nsid w:val="310B3BDF"/>
+    <w:multiLevelType w:val="hybridMultilevel"/>
+    <w:tmpl w:val="97AAEEE2"/>
+    <w:lvl w:ilvl="0" w:tplc="0409000F">
+      <w:start w:val="1"/>
+      <w:numFmt w:val="decimal"/>
+      <w:lvlText w:val="%1."/>
+      <w:lvlJc w:val="left"/>
+      <w:pPr>
+        <w:ind w:left="720" w:hanging="360"/>
+      </w:pPr>
+      <w:rPr>
+        <w:rFonts w:hint="default"/>
+      </w:rPr>
+    </w:lvl>
+    <w:lvl w:ilvl="1" w:tplc="04090019" w:tentative="1">
+      <w:start w:val="1"/>
+      <w:numFmt w:val="lowerLetter"/>
+      <w:lvlText w:val="%2."/>
+      <w:lvlJc w:val="left"/>
+      <w:pPr>
+        <w:ind w:left="1440" w:hanging="360"/>
+      </w:pPr>
+    </w:lvl>
+    <w:lvl w:ilvl="2" w:tplc="0409001B" w:tentative="1">
+      <w:start w:val="1"/>
+      <w:numFmt w:val="lowerRoman"/>
+      <w:lvlText w:val="%3."/>
+      <w:lvlJc w:val="right"/>
+      <w:pPr>
+        <w:ind w:left="2160" w:hanging="180"/>
+      </w:pPr>
+    </w:lvl>
+    <w:lvl w:ilvl="3" w:tplc="0409000F" w:tentative="1">
+      <w:start w:val="1"/>
+      <w:numFmt w:val="decimal"/>
+      <w:lvlText w:val="%4."/>
+      <w:lvlJc w:val="left"/>
+      <w:pPr>
+        <w:ind w:left="2880" w:hanging="360"/>
+      </w:pPr>
+    </w:lvl>
+    <w:lvl w:ilvl="4" w:tplc="04090019" w:tentative="1">
+      <w:start w:val="1"/>
+      <w:numFmt w:val="lowerLetter"/>
+      <w:lvlText w:val="%5."/>
+      <w:lvlJc w:val="left"/>
+      <w:pPr>
+        <w:ind w:left="3600" w:hanging="360"/>
+      </w:pPr>
+    </w:lvl>
+    <w:lvl w:ilvl="5" w:tplc="0409001B" w:tentative="1">
+      <w:start w:val="1"/>
+      <w:numFmt w:val="lowerRoman"/>
+      <w:lvlText w:val="%6."/>
+      <w:lvlJc w:val="right"/>
+      <w:pPr>
+        <w:ind w:left="4320" w:hanging="180"/>
+      </w:pPr>
+    </w:lvl>
+    <w:lvl w:ilvl="6" w:tplc="0409000F" w:tentative="1">
+      <w:start w:val="1"/>
+      <w:numFmt w:val="decimal"/>
+      <w:lvlText w:val="%7."/>
+      <w:lvlJc w:val="left"/>
+      <w:pPr>
+        <w:ind w:left="5040" w:hanging="360"/>
+      </w:pPr>
+    </w:lvl>
+    <w:lvl w:ilvl="7" w:tplc="04090019" w:tentative="1">
+      <w:start w:val="1"/>
+      <w:numFmt w:val="lowerLetter"/>
+      <w:lvlText w:val="%8."/>
+      <w:lvlJc w:val="left"/>
+      <w:pPr>
+        <w:ind w:left="5760" w:hanging="360"/>
+      </w:pPr>
+    </w:lvl>
+    <w:lvl w:ilvl="8" w:tplc="0409001B" w:tentative="1">
+      <w:start w:val="1"/>
+      <w:numFmt w:val="lowerRoman"/>
+      <w:lvlText w:val="%9."/>
+      <w:lvlJc w:val="right"/>
+      <w:pPr>
+        <w:ind w:left="6480" w:hanging="180"/>
+      </w:pPr>
+    </w:lvl>
+  </w:abstractNum>
+  <w:abstractNum w:abstractNumId="21" w15:restartNumberingAfterBreak="0">
     <w:nsid w:val="33FC0010"/>
     <w:multiLevelType w:val="hybridMultilevel"/>
     <w:tmpl w:val="34F4EDB0"/>
@@ -17606,7 +20878,7 @@
       </w:pPr>
     </w:lvl>
   </w:abstractNum>
-  <w:abstractNum w:abstractNumId="20" w15:restartNumberingAfterBreak="0">
+  <w:abstractNum w:abstractNumId="22" w15:restartNumberingAfterBreak="0">
     <w:nsid w:val="427B344E"/>
     <w:multiLevelType w:val="hybridMultilevel"/>
     <w:tmpl w:val="0CD0C292"/>
@@ -17697,7 +20969,7 @@
       </w:pPr>
     </w:lvl>
   </w:abstractNum>
-  <w:abstractNum w:abstractNumId="21" w15:restartNumberingAfterBreak="0">
+  <w:abstractNum w:abstractNumId="23" w15:restartNumberingAfterBreak="0">
     <w:nsid w:val="51945A1A"/>
     <w:multiLevelType w:val="hybridMultilevel"/>
     <w:tmpl w:val="91645264"/>
@@ -17788,7 +21060,7 @@
       </w:pPr>
     </w:lvl>
   </w:abstractNum>
-  <w:abstractNum w:abstractNumId="22" w15:restartNumberingAfterBreak="0">
+  <w:abstractNum w:abstractNumId="24" w15:restartNumberingAfterBreak="0">
     <w:nsid w:val="52636BE2"/>
     <w:multiLevelType w:val="hybridMultilevel"/>
     <w:tmpl w:val="FC725656"/>
@@ -17877,7 +21149,7 @@
       </w:pPr>
     </w:lvl>
   </w:abstractNum>
-  <w:abstractNum w:abstractNumId="23" w15:restartNumberingAfterBreak="0">
+  <w:abstractNum w:abstractNumId="25" w15:restartNumberingAfterBreak="0">
     <w:nsid w:val="53DC54F9"/>
     <w:multiLevelType w:val="hybridMultilevel"/>
     <w:tmpl w:val="D9A2BE06"/>
@@ -17966,7 +21238,7 @@
       </w:pPr>
     </w:lvl>
   </w:abstractNum>
-  <w:abstractNum w:abstractNumId="24" w15:restartNumberingAfterBreak="0">
+  <w:abstractNum w:abstractNumId="26" w15:restartNumberingAfterBreak="0">
     <w:nsid w:val="5874313E"/>
     <w:multiLevelType w:val="hybridMultilevel"/>
     <w:tmpl w:val="3E9C5CAE"/>
@@ -18055,7 +21327,7 @@
       </w:pPr>
     </w:lvl>
   </w:abstractNum>
-  <w:abstractNum w:abstractNumId="25" w15:restartNumberingAfterBreak="0">
+  <w:abstractNum w:abstractNumId="27" w15:restartNumberingAfterBreak="0">
     <w:nsid w:val="5BEE0069"/>
     <w:multiLevelType w:val="hybridMultilevel"/>
     <w:tmpl w:val="AAA64E90"/>
@@ -18146,7 +21418,7 @@
       </w:pPr>
     </w:lvl>
   </w:abstractNum>
-  <w:abstractNum w:abstractNumId="26" w15:restartNumberingAfterBreak="0">
+  <w:abstractNum w:abstractNumId="28" w15:restartNumberingAfterBreak="0">
     <w:nsid w:val="609F0058"/>
     <w:multiLevelType w:val="hybridMultilevel"/>
     <w:tmpl w:val="458ED464"/>
@@ -18235,7 +21507,7 @@
       </w:pPr>
     </w:lvl>
   </w:abstractNum>
-  <w:abstractNum w:abstractNumId="27" w15:restartNumberingAfterBreak="0">
+  <w:abstractNum w:abstractNumId="29" w15:restartNumberingAfterBreak="0">
     <w:nsid w:val="618A2DE0"/>
     <w:multiLevelType w:val="hybridMultilevel"/>
     <w:tmpl w:val="6F429396"/>
@@ -18324,7 +21596,7 @@
       </w:pPr>
     </w:lvl>
   </w:abstractNum>
-  <w:abstractNum w:abstractNumId="28" w15:restartNumberingAfterBreak="0">
+  <w:abstractNum w:abstractNumId="30" w15:restartNumberingAfterBreak="0">
     <w:nsid w:val="63864FB2"/>
     <w:multiLevelType w:val="hybridMultilevel"/>
     <w:tmpl w:val="57CCB6EC"/>
@@ -18413,7 +21685,7 @@
       </w:pPr>
     </w:lvl>
   </w:abstractNum>
-  <w:abstractNum w:abstractNumId="29" w15:restartNumberingAfterBreak="0">
+  <w:abstractNum w:abstractNumId="31" w15:restartNumberingAfterBreak="0">
     <w:nsid w:val="69DE2AF1"/>
     <w:multiLevelType w:val="hybridMultilevel"/>
     <w:tmpl w:val="76D08DC0"/>
@@ -18502,7 +21774,7 @@
       </w:pPr>
     </w:lvl>
   </w:abstractNum>
-  <w:abstractNum w:abstractNumId="30" w15:restartNumberingAfterBreak="0">
+  <w:abstractNum w:abstractNumId="32" w15:restartNumberingAfterBreak="0">
     <w:nsid w:val="7127483C"/>
     <w:multiLevelType w:val="hybridMultilevel"/>
     <w:tmpl w:val="2EE447D4"/>
@@ -18591,7 +21863,97 @@
       </w:pPr>
     </w:lvl>
   </w:abstractNum>
-  <w:abstractNum w:abstractNumId="31" w15:restartNumberingAfterBreak="0">
+  <w:abstractNum w:abstractNumId="33" w15:restartNumberingAfterBreak="0">
+    <w:nsid w:val="722F3CF7"/>
+    <w:multiLevelType w:val="hybridMultilevel"/>
+    <w:tmpl w:val="F0B888FC"/>
+    <w:lvl w:ilvl="0" w:tplc="0409000F">
+      <w:start w:val="1"/>
+      <w:numFmt w:val="decimal"/>
+      <w:lvlText w:val="%1."/>
+      <w:lvlJc w:val="left"/>
+      <w:pPr>
+        <w:ind w:left="720" w:hanging="360"/>
+      </w:pPr>
+      <w:rPr>
+        <w:rFonts w:hint="default"/>
+        <w:u w:val="none"/>
+      </w:rPr>
+    </w:lvl>
+    <w:lvl w:ilvl="1" w:tplc="04090019" w:tentative="1">
+      <w:start w:val="1"/>
+      <w:numFmt w:val="lowerLetter"/>
+      <w:lvlText w:val="%2."/>
+      <w:lvlJc w:val="left"/>
+      <w:pPr>
+        <w:ind w:left="1440" w:hanging="360"/>
+      </w:pPr>
+    </w:lvl>
+    <w:lvl w:ilvl="2" w:tplc="0409001B" w:tentative="1">
+      <w:start w:val="1"/>
+      <w:numFmt w:val="lowerRoman"/>
+      <w:lvlText w:val="%3."/>
+      <w:lvlJc w:val="right"/>
+      <w:pPr>
+        <w:ind w:left="2160" w:hanging="180"/>
+      </w:pPr>
+    </w:lvl>
+    <w:lvl w:ilvl="3" w:tplc="0409000F" w:tentative="1">
+      <w:start w:val="1"/>
+      <w:numFmt w:val="decimal"/>
+      <w:lvlText w:val="%4."/>
+      <w:lvlJc w:val="left"/>
+      <w:pPr>
+        <w:ind w:left="2880" w:hanging="360"/>
+      </w:pPr>
+    </w:lvl>
+    <w:lvl w:ilvl="4" w:tplc="04090019" w:tentative="1">
+      <w:start w:val="1"/>
+      <w:numFmt w:val="lowerLetter"/>
+      <w:lvlText w:val="%5."/>
+      <w:lvlJc w:val="left"/>
+      <w:pPr>
+        <w:ind w:left="3600" w:hanging="360"/>
+      </w:pPr>
+    </w:lvl>
+    <w:lvl w:ilvl="5" w:tplc="0409001B" w:tentative="1">
+      <w:start w:val="1"/>
+      <w:numFmt w:val="lowerRoman"/>
+      <w:lvlText w:val="%6."/>
+      <w:lvlJc w:val="right"/>
+      <w:pPr>
+        <w:ind w:left="4320" w:hanging="180"/>
+      </w:pPr>
+    </w:lvl>
+    <w:lvl w:ilvl="6" w:tplc="0409000F" w:tentative="1">
+      <w:start w:val="1"/>
+      <w:numFmt w:val="decimal"/>
+      <w:lvlText w:val="%7."/>
+      <w:lvlJc w:val="left"/>
+      <w:pPr>
+        <w:ind w:left="5040" w:hanging="360"/>
+      </w:pPr>
+    </w:lvl>
+    <w:lvl w:ilvl="7" w:tplc="04090019" w:tentative="1">
+      <w:start w:val="1"/>
+      <w:numFmt w:val="lowerLetter"/>
+      <w:lvlText w:val="%8."/>
+      <w:lvlJc w:val="left"/>
+      <w:pPr>
+        <w:ind w:left="5760" w:hanging="360"/>
+      </w:pPr>
+    </w:lvl>
+    <w:lvl w:ilvl="8" w:tplc="0409001B" w:tentative="1">
+      <w:start w:val="1"/>
+      <w:numFmt w:val="lowerRoman"/>
+      <w:lvlText w:val="%9."/>
+      <w:lvlJc w:val="right"/>
+      <w:pPr>
+        <w:ind w:left="6480" w:hanging="180"/>
+      </w:pPr>
+    </w:lvl>
+  </w:abstractNum>
+  <w:abstractNum w:abstractNumId="34" w15:restartNumberingAfterBreak="0">
     <w:nsid w:val="749B282B"/>
     <w:multiLevelType w:val="hybridMultilevel"/>
     <w:tmpl w:val="F15622C0"/>
@@ -18682,7 +22044,7 @@
       </w:pPr>
     </w:lvl>
   </w:abstractNum>
-  <w:abstractNum w:abstractNumId="32" w15:restartNumberingAfterBreak="0">
+  <w:abstractNum w:abstractNumId="35" w15:restartNumberingAfterBreak="0">
     <w:nsid w:val="74F355D1"/>
     <w:multiLevelType w:val="hybridMultilevel"/>
     <w:tmpl w:val="473E9C74"/>
@@ -18771,7 +22133,7 @@
       </w:pPr>
     </w:lvl>
   </w:abstractNum>
-  <w:abstractNum w:abstractNumId="33" w15:restartNumberingAfterBreak="0">
+  <w:abstractNum w:abstractNumId="36" w15:restartNumberingAfterBreak="0">
     <w:nsid w:val="79D40868"/>
     <w:multiLevelType w:val="hybridMultilevel"/>
     <w:tmpl w:val="67EEADB8"/>
@@ -18860,7 +22222,7 @@
       </w:pPr>
     </w:lvl>
   </w:abstractNum>
-  <w:abstractNum w:abstractNumId="34" w15:restartNumberingAfterBreak="0">
+  <w:abstractNum w:abstractNumId="37" w15:restartNumberingAfterBreak="0">
     <w:nsid w:val="7D9B0498"/>
     <w:multiLevelType w:val="hybridMultilevel"/>
     <w:tmpl w:val="0EB8F922"/>
@@ -18950,10 +22312,10 @@
     </w:lvl>
   </w:abstractNum>
   <w:num w:numId="1">
-    <w:abstractNumId w:val="14"/>
+    <w:abstractNumId w:val="15"/>
   </w:num>
   <w:num w:numId="2">
-    <w:abstractNumId w:val="18"/>
+    <w:abstractNumId w:val="19"/>
   </w:num>
   <w:num w:numId="3">
     <w:abstractNumId w:val="10"/>
@@ -18968,58 +22330,58 @@
     <w:abstractNumId w:val="8"/>
   </w:num>
   <w:num w:numId="7">
-    <w:abstractNumId w:val="33"/>
+    <w:abstractNumId w:val="36"/>
   </w:num>
   <w:num w:numId="8">
-    <w:abstractNumId w:val="29"/>
+    <w:abstractNumId w:val="31"/>
   </w:num>
   <w:num w:numId="9">
-    <w:abstractNumId w:val="15"/>
+    <w:abstractNumId w:val="16"/>
   </w:num>
   <w:num w:numId="10">
-    <w:abstractNumId w:val="26"/>
+    <w:abstractNumId w:val="28"/>
   </w:num>
   <w:num w:numId="11">
     <w:abstractNumId w:val="11"/>
   </w:num>
   <w:num w:numId="12">
-    <w:abstractNumId w:val="20"/>
+    <w:abstractNumId w:val="22"/>
   </w:num>
   <w:num w:numId="13">
-    <w:abstractNumId w:val="22"/>
+    <w:abstractNumId w:val="24"/>
   </w:num>
   <w:num w:numId="14">
-    <w:abstractNumId w:val="23"/>
+    <w:abstractNumId w:val="25"/>
   </w:num>
   <w:num w:numId="15">
     <w:abstractNumId w:val="12"/>
   </w:num>
   <w:num w:numId="16">
-    <w:abstractNumId w:val="34"/>
+    <w:abstractNumId w:val="37"/>
   </w:num>
   <w:num w:numId="17">
-    <w:abstractNumId w:val="30"/>
+    <w:abstractNumId w:val="32"/>
   </w:num>
   <w:num w:numId="18">
     <w:abstractNumId w:val="9"/>
   </w:num>
   <w:num w:numId="19">
-    <w:abstractNumId w:val="21"/>
+    <w:abstractNumId w:val="23"/>
   </w:num>
   <w:num w:numId="20">
     <w:abstractNumId w:val="3"/>
   </w:num>
   <w:num w:numId="21">
-    <w:abstractNumId w:val="31"/>
+    <w:abstractNumId w:val="34"/>
   </w:num>
   <w:num w:numId="22">
-    <w:abstractNumId w:val="25"/>
+    <w:abstractNumId w:val="27"/>
   </w:num>
   <w:num w:numId="23">
     <w:abstractNumId w:val="6"/>
   </w:num>
   <w:num w:numId="24">
-    <w:abstractNumId w:val="16"/>
+    <w:abstractNumId w:val="17"/>
   </w:num>
   <w:num w:numId="25">
     <w:abstractNumId w:val="1"/>
@@ -19028,10 +22390,10 @@
     <w:abstractNumId w:val="7"/>
   </w:num>
   <w:num w:numId="27">
-    <w:abstractNumId w:val="32"/>
+    <w:abstractNumId w:val="35"/>
   </w:num>
   <w:num w:numId="28">
-    <w:abstractNumId w:val="24"/>
+    <w:abstractNumId w:val="26"/>
   </w:num>
   <w:num w:numId="29">
     <w:abstractNumId w:val="5"/>
@@ -19040,19 +22402,28 @@
     <w:abstractNumId w:val="0"/>
   </w:num>
   <w:num w:numId="31">
-    <w:abstractNumId w:val="17"/>
+    <w:abstractNumId w:val="18"/>
   </w:num>
   <w:num w:numId="32">
-    <w:abstractNumId w:val="27"/>
+    <w:abstractNumId w:val="29"/>
   </w:num>
   <w:num w:numId="33">
-    <w:abstractNumId w:val="19"/>
+    <w:abstractNumId w:val="21"/>
   </w:num>
   <w:num w:numId="34">
-    <w:abstractNumId w:val="28"/>
+    <w:abstractNumId w:val="30"/>
   </w:num>
   <w:num w:numId="35">
     <w:abstractNumId w:val="2"/>
+  </w:num>
+  <w:num w:numId="36">
+    <w:abstractNumId w:val="33"/>
+  </w:num>
+  <w:num w:numId="37">
+    <w:abstractNumId w:val="14"/>
+  </w:num>
+  <w:num w:numId="38">
+    <w:abstractNumId w:val="20"/>
   </w:num>
 </w:numbering>
 </file>

</xml_diff>

<commit_message>
Functional Interface & Lambda Exception
Functional Interface & Lambda Exception
</commit_message>
<xml_diff>
--- a/docs/CoreJava.docx
+++ b/docs/CoreJava.docx
@@ -32572,14 +32572,7 @@
           <w:sz w:val="20"/>
           <w:szCs w:val="20"/>
         </w:rPr>
-        <w:t>Interfaces</w:t>
-      </w:r>
-      <w:r>
-        <w:rPr>
-          <w:sz w:val="20"/>
-          <w:szCs w:val="20"/>
-        </w:rPr>
-        <w:t xml:space="preserve"> are mostly used as a top-level in a hierarchy.</w:t>
+        <w:t>Interfaces are mostly used as a top-level in a hierarchy.</w:t>
       </w:r>
     </w:p>
     <w:p>
@@ -33088,18 +33081,677 @@
           <w:numId w:val="70"/>
         </w:numPr>
         <w:rPr>
+          <w:color w:val="000000" w:themeColor="text1"/>
+          <w:sz w:val="20"/>
+          <w:szCs w:val="20"/>
+        </w:rPr>
+      </w:pPr>
+      <w:r>
+        <w:rPr>
+          <w:color w:val="000000" w:themeColor="text1"/>
+          <w:sz w:val="20"/>
+          <w:szCs w:val="20"/>
+        </w:rPr>
+        <w:t>In JDK-8 functional interfaces are introduced which is use to achieve functional programming and for lambda expression.</w:t>
+      </w:r>
+    </w:p>
+    <w:p>
+      <w:pPr>
+        <w:pStyle w:val="NoSpacing"/>
+        <w:rPr>
           <w:color w:val="FF0000"/>
           <w:sz w:val="20"/>
           <w:szCs w:val="20"/>
         </w:rPr>
       </w:pPr>
-      <w:r>
-        <w:rPr>
-          <w:color w:val="FF0000"/>
-          <w:sz w:val="20"/>
-          <w:szCs w:val="20"/>
-        </w:rPr>
-        <w:t>In JDK-8 functional interfaces are introduced which is use to achieve functional programming and for lambda expression.</w:t>
+    </w:p>
+    <w:p>
+      <w:pPr>
+        <w:pStyle w:val="NoSpacing"/>
+        <w:rPr>
+          <w:b/>
+          <w:bCs/>
+          <w:color w:val="000000" w:themeColor="text1"/>
+          <w:sz w:val="20"/>
+          <w:szCs w:val="20"/>
+          <w:u w:val="single"/>
+        </w:rPr>
+      </w:pPr>
+      <w:r>
+        <w:rPr>
+          <w:b/>
+          <w:bCs/>
+          <w:color w:val="000000" w:themeColor="text1"/>
+          <w:sz w:val="20"/>
+          <w:szCs w:val="20"/>
+          <w:u w:val="single"/>
+        </w:rPr>
+        <w:t xml:space="preserve">Type of Interface </w:t>
+      </w:r>
+    </w:p>
+    <w:p>
+      <w:pPr>
+        <w:pStyle w:val="NoSpacing"/>
+        <w:rPr>
+          <w:color w:val="000000" w:themeColor="text1"/>
+          <w:sz w:val="20"/>
+          <w:szCs w:val="20"/>
+        </w:rPr>
+      </w:pPr>
+      <w:r>
+        <w:rPr>
+          <w:color w:val="000000" w:themeColor="text1"/>
+          <w:sz w:val="20"/>
+          <w:szCs w:val="20"/>
+        </w:rPr>
+        <w:t>There are 3 types of interfaces in java</w:t>
+      </w:r>
+    </w:p>
+    <w:p>
+      <w:pPr>
+        <w:pStyle w:val="NoSpacing"/>
+        <w:numPr>
+          <w:ilvl w:val="0"/>
+          <w:numId w:val="71"/>
+        </w:numPr>
+        <w:rPr>
+          <w:color w:val="000000" w:themeColor="text1"/>
+          <w:sz w:val="20"/>
+          <w:szCs w:val="20"/>
+        </w:rPr>
+      </w:pPr>
+      <w:r>
+        <w:rPr>
+          <w:color w:val="000000" w:themeColor="text1"/>
+          <w:sz w:val="20"/>
+          <w:szCs w:val="20"/>
+        </w:rPr>
+        <w:t>Normal/Regular interface.</w:t>
+      </w:r>
+    </w:p>
+    <w:p>
+      <w:pPr>
+        <w:pStyle w:val="NoSpacing"/>
+        <w:numPr>
+          <w:ilvl w:val="0"/>
+          <w:numId w:val="71"/>
+        </w:numPr>
+        <w:rPr>
+          <w:color w:val="000000" w:themeColor="text1"/>
+          <w:sz w:val="20"/>
+          <w:szCs w:val="20"/>
+        </w:rPr>
+      </w:pPr>
+      <w:r>
+        <w:rPr>
+          <w:color w:val="000000" w:themeColor="text1"/>
+          <w:sz w:val="20"/>
+          <w:szCs w:val="20"/>
+        </w:rPr>
+        <w:t>Marker Interface</w:t>
+      </w:r>
+    </w:p>
+    <w:p>
+      <w:pPr>
+        <w:pStyle w:val="NoSpacing"/>
+        <w:numPr>
+          <w:ilvl w:val="1"/>
+          <w:numId w:val="71"/>
+        </w:numPr>
+        <w:rPr>
+          <w:color w:val="000000" w:themeColor="text1"/>
+          <w:sz w:val="20"/>
+          <w:szCs w:val="20"/>
+        </w:rPr>
+      </w:pPr>
+      <w:r>
+        <w:rPr>
+          <w:color w:val="000000" w:themeColor="text1"/>
+          <w:sz w:val="20"/>
+          <w:szCs w:val="20"/>
+        </w:rPr>
+        <w:t>The interface without any member.</w:t>
+      </w:r>
+    </w:p>
+    <w:p>
+      <w:pPr>
+        <w:pStyle w:val="NoSpacing"/>
+        <w:numPr>
+          <w:ilvl w:val="1"/>
+          <w:numId w:val="71"/>
+        </w:numPr>
+        <w:rPr>
+          <w:color w:val="000000" w:themeColor="text1"/>
+          <w:sz w:val="20"/>
+          <w:szCs w:val="20"/>
+        </w:rPr>
+      </w:pPr>
+      <w:r>
+        <w:rPr>
+          <w:color w:val="000000" w:themeColor="text1"/>
+          <w:sz w:val="20"/>
+          <w:szCs w:val="20"/>
+        </w:rPr>
+        <w:t>This is also known as blank interface.</w:t>
+      </w:r>
+    </w:p>
+    <w:p>
+      <w:pPr>
+        <w:pStyle w:val="NoSpacing"/>
+        <w:numPr>
+          <w:ilvl w:val="1"/>
+          <w:numId w:val="71"/>
+        </w:numPr>
+        <w:rPr>
+          <w:color w:val="000000" w:themeColor="text1"/>
+          <w:sz w:val="20"/>
+          <w:szCs w:val="20"/>
+        </w:rPr>
+      </w:pPr>
+      <w:r>
+        <w:rPr>
+          <w:color w:val="000000" w:themeColor="text1"/>
+          <w:sz w:val="20"/>
+          <w:szCs w:val="20"/>
+        </w:rPr>
+        <w:t>Serializable in an example of marker interface.</w:t>
+      </w:r>
+    </w:p>
+    <w:p>
+      <w:pPr>
+        <w:pStyle w:val="NoSpacing"/>
+        <w:numPr>
+          <w:ilvl w:val="1"/>
+          <w:numId w:val="71"/>
+        </w:numPr>
+        <w:rPr>
+          <w:color w:val="000000" w:themeColor="text1"/>
+          <w:sz w:val="20"/>
+          <w:szCs w:val="20"/>
+        </w:rPr>
+      </w:pPr>
+      <w:r>
+        <w:rPr>
+          <w:color w:val="000000" w:themeColor="text1"/>
+          <w:sz w:val="20"/>
+          <w:szCs w:val="20"/>
+        </w:rPr>
+        <w:t>By looking into a marker interface java provides a special implementation at the time of code execution.</w:t>
+      </w:r>
+    </w:p>
+    <w:p>
+      <w:pPr>
+        <w:pStyle w:val="NoSpacing"/>
+        <w:ind w:left="1080"/>
+        <w:rPr>
+          <w:color w:val="000000" w:themeColor="text1"/>
+          <w:sz w:val="20"/>
+          <w:szCs w:val="20"/>
+        </w:rPr>
+      </w:pPr>
+      <w:r>
+        <w:rPr>
+          <w:noProof/>
+          <w:color w:val="000000" w:themeColor="text1"/>
+          <w:sz w:val="20"/>
+          <w:szCs w:val="20"/>
+        </w:rPr>
+        <w:drawing>
+          <wp:inline distT="0" distB="0" distL="0" distR="0" wp14:anchorId="00A639D2" wp14:editId="1E666CB4">
+            <wp:extent cx="3339009" cy="1653268"/>
+            <wp:effectExtent l="0" t="0" r="0" b="4445"/>
+            <wp:docPr id="31" name="Picture 31"/>
+            <wp:cNvGraphicFramePr>
+              <a:graphicFrameLocks xmlns:a="http://schemas.openxmlformats.org/drawingml/2006/main" noChangeAspect="1"/>
+            </wp:cNvGraphicFramePr>
+            <a:graphic xmlns:a="http://schemas.openxmlformats.org/drawingml/2006/main">
+              <a:graphicData uri="http://schemas.openxmlformats.org/drawingml/2006/picture">
+                <pic:pic xmlns:pic="http://schemas.openxmlformats.org/drawingml/2006/picture">
+                  <pic:nvPicPr>
+                    <pic:cNvPr id="0" name="Picture 1"/>
+                    <pic:cNvPicPr>
+                      <a:picLocks noChangeAspect="1" noChangeArrowheads="1"/>
+                    </pic:cNvPicPr>
+                  </pic:nvPicPr>
+                  <pic:blipFill>
+                    <a:blip r:embed="rId39" cstate="print">
+                      <a:extLst>
+                        <a:ext uri="{28A0092B-C50C-407E-A947-70E740481C1C}">
+                          <a14:useLocalDpi xmlns:a14="http://schemas.microsoft.com/office/drawing/2010/main" val="0"/>
+                        </a:ext>
+                      </a:extLst>
+                    </a:blip>
+                    <a:srcRect/>
+                    <a:stretch>
+                      <a:fillRect/>
+                    </a:stretch>
+                  </pic:blipFill>
+                  <pic:spPr bwMode="auto">
+                    <a:xfrm>
+                      <a:off x="0" y="0"/>
+                      <a:ext cx="3370365" cy="1668793"/>
+                    </a:xfrm>
+                    <a:prstGeom prst="rect">
+                      <a:avLst/>
+                    </a:prstGeom>
+                    <a:noFill/>
+                    <a:ln>
+                      <a:noFill/>
+                    </a:ln>
+                  </pic:spPr>
+                </pic:pic>
+              </a:graphicData>
+            </a:graphic>
+          </wp:inline>
+        </w:drawing>
+      </w:r>
+    </w:p>
+    <w:p>
+      <w:pPr>
+        <w:pStyle w:val="NoSpacing"/>
+        <w:numPr>
+          <w:ilvl w:val="0"/>
+          <w:numId w:val="71"/>
+        </w:numPr>
+        <w:rPr>
+          <w:color w:val="000000" w:themeColor="text1"/>
+          <w:sz w:val="20"/>
+          <w:szCs w:val="20"/>
+        </w:rPr>
+      </w:pPr>
+      <w:r>
+        <w:rPr>
+          <w:color w:val="000000" w:themeColor="text1"/>
+          <w:sz w:val="20"/>
+          <w:szCs w:val="20"/>
+        </w:rPr>
+        <w:t>Functional Interface (Jdk-1.8)</w:t>
+      </w:r>
+    </w:p>
+    <w:p>
+      <w:pPr>
+        <w:pStyle w:val="NoSpacing"/>
+        <w:numPr>
+          <w:ilvl w:val="1"/>
+          <w:numId w:val="71"/>
+        </w:numPr>
+        <w:rPr>
+          <w:color w:val="000000" w:themeColor="text1"/>
+          <w:sz w:val="20"/>
+          <w:szCs w:val="20"/>
+        </w:rPr>
+      </w:pPr>
+      <w:r>
+        <w:rPr>
+          <w:color w:val="000000" w:themeColor="text1"/>
+          <w:sz w:val="20"/>
+          <w:szCs w:val="20"/>
+        </w:rPr>
+        <w:t xml:space="preserve">The interface which </w:t>
+      </w:r>
+      <w:r>
+        <w:rPr>
+          <w:color w:val="000000" w:themeColor="text1"/>
+          <w:sz w:val="20"/>
+          <w:szCs w:val="20"/>
+        </w:rPr>
+        <w:t>must contains only one abstract method.</w:t>
+      </w:r>
+    </w:p>
+    <w:p>
+      <w:pPr>
+        <w:pStyle w:val="NoSpacing"/>
+        <w:numPr>
+          <w:ilvl w:val="1"/>
+          <w:numId w:val="71"/>
+        </w:numPr>
+        <w:rPr>
+          <w:color w:val="000000" w:themeColor="text1"/>
+          <w:sz w:val="20"/>
+          <w:szCs w:val="20"/>
+        </w:rPr>
+      </w:pPr>
+      <w:r>
+        <w:rPr>
+          <w:color w:val="000000" w:themeColor="text1"/>
+          <w:sz w:val="20"/>
+          <w:szCs w:val="20"/>
+        </w:rPr>
+        <w:t>There can be any number of default and static method inside functional interface</w:t>
+      </w:r>
+      <w:r>
+        <w:rPr>
+          <w:color w:val="000000" w:themeColor="text1"/>
+          <w:sz w:val="20"/>
+          <w:szCs w:val="20"/>
+        </w:rPr>
+        <w:t>, but there must be a one abstract method present inside interface.</w:t>
+      </w:r>
+    </w:p>
+    <w:p>
+      <w:pPr>
+        <w:pStyle w:val="NoSpacing"/>
+        <w:numPr>
+          <w:ilvl w:val="1"/>
+          <w:numId w:val="71"/>
+        </w:numPr>
+        <w:rPr>
+          <w:color w:val="000000" w:themeColor="text1"/>
+          <w:sz w:val="20"/>
+          <w:szCs w:val="20"/>
+        </w:rPr>
+      </w:pPr>
+      <w:r>
+        <w:rPr>
+          <w:color w:val="000000" w:themeColor="text1"/>
+          <w:sz w:val="20"/>
+          <w:szCs w:val="20"/>
+        </w:rPr>
+        <w:t xml:space="preserve">This type of interface introduced in </w:t>
+      </w:r>
+      <w:proofErr w:type="spellStart"/>
+      <w:r>
+        <w:rPr>
+          <w:color w:val="000000" w:themeColor="text1"/>
+          <w:sz w:val="20"/>
+          <w:szCs w:val="20"/>
+        </w:rPr>
+        <w:t>jdk</w:t>
+      </w:r>
+      <w:proofErr w:type="spellEnd"/>
+      <w:r>
+        <w:rPr>
+          <w:color w:val="000000" w:themeColor="text1"/>
+          <w:sz w:val="20"/>
+          <w:szCs w:val="20"/>
+        </w:rPr>
+        <w:t xml:space="preserve"> 1.8 and onwards.</w:t>
+      </w:r>
+    </w:p>
+    <w:p>
+      <w:pPr>
+        <w:pStyle w:val="NoSpacing"/>
+        <w:numPr>
+          <w:ilvl w:val="1"/>
+          <w:numId w:val="71"/>
+        </w:numPr>
+        <w:rPr>
+          <w:color w:val="000000" w:themeColor="text1"/>
+          <w:sz w:val="20"/>
+          <w:szCs w:val="20"/>
+        </w:rPr>
+      </w:pPr>
+      <w:r>
+        <w:rPr>
+          <w:color w:val="000000" w:themeColor="text1"/>
+          <w:sz w:val="20"/>
+          <w:szCs w:val="20"/>
+        </w:rPr>
+        <w:t>Java Provided following annotation to make sure that the interface is functional interface or not.</w:t>
+      </w:r>
+    </w:p>
+    <w:p>
+      <w:pPr>
+        <w:pStyle w:val="NoSpacing"/>
+        <w:ind w:left="1440"/>
+        <w:rPr>
+          <w:b/>
+          <w:bCs/>
+          <w:color w:val="000000" w:themeColor="text1"/>
+          <w:sz w:val="20"/>
+          <w:szCs w:val="20"/>
+        </w:rPr>
+      </w:pPr>
+      <w:r>
+        <w:rPr>
+          <w:b/>
+          <w:bCs/>
+          <w:color w:val="000000" w:themeColor="text1"/>
+          <w:sz w:val="20"/>
+          <w:szCs w:val="20"/>
+        </w:rPr>
+        <w:t>@FunctionalInterface</w:t>
+      </w:r>
+    </w:p>
+    <w:p>
+      <w:pPr>
+        <w:pStyle w:val="NoSpacing"/>
+        <w:numPr>
+          <w:ilvl w:val="1"/>
+          <w:numId w:val="71"/>
+        </w:numPr>
+        <w:rPr>
+          <w:color w:val="000000" w:themeColor="text1"/>
+          <w:sz w:val="20"/>
+          <w:szCs w:val="20"/>
+        </w:rPr>
+      </w:pPr>
+      <w:r>
+        <w:rPr>
+          <w:color w:val="000000" w:themeColor="text1"/>
+          <w:sz w:val="20"/>
+          <w:szCs w:val="20"/>
+        </w:rPr>
+        <w:t xml:space="preserve">This type of interfaces </w:t>
+      </w:r>
+      <w:r>
+        <w:rPr>
+          <w:color w:val="000000" w:themeColor="text1"/>
+          <w:sz w:val="20"/>
+          <w:szCs w:val="20"/>
+        </w:rPr>
+        <w:t>is</w:t>
+      </w:r>
+      <w:r>
+        <w:rPr>
+          <w:color w:val="000000" w:themeColor="text1"/>
+          <w:sz w:val="20"/>
+          <w:szCs w:val="20"/>
+        </w:rPr>
+        <w:t xml:space="preserve"> used in function programming and lambda expression.</w:t>
+      </w:r>
+    </w:p>
+    <w:p>
+      <w:pPr>
+        <w:pStyle w:val="NoSpacing"/>
+        <w:numPr>
+          <w:ilvl w:val="1"/>
+          <w:numId w:val="71"/>
+        </w:numPr>
+        <w:rPr>
+          <w:color w:val="000000" w:themeColor="text1"/>
+          <w:sz w:val="20"/>
+          <w:szCs w:val="20"/>
+        </w:rPr>
+      </w:pPr>
+      <w:r>
+        <w:rPr>
+          <w:color w:val="000000" w:themeColor="text1"/>
+          <w:sz w:val="20"/>
+          <w:szCs w:val="20"/>
+        </w:rPr>
+        <w:t xml:space="preserve">Java Provided multiple functional interfaces and they are all inside </w:t>
+      </w:r>
+      <w:proofErr w:type="spellStart"/>
+      <w:proofErr w:type="gramStart"/>
+      <w:r>
+        <w:rPr>
+          <w:b/>
+          <w:bCs/>
+          <w:color w:val="000000" w:themeColor="text1"/>
+          <w:sz w:val="20"/>
+          <w:szCs w:val="20"/>
+        </w:rPr>
+        <w:t>java.util</w:t>
+      </w:r>
+      <w:proofErr w:type="gramEnd"/>
+      <w:r>
+        <w:rPr>
+          <w:b/>
+          <w:bCs/>
+          <w:color w:val="000000" w:themeColor="text1"/>
+          <w:sz w:val="20"/>
+          <w:szCs w:val="20"/>
+        </w:rPr>
+        <w:t>.function</w:t>
+      </w:r>
+      <w:proofErr w:type="spellEnd"/>
+      <w:r>
+        <w:rPr>
+          <w:color w:val="000000" w:themeColor="text1"/>
+          <w:sz w:val="20"/>
+          <w:szCs w:val="20"/>
+        </w:rPr>
+        <w:t xml:space="preserve"> package</w:t>
+      </w:r>
+    </w:p>
+    <w:p>
+      <w:pPr>
+        <w:pStyle w:val="NoSpacing"/>
+        <w:rPr>
+          <w:color w:val="000000" w:themeColor="text1"/>
+          <w:sz w:val="20"/>
+          <w:szCs w:val="20"/>
+        </w:rPr>
+      </w:pPr>
+    </w:p>
+    <w:p>
+      <w:pPr>
+        <w:pStyle w:val="NoSpacing"/>
+        <w:rPr>
+          <w:color w:val="000000" w:themeColor="text1"/>
+          <w:sz w:val="20"/>
+          <w:szCs w:val="20"/>
+        </w:rPr>
+      </w:pPr>
+      <w:r>
+        <w:rPr>
+          <w:color w:val="000000" w:themeColor="text1"/>
+          <w:sz w:val="20"/>
+          <w:szCs w:val="20"/>
+        </w:rPr>
+        <w:t>Lambda Expression:</w:t>
+      </w:r>
+    </w:p>
+    <w:p>
+      <w:pPr>
+        <w:pStyle w:val="NoSpacing"/>
+        <w:numPr>
+          <w:ilvl w:val="0"/>
+          <w:numId w:val="72"/>
+        </w:numPr>
+        <w:rPr>
+          <w:color w:val="000000" w:themeColor="text1"/>
+          <w:sz w:val="20"/>
+          <w:szCs w:val="20"/>
+        </w:rPr>
+      </w:pPr>
+      <w:r>
+        <w:rPr>
+          <w:color w:val="000000" w:themeColor="text1"/>
+          <w:sz w:val="20"/>
+          <w:szCs w:val="20"/>
+        </w:rPr>
+        <w:t>Lambda implementation is a way to implement a method of the functional interface.</w:t>
+      </w:r>
+    </w:p>
+    <w:p>
+      <w:pPr>
+        <w:pStyle w:val="NoSpacing"/>
+        <w:numPr>
+          <w:ilvl w:val="0"/>
+          <w:numId w:val="72"/>
+        </w:numPr>
+        <w:rPr>
+          <w:color w:val="000000" w:themeColor="text1"/>
+          <w:sz w:val="20"/>
+          <w:szCs w:val="20"/>
+        </w:rPr>
+      </w:pPr>
+      <w:r>
+        <w:rPr>
+          <w:color w:val="000000" w:themeColor="text1"/>
+          <w:sz w:val="20"/>
+          <w:szCs w:val="20"/>
+        </w:rPr>
+        <w:t>It can be achieve</w:t>
+      </w:r>
+      <w:r>
+        <w:rPr>
+          <w:color w:val="000000" w:themeColor="text1"/>
+          <w:sz w:val="20"/>
+          <w:szCs w:val="20"/>
+        </w:rPr>
+        <w:t>d</w:t>
+      </w:r>
+      <w:r>
+        <w:rPr>
+          <w:color w:val="000000" w:themeColor="text1"/>
+          <w:sz w:val="20"/>
+          <w:szCs w:val="20"/>
+        </w:rPr>
+        <w:t xml:space="preserve"> by using lambda symbol</w:t>
+      </w:r>
+    </w:p>
+    <w:p>
+      <w:pPr>
+        <w:pStyle w:val="NoSpacing"/>
+        <w:ind w:left="720"/>
+        <w:rPr>
+          <w:color w:val="000000" w:themeColor="text1"/>
+          <w:sz w:val="20"/>
+          <w:szCs w:val="20"/>
+        </w:rPr>
+      </w:pPr>
+      <w:r>
+        <w:rPr>
+          <w:color w:val="000000" w:themeColor="text1"/>
+          <w:sz w:val="20"/>
+          <w:szCs w:val="20"/>
+        </w:rPr>
+        <w:t xml:space="preserve">(param) </w:t>
+      </w:r>
+      <w:r>
+        <w:rPr>
+          <w:b/>
+          <w:bCs/>
+          <w:color w:val="000000" w:themeColor="text1"/>
+          <w:sz w:val="20"/>
+          <w:szCs w:val="20"/>
+        </w:rPr>
+        <w:t>-</w:t>
+      </w:r>
+      <w:proofErr w:type="gramStart"/>
+      <w:r>
+        <w:rPr>
+          <w:b/>
+          <w:bCs/>
+          <w:color w:val="000000" w:themeColor="text1"/>
+          <w:sz w:val="20"/>
+          <w:szCs w:val="20"/>
+        </w:rPr>
+        <w:t>&gt;</w:t>
+      </w:r>
+      <w:r>
+        <w:rPr>
+          <w:b/>
+          <w:bCs/>
+          <w:color w:val="000000" w:themeColor="text1"/>
+          <w:sz w:val="20"/>
+          <w:szCs w:val="20"/>
+        </w:rPr>
+        <w:t xml:space="preserve">  {</w:t>
+      </w:r>
+      <w:proofErr w:type="gramEnd"/>
+      <w:r>
+        <w:rPr>
+          <w:b/>
+          <w:bCs/>
+          <w:color w:val="000000" w:themeColor="text1"/>
+          <w:sz w:val="20"/>
+          <w:szCs w:val="20"/>
+        </w:rPr>
+        <w:t>Implementation}</w:t>
       </w:r>
     </w:p>
     <w:sectPr>
@@ -33649,6 +34301,95 @@
     </w:lvl>
   </w:abstractNum>
   <w:abstractNum w:abstractNumId="6" w15:restartNumberingAfterBreak="0">
+    <w:nsid w:val="0AF16DA3"/>
+    <w:multiLevelType w:val="hybridMultilevel"/>
+    <w:tmpl w:val="973096C0"/>
+    <w:lvl w:ilvl="0" w:tplc="0409000F">
+      <w:start w:val="1"/>
+      <w:numFmt w:val="decimal"/>
+      <w:lvlText w:val="%1."/>
+      <w:lvlJc w:val="left"/>
+      <w:pPr>
+        <w:ind w:left="720" w:hanging="360"/>
+      </w:pPr>
+      <w:rPr>
+        <w:rFonts w:hint="default"/>
+      </w:rPr>
+    </w:lvl>
+    <w:lvl w:ilvl="1" w:tplc="04090019" w:tentative="1">
+      <w:start w:val="1"/>
+      <w:numFmt w:val="lowerLetter"/>
+      <w:lvlText w:val="%2."/>
+      <w:lvlJc w:val="left"/>
+      <w:pPr>
+        <w:ind w:left="1440" w:hanging="360"/>
+      </w:pPr>
+    </w:lvl>
+    <w:lvl w:ilvl="2" w:tplc="0409001B" w:tentative="1">
+      <w:start w:val="1"/>
+      <w:numFmt w:val="lowerRoman"/>
+      <w:lvlText w:val="%3."/>
+      <w:lvlJc w:val="right"/>
+      <w:pPr>
+        <w:ind w:left="2160" w:hanging="180"/>
+      </w:pPr>
+    </w:lvl>
+    <w:lvl w:ilvl="3" w:tplc="0409000F" w:tentative="1">
+      <w:start w:val="1"/>
+      <w:numFmt w:val="decimal"/>
+      <w:lvlText w:val="%4."/>
+      <w:lvlJc w:val="left"/>
+      <w:pPr>
+        <w:ind w:left="2880" w:hanging="360"/>
+      </w:pPr>
+    </w:lvl>
+    <w:lvl w:ilvl="4" w:tplc="04090019" w:tentative="1">
+      <w:start w:val="1"/>
+      <w:numFmt w:val="lowerLetter"/>
+      <w:lvlText w:val="%5."/>
+      <w:lvlJc w:val="left"/>
+      <w:pPr>
+        <w:ind w:left="3600" w:hanging="360"/>
+      </w:pPr>
+    </w:lvl>
+    <w:lvl w:ilvl="5" w:tplc="0409001B" w:tentative="1">
+      <w:start w:val="1"/>
+      <w:numFmt w:val="lowerRoman"/>
+      <w:lvlText w:val="%6."/>
+      <w:lvlJc w:val="right"/>
+      <w:pPr>
+        <w:ind w:left="4320" w:hanging="180"/>
+      </w:pPr>
+    </w:lvl>
+    <w:lvl w:ilvl="6" w:tplc="0409000F" w:tentative="1">
+      <w:start w:val="1"/>
+      <w:numFmt w:val="decimal"/>
+      <w:lvlText w:val="%7."/>
+      <w:lvlJc w:val="left"/>
+      <w:pPr>
+        <w:ind w:left="5040" w:hanging="360"/>
+      </w:pPr>
+    </w:lvl>
+    <w:lvl w:ilvl="7" w:tplc="04090019" w:tentative="1">
+      <w:start w:val="1"/>
+      <w:numFmt w:val="lowerLetter"/>
+      <w:lvlText w:val="%8."/>
+      <w:lvlJc w:val="left"/>
+      <w:pPr>
+        <w:ind w:left="5760" w:hanging="360"/>
+      </w:pPr>
+    </w:lvl>
+    <w:lvl w:ilvl="8" w:tplc="0409001B" w:tentative="1">
+      <w:start w:val="1"/>
+      <w:numFmt w:val="lowerRoman"/>
+      <w:lvlText w:val="%9."/>
+      <w:lvlJc w:val="right"/>
+      <w:pPr>
+        <w:ind w:left="6480" w:hanging="180"/>
+      </w:pPr>
+    </w:lvl>
+  </w:abstractNum>
+  <w:abstractNum w:abstractNumId="7" w15:restartNumberingAfterBreak="0">
     <w:nsid w:val="0B3C1BF6"/>
     <w:multiLevelType w:val="hybridMultilevel"/>
     <w:tmpl w:val="DFD0BF06"/>
@@ -33737,7 +34478,7 @@
       </w:pPr>
     </w:lvl>
   </w:abstractNum>
-  <w:abstractNum w:abstractNumId="7" w15:restartNumberingAfterBreak="0">
+  <w:abstractNum w:abstractNumId="8" w15:restartNumberingAfterBreak="0">
     <w:nsid w:val="0C26346B"/>
     <w:multiLevelType w:val="hybridMultilevel"/>
     <w:tmpl w:val="3A8C863E"/>
@@ -33826,7 +34567,7 @@
       </w:pPr>
     </w:lvl>
   </w:abstractNum>
-  <w:abstractNum w:abstractNumId="8" w15:restartNumberingAfterBreak="0">
+  <w:abstractNum w:abstractNumId="9" w15:restartNumberingAfterBreak="0">
     <w:nsid w:val="0D2B6D61"/>
     <w:multiLevelType w:val="hybridMultilevel"/>
     <w:tmpl w:val="BB4A869E"/>
@@ -33915,7 +34656,7 @@
       </w:pPr>
     </w:lvl>
   </w:abstractNum>
-  <w:abstractNum w:abstractNumId="9" w15:restartNumberingAfterBreak="0">
+  <w:abstractNum w:abstractNumId="10" w15:restartNumberingAfterBreak="0">
     <w:nsid w:val="0D483333"/>
     <w:multiLevelType w:val="hybridMultilevel"/>
     <w:tmpl w:val="AB6A8364"/>
@@ -34004,7 +34745,7 @@
       </w:pPr>
     </w:lvl>
   </w:abstractNum>
-  <w:abstractNum w:abstractNumId="10" w15:restartNumberingAfterBreak="0">
+  <w:abstractNum w:abstractNumId="11" w15:restartNumberingAfterBreak="0">
     <w:nsid w:val="10DF62AA"/>
     <w:multiLevelType w:val="hybridMultilevel"/>
     <w:tmpl w:val="9D1CE3BC"/>
@@ -34093,7 +34834,7 @@
       </w:pPr>
     </w:lvl>
   </w:abstractNum>
-  <w:abstractNum w:abstractNumId="11" w15:restartNumberingAfterBreak="0">
+  <w:abstractNum w:abstractNumId="12" w15:restartNumberingAfterBreak="0">
     <w:nsid w:val="12113D28"/>
     <w:multiLevelType w:val="hybridMultilevel"/>
     <w:tmpl w:val="84B21B80"/>
@@ -34183,7 +34924,7 @@
       </w:pPr>
     </w:lvl>
   </w:abstractNum>
-  <w:abstractNum w:abstractNumId="12" w15:restartNumberingAfterBreak="0">
+  <w:abstractNum w:abstractNumId="13" w15:restartNumberingAfterBreak="0">
     <w:nsid w:val="13E85321"/>
     <w:multiLevelType w:val="hybridMultilevel"/>
     <w:tmpl w:val="A6C8B0EE"/>
@@ -34272,7 +35013,7 @@
       </w:pPr>
     </w:lvl>
   </w:abstractNum>
-  <w:abstractNum w:abstractNumId="13" w15:restartNumberingAfterBreak="0">
+  <w:abstractNum w:abstractNumId="14" w15:restartNumberingAfterBreak="0">
     <w:nsid w:val="149C4C93"/>
     <w:multiLevelType w:val="hybridMultilevel"/>
     <w:tmpl w:val="99A4B4BC"/>
@@ -34361,7 +35102,7 @@
       </w:pPr>
     </w:lvl>
   </w:abstractNum>
-  <w:abstractNum w:abstractNumId="14" w15:restartNumberingAfterBreak="0">
+  <w:abstractNum w:abstractNumId="15" w15:restartNumberingAfterBreak="0">
     <w:nsid w:val="16433717"/>
     <w:multiLevelType w:val="hybridMultilevel"/>
     <w:tmpl w:val="C9A8C662"/>
@@ -34453,7 +35194,7 @@
       </w:pPr>
     </w:lvl>
   </w:abstractNum>
-  <w:abstractNum w:abstractNumId="15" w15:restartNumberingAfterBreak="0">
+  <w:abstractNum w:abstractNumId="16" w15:restartNumberingAfterBreak="0">
     <w:nsid w:val="193F3598"/>
     <w:multiLevelType w:val="hybridMultilevel"/>
     <w:tmpl w:val="D9D4495C"/>
@@ -34542,7 +35283,7 @@
       </w:pPr>
     </w:lvl>
   </w:abstractNum>
-  <w:abstractNum w:abstractNumId="16" w15:restartNumberingAfterBreak="0">
+  <w:abstractNum w:abstractNumId="17" w15:restartNumberingAfterBreak="0">
     <w:nsid w:val="1BEE2E73"/>
     <w:multiLevelType w:val="hybridMultilevel"/>
     <w:tmpl w:val="11705AF8"/>
@@ -34631,7 +35372,7 @@
       </w:pPr>
     </w:lvl>
   </w:abstractNum>
-  <w:abstractNum w:abstractNumId="17" w15:restartNumberingAfterBreak="0">
+  <w:abstractNum w:abstractNumId="18" w15:restartNumberingAfterBreak="0">
     <w:nsid w:val="1CB631B7"/>
     <w:multiLevelType w:val="hybridMultilevel"/>
     <w:tmpl w:val="9214742E"/>
@@ -34722,7 +35463,7 @@
       </w:pPr>
     </w:lvl>
   </w:abstractNum>
-  <w:abstractNum w:abstractNumId="18" w15:restartNumberingAfterBreak="0">
+  <w:abstractNum w:abstractNumId="19" w15:restartNumberingAfterBreak="0">
     <w:nsid w:val="1CD43A2A"/>
     <w:multiLevelType w:val="hybridMultilevel"/>
     <w:tmpl w:val="316C8826"/>
@@ -34811,7 +35552,7 @@
       </w:pPr>
     </w:lvl>
   </w:abstractNum>
-  <w:abstractNum w:abstractNumId="19" w15:restartNumberingAfterBreak="0">
+  <w:abstractNum w:abstractNumId="20" w15:restartNumberingAfterBreak="0">
     <w:nsid w:val="1E8A5863"/>
     <w:multiLevelType w:val="hybridMultilevel"/>
     <w:tmpl w:val="D504B0FA"/>
@@ -34901,7 +35642,7 @@
       </w:pPr>
     </w:lvl>
   </w:abstractNum>
-  <w:abstractNum w:abstractNumId="20" w15:restartNumberingAfterBreak="0">
+  <w:abstractNum w:abstractNumId="21" w15:restartNumberingAfterBreak="0">
     <w:nsid w:val="1F227FBA"/>
     <w:multiLevelType w:val="hybridMultilevel"/>
     <w:tmpl w:val="BFC8D378"/>
@@ -34990,7 +35731,7 @@
       </w:pPr>
     </w:lvl>
   </w:abstractNum>
-  <w:abstractNum w:abstractNumId="21" w15:restartNumberingAfterBreak="0">
+  <w:abstractNum w:abstractNumId="22" w15:restartNumberingAfterBreak="0">
     <w:nsid w:val="200E7F5F"/>
     <w:multiLevelType w:val="hybridMultilevel"/>
     <w:tmpl w:val="7B5ACD24"/>
@@ -35079,7 +35820,7 @@
       </w:pPr>
     </w:lvl>
   </w:abstractNum>
-  <w:abstractNum w:abstractNumId="22" w15:restartNumberingAfterBreak="0">
+  <w:abstractNum w:abstractNumId="23" w15:restartNumberingAfterBreak="0">
     <w:nsid w:val="21712874"/>
     <w:multiLevelType w:val="hybridMultilevel"/>
     <w:tmpl w:val="59D6F126"/>
@@ -35168,7 +35909,7 @@
       </w:pPr>
     </w:lvl>
   </w:abstractNum>
-  <w:abstractNum w:abstractNumId="23" w15:restartNumberingAfterBreak="0">
+  <w:abstractNum w:abstractNumId="24" w15:restartNumberingAfterBreak="0">
     <w:nsid w:val="25CC3A3A"/>
     <w:multiLevelType w:val="hybridMultilevel"/>
     <w:tmpl w:val="6E60C88C"/>
@@ -35257,7 +35998,7 @@
       </w:pPr>
     </w:lvl>
   </w:abstractNum>
-  <w:abstractNum w:abstractNumId="24" w15:restartNumberingAfterBreak="0">
+  <w:abstractNum w:abstractNumId="25" w15:restartNumberingAfterBreak="0">
     <w:nsid w:val="266F33D9"/>
     <w:multiLevelType w:val="hybridMultilevel"/>
     <w:tmpl w:val="83EEE3E6"/>
@@ -35346,7 +36087,7 @@
       </w:pPr>
     </w:lvl>
   </w:abstractNum>
-  <w:abstractNum w:abstractNumId="25" w15:restartNumberingAfterBreak="0">
+  <w:abstractNum w:abstractNumId="26" w15:restartNumberingAfterBreak="0">
     <w:nsid w:val="2ACE5638"/>
     <w:multiLevelType w:val="hybridMultilevel"/>
     <w:tmpl w:val="69DA7154"/>
@@ -35437,7 +36178,7 @@
       </w:pPr>
     </w:lvl>
   </w:abstractNum>
-  <w:abstractNum w:abstractNumId="26" w15:restartNumberingAfterBreak="0">
+  <w:abstractNum w:abstractNumId="27" w15:restartNumberingAfterBreak="0">
     <w:nsid w:val="2D3869C0"/>
     <w:multiLevelType w:val="hybridMultilevel"/>
     <w:tmpl w:val="A60A4200"/>
@@ -35526,7 +36267,7 @@
       </w:pPr>
     </w:lvl>
   </w:abstractNum>
-  <w:abstractNum w:abstractNumId="27" w15:restartNumberingAfterBreak="0">
+  <w:abstractNum w:abstractNumId="28" w15:restartNumberingAfterBreak="0">
     <w:nsid w:val="2D6C3467"/>
     <w:multiLevelType w:val="hybridMultilevel"/>
     <w:tmpl w:val="6B4CA7FC"/>
@@ -35615,7 +36356,7 @@
       </w:pPr>
     </w:lvl>
   </w:abstractNum>
-  <w:abstractNum w:abstractNumId="28" w15:restartNumberingAfterBreak="0">
+  <w:abstractNum w:abstractNumId="29" w15:restartNumberingAfterBreak="0">
     <w:nsid w:val="2DB111BF"/>
     <w:multiLevelType w:val="hybridMultilevel"/>
     <w:tmpl w:val="F1561B98"/>
@@ -35704,7 +36445,7 @@
       </w:pPr>
     </w:lvl>
   </w:abstractNum>
-  <w:abstractNum w:abstractNumId="29" w15:restartNumberingAfterBreak="0">
+  <w:abstractNum w:abstractNumId="30" w15:restartNumberingAfterBreak="0">
     <w:nsid w:val="30ED384C"/>
     <w:multiLevelType w:val="hybridMultilevel"/>
     <w:tmpl w:val="0DBEA242"/>
@@ -35794,7 +36535,7 @@
       </w:pPr>
     </w:lvl>
   </w:abstractNum>
-  <w:abstractNum w:abstractNumId="30" w15:restartNumberingAfterBreak="0">
+  <w:abstractNum w:abstractNumId="31" w15:restartNumberingAfterBreak="0">
     <w:nsid w:val="310B3BDF"/>
     <w:multiLevelType w:val="hybridMultilevel"/>
     <w:tmpl w:val="97AAEEE2"/>
@@ -35883,7 +36624,7 @@
       </w:pPr>
     </w:lvl>
   </w:abstractNum>
-  <w:abstractNum w:abstractNumId="31" w15:restartNumberingAfterBreak="0">
+  <w:abstractNum w:abstractNumId="32" w15:restartNumberingAfterBreak="0">
     <w:nsid w:val="31670B4C"/>
     <w:multiLevelType w:val="hybridMultilevel"/>
     <w:tmpl w:val="13843536"/>
@@ -35972,7 +36713,7 @@
       </w:pPr>
     </w:lvl>
   </w:abstractNum>
-  <w:abstractNum w:abstractNumId="32" w15:restartNumberingAfterBreak="0">
+  <w:abstractNum w:abstractNumId="33" w15:restartNumberingAfterBreak="0">
     <w:nsid w:val="33FC0010"/>
     <w:multiLevelType w:val="hybridMultilevel"/>
     <w:tmpl w:val="34F4EDB0"/>
@@ -36063,7 +36804,7 @@
       </w:pPr>
     </w:lvl>
   </w:abstractNum>
-  <w:abstractNum w:abstractNumId="33" w15:restartNumberingAfterBreak="0">
+  <w:abstractNum w:abstractNumId="34" w15:restartNumberingAfterBreak="0">
     <w:nsid w:val="3521638B"/>
     <w:multiLevelType w:val="hybridMultilevel"/>
     <w:tmpl w:val="E2987642"/>
@@ -36152,7 +36893,7 @@
       </w:pPr>
     </w:lvl>
   </w:abstractNum>
-  <w:abstractNum w:abstractNumId="34" w15:restartNumberingAfterBreak="0">
+  <w:abstractNum w:abstractNumId="35" w15:restartNumberingAfterBreak="0">
     <w:nsid w:val="39C034BE"/>
     <w:multiLevelType w:val="hybridMultilevel"/>
     <w:tmpl w:val="3118F128"/>
@@ -36243,7 +36984,7 @@
       </w:pPr>
     </w:lvl>
   </w:abstractNum>
-  <w:abstractNum w:abstractNumId="35" w15:restartNumberingAfterBreak="0">
+  <w:abstractNum w:abstractNumId="36" w15:restartNumberingAfterBreak="0">
     <w:nsid w:val="41AA5855"/>
     <w:multiLevelType w:val="hybridMultilevel"/>
     <w:tmpl w:val="86C0D9FE"/>
@@ -36334,7 +37075,7 @@
       </w:pPr>
     </w:lvl>
   </w:abstractNum>
-  <w:abstractNum w:abstractNumId="36" w15:restartNumberingAfterBreak="0">
+  <w:abstractNum w:abstractNumId="37" w15:restartNumberingAfterBreak="0">
     <w:nsid w:val="427B344E"/>
     <w:multiLevelType w:val="hybridMultilevel"/>
     <w:tmpl w:val="0CD0C292"/>
@@ -36425,7 +37166,7 @@
       </w:pPr>
     </w:lvl>
   </w:abstractNum>
-  <w:abstractNum w:abstractNumId="37" w15:restartNumberingAfterBreak="0">
+  <w:abstractNum w:abstractNumId="38" w15:restartNumberingAfterBreak="0">
     <w:nsid w:val="4501063A"/>
     <w:multiLevelType w:val="hybridMultilevel"/>
     <w:tmpl w:val="49F6C75A"/>
@@ -36516,7 +37257,7 @@
       </w:pPr>
     </w:lvl>
   </w:abstractNum>
-  <w:abstractNum w:abstractNumId="38" w15:restartNumberingAfterBreak="0">
+  <w:abstractNum w:abstractNumId="39" w15:restartNumberingAfterBreak="0">
     <w:nsid w:val="483907F7"/>
     <w:multiLevelType w:val="hybridMultilevel"/>
     <w:tmpl w:val="91D4DA6E"/>
@@ -36602,7 +37343,7 @@
       </w:pPr>
     </w:lvl>
   </w:abstractNum>
-  <w:abstractNum w:abstractNumId="39" w15:restartNumberingAfterBreak="0">
+  <w:abstractNum w:abstractNumId="40" w15:restartNumberingAfterBreak="0">
     <w:nsid w:val="4D253815"/>
     <w:multiLevelType w:val="hybridMultilevel"/>
     <w:tmpl w:val="55589B68"/>
@@ -36691,7 +37432,7 @@
       </w:pPr>
     </w:lvl>
   </w:abstractNum>
-  <w:abstractNum w:abstractNumId="40" w15:restartNumberingAfterBreak="0">
+  <w:abstractNum w:abstractNumId="41" w15:restartNumberingAfterBreak="0">
     <w:nsid w:val="4DFA3AEE"/>
     <w:multiLevelType w:val="hybridMultilevel"/>
     <w:tmpl w:val="4C44439C"/>
@@ -36780,7 +37521,7 @@
       </w:pPr>
     </w:lvl>
   </w:abstractNum>
-  <w:abstractNum w:abstractNumId="41" w15:restartNumberingAfterBreak="0">
+  <w:abstractNum w:abstractNumId="42" w15:restartNumberingAfterBreak="0">
     <w:nsid w:val="4F3B56E0"/>
     <w:multiLevelType w:val="hybridMultilevel"/>
     <w:tmpl w:val="E3000BD0"/>
@@ -36869,7 +37610,7 @@
       </w:pPr>
     </w:lvl>
   </w:abstractNum>
-  <w:abstractNum w:abstractNumId="42" w15:restartNumberingAfterBreak="0">
+  <w:abstractNum w:abstractNumId="43" w15:restartNumberingAfterBreak="0">
     <w:nsid w:val="510574B9"/>
     <w:multiLevelType w:val="hybridMultilevel"/>
     <w:tmpl w:val="8FF63390"/>
@@ -36958,7 +37699,7 @@
       </w:pPr>
     </w:lvl>
   </w:abstractNum>
-  <w:abstractNum w:abstractNumId="43" w15:restartNumberingAfterBreak="0">
+  <w:abstractNum w:abstractNumId="44" w15:restartNumberingAfterBreak="0">
     <w:nsid w:val="51945A1A"/>
     <w:multiLevelType w:val="hybridMultilevel"/>
     <w:tmpl w:val="91645264"/>
@@ -37049,7 +37790,7 @@
       </w:pPr>
     </w:lvl>
   </w:abstractNum>
-  <w:abstractNum w:abstractNumId="44" w15:restartNumberingAfterBreak="0">
+  <w:abstractNum w:abstractNumId="45" w15:restartNumberingAfterBreak="0">
     <w:nsid w:val="51C65374"/>
     <w:multiLevelType w:val="hybridMultilevel"/>
     <w:tmpl w:val="66C4F6A2"/>
@@ -37138,7 +37879,7 @@
       </w:pPr>
     </w:lvl>
   </w:abstractNum>
-  <w:abstractNum w:abstractNumId="45" w15:restartNumberingAfterBreak="0">
+  <w:abstractNum w:abstractNumId="46" w15:restartNumberingAfterBreak="0">
     <w:nsid w:val="52636BE2"/>
     <w:multiLevelType w:val="hybridMultilevel"/>
     <w:tmpl w:val="FC725656"/>
@@ -37227,7 +37968,7 @@
       </w:pPr>
     </w:lvl>
   </w:abstractNum>
-  <w:abstractNum w:abstractNumId="46" w15:restartNumberingAfterBreak="0">
+  <w:abstractNum w:abstractNumId="47" w15:restartNumberingAfterBreak="0">
     <w:nsid w:val="537335BD"/>
     <w:multiLevelType w:val="hybridMultilevel"/>
     <w:tmpl w:val="3FF8A094"/>
@@ -37316,7 +38057,7 @@
       </w:pPr>
     </w:lvl>
   </w:abstractNum>
-  <w:abstractNum w:abstractNumId="47" w15:restartNumberingAfterBreak="0">
+  <w:abstractNum w:abstractNumId="48" w15:restartNumberingAfterBreak="0">
     <w:nsid w:val="53DC54F9"/>
     <w:multiLevelType w:val="hybridMultilevel"/>
     <w:tmpl w:val="D9A2BE06"/>
@@ -37405,7 +38146,96 @@
       </w:pPr>
     </w:lvl>
   </w:abstractNum>
-  <w:abstractNum w:abstractNumId="48" w15:restartNumberingAfterBreak="0">
+  <w:abstractNum w:abstractNumId="49" w15:restartNumberingAfterBreak="0">
+    <w:nsid w:val="54132C78"/>
+    <w:multiLevelType w:val="hybridMultilevel"/>
+    <w:tmpl w:val="DC0A0836"/>
+    <w:lvl w:ilvl="0" w:tplc="0409000F">
+      <w:start w:val="1"/>
+      <w:numFmt w:val="decimal"/>
+      <w:lvlText w:val="%1."/>
+      <w:lvlJc w:val="left"/>
+      <w:pPr>
+        <w:ind w:left="720" w:hanging="360"/>
+      </w:pPr>
+      <w:rPr>
+        <w:rFonts w:hint="default"/>
+      </w:rPr>
+    </w:lvl>
+    <w:lvl w:ilvl="1" w:tplc="04090019">
+      <w:start w:val="1"/>
+      <w:numFmt w:val="lowerLetter"/>
+      <w:lvlText w:val="%2."/>
+      <w:lvlJc w:val="left"/>
+      <w:pPr>
+        <w:ind w:left="1440" w:hanging="360"/>
+      </w:pPr>
+    </w:lvl>
+    <w:lvl w:ilvl="2" w:tplc="0409001B" w:tentative="1">
+      <w:start w:val="1"/>
+      <w:numFmt w:val="lowerRoman"/>
+      <w:lvlText w:val="%3."/>
+      <w:lvlJc w:val="right"/>
+      <w:pPr>
+        <w:ind w:left="2160" w:hanging="180"/>
+      </w:pPr>
+    </w:lvl>
+    <w:lvl w:ilvl="3" w:tplc="0409000F" w:tentative="1">
+      <w:start w:val="1"/>
+      <w:numFmt w:val="decimal"/>
+      <w:lvlText w:val="%4."/>
+      <w:lvlJc w:val="left"/>
+      <w:pPr>
+        <w:ind w:left="2880" w:hanging="360"/>
+      </w:pPr>
+    </w:lvl>
+    <w:lvl w:ilvl="4" w:tplc="04090019" w:tentative="1">
+      <w:start w:val="1"/>
+      <w:numFmt w:val="lowerLetter"/>
+      <w:lvlText w:val="%5."/>
+      <w:lvlJc w:val="left"/>
+      <w:pPr>
+        <w:ind w:left="3600" w:hanging="360"/>
+      </w:pPr>
+    </w:lvl>
+    <w:lvl w:ilvl="5" w:tplc="0409001B" w:tentative="1">
+      <w:start w:val="1"/>
+      <w:numFmt w:val="lowerRoman"/>
+      <w:lvlText w:val="%6."/>
+      <w:lvlJc w:val="right"/>
+      <w:pPr>
+        <w:ind w:left="4320" w:hanging="180"/>
+      </w:pPr>
+    </w:lvl>
+    <w:lvl w:ilvl="6" w:tplc="0409000F" w:tentative="1">
+      <w:start w:val="1"/>
+      <w:numFmt w:val="decimal"/>
+      <w:lvlText w:val="%7."/>
+      <w:lvlJc w:val="left"/>
+      <w:pPr>
+        <w:ind w:left="5040" w:hanging="360"/>
+      </w:pPr>
+    </w:lvl>
+    <w:lvl w:ilvl="7" w:tplc="04090019" w:tentative="1">
+      <w:start w:val="1"/>
+      <w:numFmt w:val="lowerLetter"/>
+      <w:lvlText w:val="%8."/>
+      <w:lvlJc w:val="left"/>
+      <w:pPr>
+        <w:ind w:left="5760" w:hanging="360"/>
+      </w:pPr>
+    </w:lvl>
+    <w:lvl w:ilvl="8" w:tplc="0409001B" w:tentative="1">
+      <w:start w:val="1"/>
+      <w:numFmt w:val="lowerRoman"/>
+      <w:lvlText w:val="%9."/>
+      <w:lvlJc w:val="right"/>
+      <w:pPr>
+        <w:ind w:left="6480" w:hanging="180"/>
+      </w:pPr>
+    </w:lvl>
+  </w:abstractNum>
+  <w:abstractNum w:abstractNumId="50" w15:restartNumberingAfterBreak="0">
     <w:nsid w:val="5874313E"/>
     <w:multiLevelType w:val="hybridMultilevel"/>
     <w:tmpl w:val="3E9C5CAE"/>
@@ -37494,7 +38324,7 @@
       </w:pPr>
     </w:lvl>
   </w:abstractNum>
-  <w:abstractNum w:abstractNumId="49" w15:restartNumberingAfterBreak="0">
+  <w:abstractNum w:abstractNumId="51" w15:restartNumberingAfterBreak="0">
     <w:nsid w:val="59A72C24"/>
     <w:multiLevelType w:val="hybridMultilevel"/>
     <w:tmpl w:val="9F46E356"/>
@@ -37583,7 +38413,7 @@
       </w:pPr>
     </w:lvl>
   </w:abstractNum>
-  <w:abstractNum w:abstractNumId="50" w15:restartNumberingAfterBreak="0">
+  <w:abstractNum w:abstractNumId="52" w15:restartNumberingAfterBreak="0">
     <w:nsid w:val="5B453FF0"/>
     <w:multiLevelType w:val="hybridMultilevel"/>
     <w:tmpl w:val="FDB6CE3C"/>
@@ -37672,7 +38502,7 @@
       </w:pPr>
     </w:lvl>
   </w:abstractNum>
-  <w:abstractNum w:abstractNumId="51" w15:restartNumberingAfterBreak="0">
+  <w:abstractNum w:abstractNumId="53" w15:restartNumberingAfterBreak="0">
     <w:nsid w:val="5BEE0069"/>
     <w:multiLevelType w:val="hybridMultilevel"/>
     <w:tmpl w:val="AAA64E90"/>
@@ -37763,7 +38593,7 @@
       </w:pPr>
     </w:lvl>
   </w:abstractNum>
-  <w:abstractNum w:abstractNumId="52" w15:restartNumberingAfterBreak="0">
+  <w:abstractNum w:abstractNumId="54" w15:restartNumberingAfterBreak="0">
     <w:nsid w:val="5ECD2D13"/>
     <w:multiLevelType w:val="hybridMultilevel"/>
     <w:tmpl w:val="A6AED13A"/>
@@ -37852,7 +38682,7 @@
       </w:pPr>
     </w:lvl>
   </w:abstractNum>
-  <w:abstractNum w:abstractNumId="53" w15:restartNumberingAfterBreak="0">
+  <w:abstractNum w:abstractNumId="55" w15:restartNumberingAfterBreak="0">
     <w:nsid w:val="605603C9"/>
     <w:multiLevelType w:val="hybridMultilevel"/>
     <w:tmpl w:val="546ABAA2"/>
@@ -37942,7 +38772,7 @@
       </w:pPr>
     </w:lvl>
   </w:abstractNum>
-  <w:abstractNum w:abstractNumId="54" w15:restartNumberingAfterBreak="0">
+  <w:abstractNum w:abstractNumId="56" w15:restartNumberingAfterBreak="0">
     <w:nsid w:val="609F0058"/>
     <w:multiLevelType w:val="hybridMultilevel"/>
     <w:tmpl w:val="458ED464"/>
@@ -38031,7 +38861,7 @@
       </w:pPr>
     </w:lvl>
   </w:abstractNum>
-  <w:abstractNum w:abstractNumId="55" w15:restartNumberingAfterBreak="0">
+  <w:abstractNum w:abstractNumId="57" w15:restartNumberingAfterBreak="0">
     <w:nsid w:val="618A2DE0"/>
     <w:multiLevelType w:val="hybridMultilevel"/>
     <w:tmpl w:val="6F429396"/>
@@ -38120,7 +38950,7 @@
       </w:pPr>
     </w:lvl>
   </w:abstractNum>
-  <w:abstractNum w:abstractNumId="56" w15:restartNumberingAfterBreak="0">
+  <w:abstractNum w:abstractNumId="58" w15:restartNumberingAfterBreak="0">
     <w:nsid w:val="61FB19B3"/>
     <w:multiLevelType w:val="hybridMultilevel"/>
     <w:tmpl w:val="0296B742"/>
@@ -38209,7 +39039,7 @@
       </w:pPr>
     </w:lvl>
   </w:abstractNum>
-  <w:abstractNum w:abstractNumId="57" w15:restartNumberingAfterBreak="0">
+  <w:abstractNum w:abstractNumId="59" w15:restartNumberingAfterBreak="0">
     <w:nsid w:val="622909F1"/>
     <w:multiLevelType w:val="hybridMultilevel"/>
     <w:tmpl w:val="AEA21930"/>
@@ -38298,7 +39128,7 @@
       </w:pPr>
     </w:lvl>
   </w:abstractNum>
-  <w:abstractNum w:abstractNumId="58" w15:restartNumberingAfterBreak="0">
+  <w:abstractNum w:abstractNumId="60" w15:restartNumberingAfterBreak="0">
     <w:nsid w:val="63864FB2"/>
     <w:multiLevelType w:val="hybridMultilevel"/>
     <w:tmpl w:val="57CCB6EC"/>
@@ -38387,7 +39217,7 @@
       </w:pPr>
     </w:lvl>
   </w:abstractNum>
-  <w:abstractNum w:abstractNumId="59" w15:restartNumberingAfterBreak="0">
+  <w:abstractNum w:abstractNumId="61" w15:restartNumberingAfterBreak="0">
     <w:nsid w:val="664C4637"/>
     <w:multiLevelType w:val="hybridMultilevel"/>
     <w:tmpl w:val="51A243EC"/>
@@ -38476,7 +39306,7 @@
       </w:pPr>
     </w:lvl>
   </w:abstractNum>
-  <w:abstractNum w:abstractNumId="60" w15:restartNumberingAfterBreak="0">
+  <w:abstractNum w:abstractNumId="62" w15:restartNumberingAfterBreak="0">
     <w:nsid w:val="68C64235"/>
     <w:multiLevelType w:val="hybridMultilevel"/>
     <w:tmpl w:val="5DFC2808"/>
@@ -38567,7 +39397,7 @@
       </w:pPr>
     </w:lvl>
   </w:abstractNum>
-  <w:abstractNum w:abstractNumId="61" w15:restartNumberingAfterBreak="0">
+  <w:abstractNum w:abstractNumId="63" w15:restartNumberingAfterBreak="0">
     <w:nsid w:val="69DE2AF1"/>
     <w:multiLevelType w:val="hybridMultilevel"/>
     <w:tmpl w:val="76D08DC0"/>
@@ -38656,7 +39486,7 @@
       </w:pPr>
     </w:lvl>
   </w:abstractNum>
-  <w:abstractNum w:abstractNumId="62" w15:restartNumberingAfterBreak="0">
+  <w:abstractNum w:abstractNumId="64" w15:restartNumberingAfterBreak="0">
     <w:nsid w:val="6A8820A9"/>
     <w:multiLevelType w:val="hybridMultilevel"/>
     <w:tmpl w:val="4C8E4EB2"/>
@@ -38745,7 +39575,7 @@
       </w:pPr>
     </w:lvl>
   </w:abstractNum>
-  <w:abstractNum w:abstractNumId="63" w15:restartNumberingAfterBreak="0">
+  <w:abstractNum w:abstractNumId="65" w15:restartNumberingAfterBreak="0">
     <w:nsid w:val="7127483C"/>
     <w:multiLevelType w:val="hybridMultilevel"/>
     <w:tmpl w:val="2EE447D4"/>
@@ -38834,7 +39664,7 @@
       </w:pPr>
     </w:lvl>
   </w:abstractNum>
-  <w:abstractNum w:abstractNumId="64" w15:restartNumberingAfterBreak="0">
+  <w:abstractNum w:abstractNumId="66" w15:restartNumberingAfterBreak="0">
     <w:nsid w:val="714D69E3"/>
     <w:multiLevelType w:val="hybridMultilevel"/>
     <w:tmpl w:val="93ACC194"/>
@@ -38925,7 +39755,7 @@
       </w:pPr>
     </w:lvl>
   </w:abstractNum>
-  <w:abstractNum w:abstractNumId="65" w15:restartNumberingAfterBreak="0">
+  <w:abstractNum w:abstractNumId="67" w15:restartNumberingAfterBreak="0">
     <w:nsid w:val="722F3CF7"/>
     <w:multiLevelType w:val="hybridMultilevel"/>
     <w:tmpl w:val="F0B888FC"/>
@@ -39015,7 +39845,7 @@
       </w:pPr>
     </w:lvl>
   </w:abstractNum>
-  <w:abstractNum w:abstractNumId="66" w15:restartNumberingAfterBreak="0">
+  <w:abstractNum w:abstractNumId="68" w15:restartNumberingAfterBreak="0">
     <w:nsid w:val="749B282B"/>
     <w:multiLevelType w:val="hybridMultilevel"/>
     <w:tmpl w:val="F15622C0"/>
@@ -39106,7 +39936,7 @@
       </w:pPr>
     </w:lvl>
   </w:abstractNum>
-  <w:abstractNum w:abstractNumId="67" w15:restartNumberingAfterBreak="0">
+  <w:abstractNum w:abstractNumId="69" w15:restartNumberingAfterBreak="0">
     <w:nsid w:val="74F355D1"/>
     <w:multiLevelType w:val="hybridMultilevel"/>
     <w:tmpl w:val="473E9C74"/>
@@ -39195,7 +40025,7 @@
       </w:pPr>
     </w:lvl>
   </w:abstractNum>
-  <w:abstractNum w:abstractNumId="68" w15:restartNumberingAfterBreak="0">
+  <w:abstractNum w:abstractNumId="70" w15:restartNumberingAfterBreak="0">
     <w:nsid w:val="75A221F0"/>
     <w:multiLevelType w:val="hybridMultilevel"/>
     <w:tmpl w:val="93ACC194"/>
@@ -39286,7 +40116,7 @@
       </w:pPr>
     </w:lvl>
   </w:abstractNum>
-  <w:abstractNum w:abstractNumId="69" w15:restartNumberingAfterBreak="0">
+  <w:abstractNum w:abstractNumId="71" w15:restartNumberingAfterBreak="0">
     <w:nsid w:val="79D40868"/>
     <w:multiLevelType w:val="hybridMultilevel"/>
     <w:tmpl w:val="67EEADB8"/>
@@ -39376,214 +40206,220 @@
     </w:lvl>
   </w:abstractNum>
   <w:num w:numId="1">
-    <w:abstractNumId w:val="23"/>
+    <w:abstractNumId w:val="24"/>
   </w:num>
   <w:num w:numId="2">
-    <w:abstractNumId w:val="29"/>
+    <w:abstractNumId w:val="30"/>
   </w:num>
   <w:num w:numId="3">
-    <w:abstractNumId w:val="14"/>
+    <w:abstractNumId w:val="15"/>
   </w:num>
   <w:num w:numId="4">
     <w:abstractNumId w:val="5"/>
   </w:num>
   <w:num w:numId="5">
+    <w:abstractNumId w:val="20"/>
+  </w:num>
+  <w:num w:numId="6">
+    <w:abstractNumId w:val="12"/>
+  </w:num>
+  <w:num w:numId="7">
+    <w:abstractNumId w:val="71"/>
+  </w:num>
+  <w:num w:numId="8">
+    <w:abstractNumId w:val="63"/>
+  </w:num>
+  <w:num w:numId="9">
+    <w:abstractNumId w:val="26"/>
+  </w:num>
+  <w:num w:numId="10">
+    <w:abstractNumId w:val="56"/>
+  </w:num>
+  <w:num w:numId="11">
+    <w:abstractNumId w:val="17"/>
+  </w:num>
+  <w:num w:numId="12">
+    <w:abstractNumId w:val="37"/>
+  </w:num>
+  <w:num w:numId="13">
+    <w:abstractNumId w:val="46"/>
+  </w:num>
+  <w:num w:numId="14">
+    <w:abstractNumId w:val="48"/>
+  </w:num>
+  <w:num w:numId="15">
     <w:abstractNumId w:val="19"/>
   </w:num>
-  <w:num w:numId="6">
-    <w:abstractNumId w:val="11"/>
-  </w:num>
-  <w:num w:numId="7">
-    <w:abstractNumId w:val="69"/>
-  </w:num>
-  <w:num w:numId="8">
-    <w:abstractNumId w:val="61"/>
-  </w:num>
-  <w:num w:numId="9">
-    <w:abstractNumId w:val="25"/>
-  </w:num>
-  <w:num w:numId="10">
-    <w:abstractNumId w:val="54"/>
-  </w:num>
-  <w:num w:numId="11">
-    <w:abstractNumId w:val="16"/>
-  </w:num>
-  <w:num w:numId="12">
-    <w:abstractNumId w:val="36"/>
-  </w:num>
-  <w:num w:numId="13">
-    <w:abstractNumId w:val="45"/>
-  </w:num>
-  <w:num w:numId="14">
-    <w:abstractNumId w:val="47"/>
-  </w:num>
-  <w:num w:numId="15">
-    <w:abstractNumId w:val="18"/>
-  </w:num>
   <w:num w:numId="16">
-    <w:abstractNumId w:val="63"/>
+    <w:abstractNumId w:val="65"/>
   </w:num>
   <w:num w:numId="17">
-    <w:abstractNumId w:val="13"/>
+    <w:abstractNumId w:val="14"/>
   </w:num>
   <w:num w:numId="18">
-    <w:abstractNumId w:val="43"/>
+    <w:abstractNumId w:val="44"/>
   </w:num>
   <w:num w:numId="19">
     <w:abstractNumId w:val="3"/>
   </w:num>
   <w:num w:numId="20">
-    <w:abstractNumId w:val="66"/>
+    <w:abstractNumId w:val="68"/>
   </w:num>
   <w:num w:numId="21">
-    <w:abstractNumId w:val="51"/>
+    <w:abstractNumId w:val="53"/>
   </w:num>
   <w:num w:numId="22">
-    <w:abstractNumId w:val="7"/>
+    <w:abstractNumId w:val="8"/>
   </w:num>
   <w:num w:numId="23">
-    <w:abstractNumId w:val="26"/>
+    <w:abstractNumId w:val="27"/>
   </w:num>
   <w:num w:numId="24">
     <w:abstractNumId w:val="1"/>
   </w:num>
   <w:num w:numId="25">
-    <w:abstractNumId w:val="8"/>
+    <w:abstractNumId w:val="9"/>
   </w:num>
   <w:num w:numId="26">
-    <w:abstractNumId w:val="67"/>
+    <w:abstractNumId w:val="69"/>
   </w:num>
   <w:num w:numId="27">
-    <w:abstractNumId w:val="48"/>
+    <w:abstractNumId w:val="50"/>
   </w:num>
   <w:num w:numId="28">
-    <w:abstractNumId w:val="6"/>
+    <w:abstractNumId w:val="7"/>
   </w:num>
   <w:num w:numId="29">
     <w:abstractNumId w:val="0"/>
   </w:num>
   <w:num w:numId="30">
-    <w:abstractNumId w:val="27"/>
+    <w:abstractNumId w:val="28"/>
   </w:num>
   <w:num w:numId="31">
-    <w:abstractNumId w:val="55"/>
+    <w:abstractNumId w:val="57"/>
   </w:num>
   <w:num w:numId="32">
-    <w:abstractNumId w:val="32"/>
+    <w:abstractNumId w:val="33"/>
   </w:num>
   <w:num w:numId="33">
-    <w:abstractNumId w:val="58"/>
+    <w:abstractNumId w:val="60"/>
   </w:num>
   <w:num w:numId="34">
     <w:abstractNumId w:val="2"/>
   </w:num>
   <w:num w:numId="35">
-    <w:abstractNumId w:val="65"/>
+    <w:abstractNumId w:val="67"/>
   </w:num>
   <w:num w:numId="36">
+    <w:abstractNumId w:val="22"/>
+  </w:num>
+  <w:num w:numId="37">
+    <w:abstractNumId w:val="31"/>
+  </w:num>
+  <w:num w:numId="38">
+    <w:abstractNumId w:val="18"/>
+  </w:num>
+  <w:num w:numId="39">
+    <w:abstractNumId w:val="25"/>
+  </w:num>
+  <w:num w:numId="40">
     <w:abstractNumId w:val="21"/>
   </w:num>
-  <w:num w:numId="37">
-    <w:abstractNumId w:val="30"/>
-  </w:num>
-  <w:num w:numId="38">
-    <w:abstractNumId w:val="17"/>
-  </w:num>
-  <w:num w:numId="39">
-    <w:abstractNumId w:val="24"/>
-  </w:num>
-  <w:num w:numId="40">
-    <w:abstractNumId w:val="20"/>
-  </w:num>
   <w:num w:numId="41">
-    <w:abstractNumId w:val="52"/>
+    <w:abstractNumId w:val="54"/>
   </w:num>
   <w:num w:numId="42">
-    <w:abstractNumId w:val="46"/>
+    <w:abstractNumId w:val="47"/>
   </w:num>
   <w:num w:numId="43">
-    <w:abstractNumId w:val="9"/>
+    <w:abstractNumId w:val="10"/>
   </w:num>
   <w:num w:numId="44">
-    <w:abstractNumId w:val="49"/>
+    <w:abstractNumId w:val="51"/>
   </w:num>
   <w:num w:numId="45">
-    <w:abstractNumId w:val="28"/>
+    <w:abstractNumId w:val="29"/>
   </w:num>
   <w:num w:numId="46">
-    <w:abstractNumId w:val="68"/>
+    <w:abstractNumId w:val="70"/>
   </w:num>
   <w:num w:numId="47">
-    <w:abstractNumId w:val="64"/>
+    <w:abstractNumId w:val="66"/>
   </w:num>
   <w:num w:numId="48">
+    <w:abstractNumId w:val="43"/>
+  </w:num>
+  <w:num w:numId="49">
+    <w:abstractNumId w:val="45"/>
+  </w:num>
+  <w:num w:numId="50">
     <w:abstractNumId w:val="42"/>
   </w:num>
-  <w:num w:numId="49">
-    <w:abstractNumId w:val="44"/>
-  </w:num>
-  <w:num w:numId="50">
-    <w:abstractNumId w:val="41"/>
-  </w:num>
   <w:num w:numId="51">
-    <w:abstractNumId w:val="33"/>
+    <w:abstractNumId w:val="34"/>
   </w:num>
   <w:num w:numId="52">
     <w:abstractNumId w:val="4"/>
   </w:num>
   <w:num w:numId="53">
-    <w:abstractNumId w:val="31"/>
+    <w:abstractNumId w:val="32"/>
   </w:num>
   <w:num w:numId="54">
-    <w:abstractNumId w:val="56"/>
+    <w:abstractNumId w:val="58"/>
   </w:num>
   <w:num w:numId="55">
-    <w:abstractNumId w:val="60"/>
+    <w:abstractNumId w:val="62"/>
   </w:num>
   <w:num w:numId="56">
-    <w:abstractNumId w:val="37"/>
+    <w:abstractNumId w:val="38"/>
   </w:num>
   <w:num w:numId="57">
+    <w:abstractNumId w:val="40"/>
+  </w:num>
+  <w:num w:numId="58">
+    <w:abstractNumId w:val="61"/>
+  </w:num>
+  <w:num w:numId="59">
+    <w:abstractNumId w:val="64"/>
+  </w:num>
+  <w:num w:numId="60">
+    <w:abstractNumId w:val="52"/>
+  </w:num>
+  <w:num w:numId="61">
+    <w:abstractNumId w:val="16"/>
+  </w:num>
+  <w:num w:numId="62">
+    <w:abstractNumId w:val="59"/>
+  </w:num>
+  <w:num w:numId="63">
+    <w:abstractNumId w:val="55"/>
+  </w:num>
+  <w:num w:numId="64">
+    <w:abstractNumId w:val="36"/>
+  </w:num>
+  <w:num w:numId="65">
+    <w:abstractNumId w:val="11"/>
+  </w:num>
+  <w:num w:numId="66">
     <w:abstractNumId w:val="39"/>
   </w:num>
-  <w:num w:numId="58">
-    <w:abstractNumId w:val="59"/>
+  <w:num w:numId="67">
+    <w:abstractNumId w:val="41"/>
   </w:num>
-  <w:num w:numId="59">
-    <w:abstractNumId w:val="62"/>
+  <w:num w:numId="68">
+    <w:abstractNumId w:val="13"/>
   </w:num>
-  <w:num w:numId="60">
-    <w:abstractNumId w:val="50"/>
-  </w:num>
-  <w:num w:numId="61">
-    <w:abstractNumId w:val="15"/>
-  </w:num>
-  <w:num w:numId="62">
-    <w:abstractNumId w:val="57"/>
-  </w:num>
-  <w:num w:numId="63">
-    <w:abstractNumId w:val="53"/>
-  </w:num>
-  <w:num w:numId="64">
+  <w:num w:numId="69">
     <w:abstractNumId w:val="35"/>
   </w:num>
-  <w:num w:numId="65">
-    <w:abstractNumId w:val="10"/>
+  <w:num w:numId="70">
+    <w:abstractNumId w:val="23"/>
   </w:num>
-  <w:num w:numId="66">
-    <w:abstractNumId w:val="38"/>
+  <w:num w:numId="71">
+    <w:abstractNumId w:val="49"/>
   </w:num>
-  <w:num w:numId="67">
-    <w:abstractNumId w:val="40"/>
-  </w:num>
-  <w:num w:numId="68">
-    <w:abstractNumId w:val="12"/>
-  </w:num>
-  <w:num w:numId="69">
-    <w:abstractNumId w:val="34"/>
-  </w:num>
-  <w:num w:numId="70">
-    <w:abstractNumId w:val="22"/>
+  <w:num w:numId="72">
+    <w:abstractNumId w:val="6"/>
   </w:num>
   <w:numIdMacAtCleanup w:val="63"/>
 </w:numbering>

</xml_diff>

<commit_message>
Collection ; Set Interface
Collection ; Set Interface
</commit_message>
<xml_diff>
--- a/docs/CoreJava.docx
+++ b/docs/CoreJava.docx
@@ -43799,47 +43799,7 @@
           <w:sz w:val="20"/>
           <w:szCs w:val="20"/>
         </w:rPr>
-        <w:t xml:space="preserve">The default </w:t>
-      </w:r>
-      <w:r>
-        <w:rPr>
-          <w:color w:val="000000" w:themeColor="text1"/>
-          <w:sz w:val="20"/>
-          <w:szCs w:val="20"/>
-        </w:rPr>
-        <w:t>load factor</w:t>
-      </w:r>
-      <w:r>
-        <w:rPr>
-          <w:color w:val="000000" w:themeColor="text1"/>
-          <w:sz w:val="20"/>
-          <w:szCs w:val="20"/>
-        </w:rPr>
-        <w:t xml:space="preserve"> is </w:t>
-      </w:r>
-      <w:r>
-        <w:rPr>
-          <w:color w:val="000000" w:themeColor="text1"/>
-          <w:sz w:val="20"/>
-          <w:szCs w:val="20"/>
-        </w:rPr>
-        <w:t>0.75</w:t>
-      </w:r>
-      <w:r>
-        <w:rPr>
-          <w:color w:val="000000" w:themeColor="text1"/>
-          <w:sz w:val="20"/>
-          <w:szCs w:val="20"/>
-        </w:rPr>
-        <w:t>.</w:t>
-      </w:r>
-      <w:r>
-        <w:rPr>
-          <w:color w:val="000000" w:themeColor="text1"/>
-          <w:sz w:val="20"/>
-          <w:szCs w:val="20"/>
-        </w:rPr>
-        <w:t xml:space="preserve"> Using this you can set the percentage after which the capacity of the set will be increase. </w:t>
+        <w:t xml:space="preserve">The default load factor is 0.75. Using this you can set the percentage after which the capacity of the set will be increase. </w:t>
       </w:r>
     </w:p>
     <w:p>
@@ -44109,6 +44069,899 @@
           <w:szCs w:val="20"/>
         </w:rPr>
         <w:t xml:space="preserve"> on the console. </w:t>
+      </w:r>
+    </w:p>
+    <w:p>
+      <w:pPr>
+        <w:pStyle w:val="NoSpacing"/>
+        <w:rPr>
+          <w:color w:val="000000" w:themeColor="text1"/>
+          <w:sz w:val="20"/>
+          <w:szCs w:val="20"/>
+        </w:rPr>
+      </w:pPr>
+    </w:p>
+    <w:p>
+      <w:pPr>
+        <w:pStyle w:val="NoSpacing"/>
+        <w:rPr>
+          <w:b/>
+          <w:bCs/>
+          <w:color w:val="000000" w:themeColor="text1"/>
+          <w:sz w:val="20"/>
+          <w:szCs w:val="20"/>
+        </w:rPr>
+      </w:pPr>
+      <w:r>
+        <w:rPr>
+          <w:color w:val="000000" w:themeColor="text1"/>
+          <w:sz w:val="20"/>
+          <w:szCs w:val="20"/>
+        </w:rPr>
+        <w:t xml:space="preserve">   </w:t>
+      </w:r>
+      <w:proofErr w:type="spellStart"/>
+      <w:r>
+        <w:rPr>
+          <w:b/>
+          <w:bCs/>
+          <w:color w:val="000000" w:themeColor="text1"/>
+          <w:sz w:val="20"/>
+          <w:szCs w:val="20"/>
+        </w:rPr>
+        <w:t>Linked</w:t>
+      </w:r>
+      <w:r>
+        <w:rPr>
+          <w:b/>
+          <w:bCs/>
+          <w:color w:val="000000" w:themeColor="text1"/>
+          <w:sz w:val="20"/>
+          <w:szCs w:val="20"/>
+        </w:rPr>
+        <w:t>HashSet</w:t>
+      </w:r>
+      <w:proofErr w:type="spellEnd"/>
+    </w:p>
+    <w:p>
+      <w:pPr>
+        <w:pStyle w:val="NoSpacing"/>
+        <w:numPr>
+          <w:ilvl w:val="0"/>
+          <w:numId w:val="98"/>
+        </w:numPr>
+        <w:rPr>
+          <w:b/>
+          <w:bCs/>
+          <w:color w:val="000000" w:themeColor="text1"/>
+          <w:sz w:val="20"/>
+          <w:szCs w:val="20"/>
+        </w:rPr>
+      </w:pPr>
+      <w:r>
+        <w:rPr>
+          <w:color w:val="000000" w:themeColor="text1"/>
+          <w:sz w:val="20"/>
+          <w:szCs w:val="20"/>
+        </w:rPr>
+        <w:t>It implements the property from Set Interface</w:t>
+      </w:r>
+      <w:r>
+        <w:rPr>
+          <w:color w:val="000000" w:themeColor="text1"/>
+          <w:sz w:val="20"/>
+          <w:szCs w:val="20"/>
+        </w:rPr>
+        <w:t xml:space="preserve"> and also extends HashSet Class</w:t>
+      </w:r>
+      <w:r>
+        <w:rPr>
+          <w:color w:val="000000" w:themeColor="text1"/>
+          <w:sz w:val="20"/>
+          <w:szCs w:val="20"/>
+        </w:rPr>
+        <w:t>.</w:t>
+      </w:r>
+    </w:p>
+    <w:p>
+      <w:pPr>
+        <w:pStyle w:val="NoSpacing"/>
+        <w:numPr>
+          <w:ilvl w:val="0"/>
+          <w:numId w:val="98"/>
+        </w:numPr>
+        <w:rPr>
+          <w:b/>
+          <w:bCs/>
+          <w:color w:val="000000" w:themeColor="text1"/>
+          <w:sz w:val="20"/>
+          <w:szCs w:val="20"/>
+        </w:rPr>
+      </w:pPr>
+      <w:r>
+        <w:rPr>
+          <w:color w:val="000000" w:themeColor="text1"/>
+          <w:sz w:val="20"/>
+          <w:szCs w:val="20"/>
+        </w:rPr>
+        <w:t>It is non indexed bases.</w:t>
+      </w:r>
+    </w:p>
+    <w:p>
+      <w:pPr>
+        <w:pStyle w:val="NoSpacing"/>
+        <w:numPr>
+          <w:ilvl w:val="0"/>
+          <w:numId w:val="98"/>
+        </w:numPr>
+        <w:rPr>
+          <w:b/>
+          <w:bCs/>
+          <w:color w:val="000000" w:themeColor="text1"/>
+          <w:sz w:val="20"/>
+          <w:szCs w:val="20"/>
+        </w:rPr>
+      </w:pPr>
+      <w:r>
+        <w:rPr>
+          <w:color w:val="000000" w:themeColor="text1"/>
+          <w:sz w:val="20"/>
+          <w:szCs w:val="20"/>
+        </w:rPr>
+        <w:t xml:space="preserve">It </w:t>
+      </w:r>
+      <w:r>
+        <w:rPr>
+          <w:color w:val="000000" w:themeColor="text1"/>
+          <w:sz w:val="20"/>
+          <w:szCs w:val="20"/>
+        </w:rPr>
+        <w:t>stores</w:t>
+      </w:r>
+      <w:r>
+        <w:rPr>
+          <w:color w:val="000000" w:themeColor="text1"/>
+          <w:sz w:val="20"/>
+          <w:szCs w:val="20"/>
+        </w:rPr>
+        <w:t xml:space="preserve"> only unique values.</w:t>
+      </w:r>
+    </w:p>
+    <w:p>
+      <w:pPr>
+        <w:pStyle w:val="NoSpacing"/>
+        <w:numPr>
+          <w:ilvl w:val="0"/>
+          <w:numId w:val="98"/>
+        </w:numPr>
+        <w:rPr>
+          <w:b/>
+          <w:bCs/>
+          <w:color w:val="000000" w:themeColor="text1"/>
+          <w:sz w:val="20"/>
+          <w:szCs w:val="20"/>
+        </w:rPr>
+      </w:pPr>
+      <w:r>
+        <w:rPr>
+          <w:color w:val="000000" w:themeColor="text1"/>
+          <w:sz w:val="20"/>
+          <w:szCs w:val="20"/>
+        </w:rPr>
+        <w:t>There no fixed size and store different type of values.</w:t>
+      </w:r>
+    </w:p>
+    <w:p>
+      <w:pPr>
+        <w:pStyle w:val="NoSpacing"/>
+        <w:numPr>
+          <w:ilvl w:val="0"/>
+          <w:numId w:val="98"/>
+        </w:numPr>
+        <w:rPr>
+          <w:color w:val="000000" w:themeColor="text1"/>
+          <w:sz w:val="20"/>
+          <w:szCs w:val="20"/>
+        </w:rPr>
+      </w:pPr>
+      <w:r>
+        <w:rPr>
+          <w:color w:val="000000" w:themeColor="text1"/>
+          <w:sz w:val="20"/>
+          <w:szCs w:val="20"/>
+        </w:rPr>
+        <w:t xml:space="preserve">It </w:t>
+      </w:r>
+      <w:r>
+        <w:rPr>
+          <w:color w:val="000000" w:themeColor="text1"/>
+          <w:sz w:val="20"/>
+          <w:szCs w:val="20"/>
+        </w:rPr>
+        <w:t>is based on Hash</w:t>
+      </w:r>
+      <w:r>
+        <w:rPr>
+          <w:color w:val="000000" w:themeColor="text1"/>
+          <w:sz w:val="20"/>
+          <w:szCs w:val="20"/>
+        </w:rPr>
+        <w:t>ing</w:t>
+      </w:r>
+      <w:r>
+        <w:rPr>
+          <w:color w:val="000000" w:themeColor="text1"/>
+          <w:sz w:val="20"/>
+          <w:szCs w:val="20"/>
+        </w:rPr>
+        <w:t xml:space="preserve"> </w:t>
+      </w:r>
+      <w:r>
+        <w:rPr>
+          <w:color w:val="000000" w:themeColor="text1"/>
+          <w:sz w:val="20"/>
+          <w:szCs w:val="20"/>
+        </w:rPr>
+        <w:t xml:space="preserve">and Doubly Linked List </w:t>
+      </w:r>
+      <w:r>
+        <w:rPr>
+          <w:color w:val="000000" w:themeColor="text1"/>
+          <w:sz w:val="20"/>
+          <w:szCs w:val="20"/>
+        </w:rPr>
+        <w:t>Algorithm</w:t>
+      </w:r>
+      <w:r>
+        <w:rPr>
+          <w:color w:val="000000" w:themeColor="text1"/>
+          <w:sz w:val="20"/>
+          <w:szCs w:val="20"/>
+        </w:rPr>
+        <w:t xml:space="preserve">. </w:t>
+      </w:r>
+    </w:p>
+    <w:p>
+      <w:pPr>
+        <w:pStyle w:val="NoSpacing"/>
+        <w:numPr>
+          <w:ilvl w:val="0"/>
+          <w:numId w:val="98"/>
+        </w:numPr>
+        <w:rPr>
+          <w:color w:val="000000" w:themeColor="text1"/>
+          <w:sz w:val="20"/>
+          <w:szCs w:val="20"/>
+        </w:rPr>
+      </w:pPr>
+      <w:r>
+        <w:rPr>
+          <w:color w:val="000000" w:themeColor="text1"/>
+          <w:sz w:val="20"/>
+          <w:szCs w:val="20"/>
+        </w:rPr>
+        <w:t xml:space="preserve">Elements are in the order </w:t>
+      </w:r>
+      <w:r>
+        <w:rPr>
+          <w:color w:val="000000" w:themeColor="text1"/>
+          <w:sz w:val="20"/>
+          <w:szCs w:val="20"/>
+        </w:rPr>
+        <w:t xml:space="preserve">form but they are </w:t>
+      </w:r>
+      <w:r>
+        <w:rPr>
+          <w:color w:val="000000" w:themeColor="text1"/>
+          <w:sz w:val="20"/>
+          <w:szCs w:val="20"/>
+        </w:rPr>
+        <w:t>unsorted.</w:t>
+      </w:r>
+    </w:p>
+    <w:p>
+      <w:pPr>
+        <w:pStyle w:val="NoSpacing"/>
+        <w:numPr>
+          <w:ilvl w:val="0"/>
+          <w:numId w:val="98"/>
+        </w:numPr>
+        <w:rPr>
+          <w:color w:val="000000" w:themeColor="text1"/>
+          <w:sz w:val="20"/>
+          <w:szCs w:val="20"/>
+        </w:rPr>
+      </w:pPr>
+      <w:r>
+        <w:rPr>
+          <w:color w:val="000000" w:themeColor="text1"/>
+          <w:sz w:val="20"/>
+          <w:szCs w:val="20"/>
+        </w:rPr>
+        <w:t>It provides faster searching</w:t>
+      </w:r>
+      <w:r>
+        <w:rPr>
+          <w:color w:val="000000" w:themeColor="text1"/>
+          <w:sz w:val="20"/>
+          <w:szCs w:val="20"/>
+        </w:rPr>
+        <w:t xml:space="preserve"> and also faster </w:t>
+      </w:r>
+      <w:proofErr w:type="spellStart"/>
+      <w:r>
+        <w:rPr>
+          <w:color w:val="000000" w:themeColor="text1"/>
+          <w:sz w:val="20"/>
+          <w:szCs w:val="20"/>
+        </w:rPr>
+        <w:t>updation</w:t>
+      </w:r>
+      <w:proofErr w:type="spellEnd"/>
+      <w:r>
+        <w:rPr>
+          <w:color w:val="000000" w:themeColor="text1"/>
+          <w:sz w:val="20"/>
+          <w:szCs w:val="20"/>
+        </w:rPr>
+        <w:t>.</w:t>
+      </w:r>
+    </w:p>
+    <w:p>
+      <w:pPr>
+        <w:pStyle w:val="NoSpacing"/>
+        <w:numPr>
+          <w:ilvl w:val="0"/>
+          <w:numId w:val="98"/>
+        </w:numPr>
+        <w:rPr>
+          <w:color w:val="000000" w:themeColor="text1"/>
+          <w:sz w:val="20"/>
+          <w:szCs w:val="20"/>
+        </w:rPr>
+      </w:pPr>
+      <w:proofErr w:type="spellStart"/>
+      <w:r>
+        <w:rPr>
+          <w:color w:val="000000" w:themeColor="text1"/>
+          <w:sz w:val="20"/>
+          <w:szCs w:val="20"/>
+        </w:rPr>
+        <w:t>Linked</w:t>
+      </w:r>
+      <w:r>
+        <w:rPr>
+          <w:color w:val="000000" w:themeColor="text1"/>
+          <w:sz w:val="20"/>
+          <w:szCs w:val="20"/>
+        </w:rPr>
+        <w:t>HashSet</w:t>
+      </w:r>
+      <w:proofErr w:type="spellEnd"/>
+      <w:r>
+        <w:rPr>
+          <w:color w:val="000000" w:themeColor="text1"/>
+          <w:sz w:val="20"/>
+          <w:szCs w:val="20"/>
+        </w:rPr>
+        <w:t xml:space="preserve"> internally use HashMap to store a </w:t>
+      </w:r>
+      <w:proofErr w:type="gramStart"/>
+      <w:r>
+        <w:rPr>
+          <w:color w:val="000000" w:themeColor="text1"/>
+          <w:sz w:val="20"/>
+          <w:szCs w:val="20"/>
+        </w:rPr>
+        <w:t>values</w:t>
+      </w:r>
+      <w:proofErr w:type="gramEnd"/>
+      <w:r>
+        <w:rPr>
+          <w:color w:val="000000" w:themeColor="text1"/>
+          <w:sz w:val="20"/>
+          <w:szCs w:val="20"/>
+        </w:rPr>
+        <w:t>. In the HashMap key will be the element of set and value will be a dummy object.</w:t>
+      </w:r>
+    </w:p>
+    <w:p>
+      <w:pPr>
+        <w:pStyle w:val="NoSpacing"/>
+        <w:numPr>
+          <w:ilvl w:val="0"/>
+          <w:numId w:val="98"/>
+        </w:numPr>
+        <w:rPr>
+          <w:color w:val="000000" w:themeColor="text1"/>
+          <w:sz w:val="20"/>
+          <w:szCs w:val="20"/>
+        </w:rPr>
+      </w:pPr>
+      <w:r>
+        <w:rPr>
+          <w:color w:val="000000" w:themeColor="text1"/>
+          <w:sz w:val="20"/>
+          <w:szCs w:val="20"/>
+        </w:rPr>
+        <w:t xml:space="preserve">The default capacity of the </w:t>
+      </w:r>
+      <w:proofErr w:type="spellStart"/>
+      <w:r>
+        <w:rPr>
+          <w:color w:val="000000" w:themeColor="text1"/>
+          <w:sz w:val="20"/>
+          <w:szCs w:val="20"/>
+        </w:rPr>
+        <w:t>LinkedHashSet</w:t>
+      </w:r>
+      <w:proofErr w:type="spellEnd"/>
+      <w:r>
+        <w:rPr>
+          <w:color w:val="000000" w:themeColor="text1"/>
+          <w:sz w:val="20"/>
+          <w:szCs w:val="20"/>
+        </w:rPr>
+        <w:t xml:space="preserve"> is 16.</w:t>
+      </w:r>
+    </w:p>
+    <w:p>
+      <w:pPr>
+        <w:pStyle w:val="NoSpacing"/>
+        <w:numPr>
+          <w:ilvl w:val="0"/>
+          <w:numId w:val="98"/>
+        </w:numPr>
+        <w:rPr>
+          <w:color w:val="000000" w:themeColor="text1"/>
+          <w:sz w:val="20"/>
+          <w:szCs w:val="20"/>
+        </w:rPr>
+      </w:pPr>
+      <w:r>
+        <w:rPr>
+          <w:color w:val="000000" w:themeColor="text1"/>
+          <w:sz w:val="20"/>
+          <w:szCs w:val="20"/>
+        </w:rPr>
+        <w:t xml:space="preserve">The default load factor is 0.75. Using this you can set the percentage after which the capacity of the set will be increase. </w:t>
+      </w:r>
+    </w:p>
+    <w:p>
+      <w:pPr>
+        <w:pStyle w:val="NoSpacing"/>
+        <w:numPr>
+          <w:ilvl w:val="0"/>
+          <w:numId w:val="98"/>
+        </w:numPr>
+        <w:rPr>
+          <w:color w:val="000000" w:themeColor="text1"/>
+          <w:sz w:val="20"/>
+          <w:szCs w:val="20"/>
+        </w:rPr>
+      </w:pPr>
+      <w:proofErr w:type="spellStart"/>
+      <w:proofErr w:type="gramStart"/>
+      <w:r>
+        <w:rPr>
+          <w:color w:val="000000" w:themeColor="text1"/>
+          <w:sz w:val="20"/>
+          <w:szCs w:val="20"/>
+        </w:rPr>
+        <w:t>hashCode</w:t>
+      </w:r>
+      <w:proofErr w:type="spellEnd"/>
+      <w:r>
+        <w:rPr>
+          <w:color w:val="000000" w:themeColor="text1"/>
+          <w:sz w:val="20"/>
+          <w:szCs w:val="20"/>
+        </w:rPr>
+        <w:t>(</w:t>
+      </w:r>
+      <w:proofErr w:type="gramEnd"/>
+      <w:r>
+        <w:rPr>
+          <w:color w:val="000000" w:themeColor="text1"/>
+          <w:sz w:val="20"/>
+          <w:szCs w:val="20"/>
+        </w:rPr>
+        <w:t xml:space="preserve">) and equals() method are internally called to maintain the uniqueness of the </w:t>
+      </w:r>
+      <w:proofErr w:type="spellStart"/>
+      <w:r>
+        <w:rPr>
+          <w:color w:val="000000" w:themeColor="text1"/>
+          <w:sz w:val="20"/>
+          <w:szCs w:val="20"/>
+        </w:rPr>
+        <w:t>LinkedHashSet</w:t>
+      </w:r>
+      <w:proofErr w:type="spellEnd"/>
+      <w:r>
+        <w:rPr>
+          <w:color w:val="000000" w:themeColor="text1"/>
+          <w:sz w:val="20"/>
+          <w:szCs w:val="20"/>
+        </w:rPr>
+        <w:t>.</w:t>
+      </w:r>
+    </w:p>
+    <w:p>
+      <w:pPr>
+        <w:pStyle w:val="NoSpacing"/>
+        <w:numPr>
+          <w:ilvl w:val="0"/>
+          <w:numId w:val="98"/>
+        </w:numPr>
+        <w:rPr>
+          <w:color w:val="000000" w:themeColor="text1"/>
+          <w:sz w:val="20"/>
+          <w:szCs w:val="20"/>
+        </w:rPr>
+      </w:pPr>
+      <w:r>
+        <w:rPr>
+          <w:color w:val="000000" w:themeColor="text1"/>
+          <w:sz w:val="20"/>
+          <w:szCs w:val="20"/>
+        </w:rPr>
+        <w:t xml:space="preserve">If you are adding any custom class Object inside </w:t>
+      </w:r>
+      <w:proofErr w:type="spellStart"/>
+      <w:r>
+        <w:rPr>
+          <w:color w:val="000000" w:themeColor="text1"/>
+          <w:sz w:val="20"/>
+          <w:szCs w:val="20"/>
+        </w:rPr>
+        <w:t>LinkedHashSet</w:t>
+      </w:r>
+      <w:proofErr w:type="spellEnd"/>
+      <w:r>
+        <w:rPr>
+          <w:color w:val="000000" w:themeColor="text1"/>
+          <w:sz w:val="20"/>
+          <w:szCs w:val="20"/>
+        </w:rPr>
+        <w:t xml:space="preserve"> </w:t>
+      </w:r>
+      <w:r>
+        <w:rPr>
+          <w:color w:val="000000" w:themeColor="text1"/>
+          <w:sz w:val="20"/>
+          <w:szCs w:val="20"/>
+        </w:rPr>
+        <w:t xml:space="preserve">then you must implement the </w:t>
+      </w:r>
+      <w:proofErr w:type="spellStart"/>
+      <w:proofErr w:type="gramStart"/>
+      <w:r>
+        <w:rPr>
+          <w:color w:val="000000" w:themeColor="text1"/>
+          <w:sz w:val="20"/>
+          <w:szCs w:val="20"/>
+        </w:rPr>
+        <w:t>hashCode</w:t>
+      </w:r>
+      <w:proofErr w:type="spellEnd"/>
+      <w:r>
+        <w:rPr>
+          <w:color w:val="000000" w:themeColor="text1"/>
+          <w:sz w:val="20"/>
+          <w:szCs w:val="20"/>
+        </w:rPr>
+        <w:t>(</w:t>
+      </w:r>
+      <w:proofErr w:type="gramEnd"/>
+      <w:r>
+        <w:rPr>
+          <w:color w:val="000000" w:themeColor="text1"/>
+          <w:sz w:val="20"/>
+          <w:szCs w:val="20"/>
+        </w:rPr>
+        <w:t xml:space="preserve">) and equals() metho to get the logically correct output(maintain the uniqueness of object). </w:t>
+      </w:r>
+    </w:p>
+    <w:p>
+      <w:pPr>
+        <w:pStyle w:val="NoSpacing"/>
+      </w:pPr>
+    </w:p>
+    <w:p>
+      <w:pPr>
+        <w:pStyle w:val="NoSpacing"/>
+        <w:rPr>
+          <w:b/>
+          <w:bCs/>
+        </w:rPr>
+      </w:pPr>
+      <w:proofErr w:type="spellStart"/>
+      <w:r>
+        <w:rPr>
+          <w:b/>
+          <w:bCs/>
+        </w:rPr>
+        <w:t>TreeSet</w:t>
+      </w:r>
+      <w:proofErr w:type="spellEnd"/>
+    </w:p>
+    <w:p>
+      <w:pPr>
+        <w:pStyle w:val="NoSpacing"/>
+        <w:numPr>
+          <w:ilvl w:val="0"/>
+          <w:numId w:val="101"/>
+        </w:numPr>
+        <w:rPr>
+          <w:color w:val="000000" w:themeColor="text1"/>
+          <w:sz w:val="20"/>
+          <w:szCs w:val="20"/>
+        </w:rPr>
+      </w:pPr>
+      <w:r>
+        <w:rPr>
+          <w:color w:val="000000" w:themeColor="text1"/>
+          <w:sz w:val="20"/>
+          <w:szCs w:val="20"/>
+        </w:rPr>
+        <w:t>It implements the property from Set</w:t>
+      </w:r>
+      <w:r>
+        <w:rPr>
+          <w:color w:val="000000" w:themeColor="text1"/>
+          <w:sz w:val="20"/>
+          <w:szCs w:val="20"/>
+        </w:rPr>
+        <w:t xml:space="preserve">, </w:t>
+      </w:r>
+      <w:proofErr w:type="spellStart"/>
+      <w:r>
+        <w:rPr>
+          <w:color w:val="000000" w:themeColor="text1"/>
+          <w:sz w:val="20"/>
+          <w:szCs w:val="20"/>
+        </w:rPr>
+        <w:t>NavigableSet</w:t>
+      </w:r>
+      <w:proofErr w:type="spellEnd"/>
+      <w:r>
+        <w:rPr>
+          <w:color w:val="000000" w:themeColor="text1"/>
+          <w:sz w:val="20"/>
+          <w:szCs w:val="20"/>
+        </w:rPr>
+        <w:t xml:space="preserve">, </w:t>
+      </w:r>
+      <w:proofErr w:type="spellStart"/>
+      <w:r>
+        <w:rPr>
+          <w:color w:val="000000" w:themeColor="text1"/>
+          <w:sz w:val="20"/>
+          <w:szCs w:val="20"/>
+        </w:rPr>
+        <w:t>SortedSet</w:t>
+      </w:r>
+      <w:proofErr w:type="spellEnd"/>
+      <w:r>
+        <w:rPr>
+          <w:color w:val="000000" w:themeColor="text1"/>
+          <w:sz w:val="20"/>
+          <w:szCs w:val="20"/>
+        </w:rPr>
+        <w:t xml:space="preserve"> Interface.</w:t>
+      </w:r>
+    </w:p>
+    <w:p>
+      <w:pPr>
+        <w:pStyle w:val="NoSpacing"/>
+        <w:numPr>
+          <w:ilvl w:val="0"/>
+          <w:numId w:val="101"/>
+        </w:numPr>
+        <w:rPr>
+          <w:color w:val="000000" w:themeColor="text1"/>
+          <w:sz w:val="20"/>
+          <w:szCs w:val="20"/>
+        </w:rPr>
+      </w:pPr>
+      <w:r>
+        <w:rPr>
+          <w:color w:val="000000" w:themeColor="text1"/>
+          <w:sz w:val="20"/>
+          <w:szCs w:val="20"/>
+        </w:rPr>
+        <w:t>It is non indexed bases.</w:t>
+      </w:r>
+    </w:p>
+    <w:p>
+      <w:pPr>
+        <w:pStyle w:val="NoSpacing"/>
+        <w:numPr>
+          <w:ilvl w:val="0"/>
+          <w:numId w:val="101"/>
+        </w:numPr>
+        <w:rPr>
+          <w:color w:val="000000" w:themeColor="text1"/>
+          <w:sz w:val="20"/>
+          <w:szCs w:val="20"/>
+        </w:rPr>
+      </w:pPr>
+      <w:r>
+        <w:rPr>
+          <w:color w:val="000000" w:themeColor="text1"/>
+          <w:sz w:val="20"/>
+          <w:szCs w:val="20"/>
+        </w:rPr>
+        <w:t>It stores only unique values.</w:t>
+      </w:r>
+    </w:p>
+    <w:p>
+      <w:pPr>
+        <w:pStyle w:val="NoSpacing"/>
+        <w:numPr>
+          <w:ilvl w:val="0"/>
+          <w:numId w:val="101"/>
+        </w:numPr>
+        <w:rPr>
+          <w:color w:val="000000" w:themeColor="text1"/>
+          <w:sz w:val="20"/>
+          <w:szCs w:val="20"/>
+        </w:rPr>
+      </w:pPr>
+      <w:r>
+        <w:rPr>
+          <w:color w:val="000000" w:themeColor="text1"/>
+          <w:sz w:val="20"/>
+          <w:szCs w:val="20"/>
+        </w:rPr>
+        <w:t>There no fixed size</w:t>
+      </w:r>
+      <w:r>
+        <w:rPr>
+          <w:color w:val="000000" w:themeColor="text1"/>
+          <w:sz w:val="20"/>
+          <w:szCs w:val="20"/>
+        </w:rPr>
+        <w:t xml:space="preserve"> for the elements.</w:t>
+      </w:r>
+    </w:p>
+    <w:p>
+      <w:pPr>
+        <w:pStyle w:val="NoSpacing"/>
+        <w:numPr>
+          <w:ilvl w:val="0"/>
+          <w:numId w:val="101"/>
+        </w:numPr>
+        <w:rPr>
+          <w:color w:val="000000" w:themeColor="text1"/>
+          <w:sz w:val="20"/>
+          <w:szCs w:val="20"/>
+        </w:rPr>
+      </w:pPr>
+      <w:r>
+        <w:rPr>
+          <w:color w:val="000000" w:themeColor="text1"/>
+          <w:sz w:val="20"/>
+          <w:szCs w:val="20"/>
+        </w:rPr>
+        <w:t xml:space="preserve">You cannot </w:t>
+      </w:r>
+      <w:r>
+        <w:rPr>
+          <w:color w:val="000000" w:themeColor="text1"/>
+          <w:sz w:val="20"/>
+          <w:szCs w:val="20"/>
+        </w:rPr>
+        <w:t>store different type of values.</w:t>
+      </w:r>
+    </w:p>
+    <w:p>
+      <w:pPr>
+        <w:pStyle w:val="NoSpacing"/>
+        <w:numPr>
+          <w:ilvl w:val="0"/>
+          <w:numId w:val="101"/>
+        </w:numPr>
+        <w:rPr>
+          <w:color w:val="000000" w:themeColor="text1"/>
+          <w:sz w:val="20"/>
+          <w:szCs w:val="20"/>
+        </w:rPr>
+      </w:pPr>
+      <w:proofErr w:type="spellStart"/>
+      <w:r>
+        <w:rPr>
+          <w:color w:val="000000" w:themeColor="text1"/>
+          <w:sz w:val="20"/>
+          <w:szCs w:val="20"/>
+        </w:rPr>
+        <w:t>TreeSet</w:t>
+      </w:r>
+      <w:proofErr w:type="spellEnd"/>
+      <w:r>
+        <w:rPr>
+          <w:color w:val="000000" w:themeColor="text1"/>
+          <w:sz w:val="20"/>
+          <w:szCs w:val="20"/>
+        </w:rPr>
+        <w:t xml:space="preserve"> based on the balance tree algo.</w:t>
+      </w:r>
+    </w:p>
+    <w:p>
+      <w:pPr>
+        <w:pStyle w:val="NoSpacing"/>
+        <w:numPr>
+          <w:ilvl w:val="0"/>
+          <w:numId w:val="101"/>
+        </w:numPr>
+        <w:rPr>
+          <w:color w:val="000000" w:themeColor="text1"/>
+          <w:sz w:val="20"/>
+          <w:szCs w:val="20"/>
+        </w:rPr>
+      </w:pPr>
+      <w:r>
+        <w:rPr>
+          <w:color w:val="000000" w:themeColor="text1"/>
+          <w:sz w:val="20"/>
+          <w:szCs w:val="20"/>
+        </w:rPr>
+        <w:t>It stores the values in a</w:t>
+      </w:r>
+      <w:r>
+        <w:rPr>
+          <w:color w:val="000000" w:themeColor="text1"/>
+          <w:sz w:val="20"/>
+          <w:szCs w:val="20"/>
+        </w:rPr>
+        <w:t>n</w:t>
+      </w:r>
+      <w:r>
+        <w:rPr>
+          <w:color w:val="000000" w:themeColor="text1"/>
+          <w:sz w:val="20"/>
+          <w:szCs w:val="20"/>
+        </w:rPr>
+        <w:t xml:space="preserve"> ascending order by default.</w:t>
+      </w:r>
+    </w:p>
+    <w:p>
+      <w:pPr>
+        <w:pStyle w:val="NoSpacing"/>
+        <w:rPr>
+          <w:color w:val="000000" w:themeColor="text1"/>
+          <w:sz w:val="20"/>
+          <w:szCs w:val="20"/>
+        </w:rPr>
+      </w:pPr>
+    </w:p>
+    <w:p>
+      <w:pPr>
+        <w:pStyle w:val="NoSpacing"/>
+        <w:rPr>
+          <w:color w:val="000000" w:themeColor="text1"/>
+          <w:sz w:val="20"/>
+          <w:szCs w:val="20"/>
+        </w:rPr>
+      </w:pPr>
+    </w:p>
+    <w:p>
+      <w:pPr>
+        <w:pStyle w:val="NoSpacing"/>
+        <w:rPr>
+          <w:color w:val="FF0000"/>
+          <w:sz w:val="20"/>
+          <w:szCs w:val="20"/>
+        </w:rPr>
+      </w:pPr>
+      <w:r>
+        <w:rPr>
+          <w:color w:val="FF0000"/>
+          <w:sz w:val="20"/>
+          <w:szCs w:val="20"/>
+        </w:rPr>
+        <w:t>Comparable and Comparator</w:t>
       </w:r>
     </w:p>
     <w:sectPr>
@@ -45331,6 +46184,184 @@
     </w:lvl>
   </w:abstractNum>
   <w:abstractNum w:abstractNumId="13" w15:restartNumberingAfterBreak="0">
+    <w:nsid w:val="0E212AC9"/>
+    <w:multiLevelType w:val="hybridMultilevel"/>
+    <w:tmpl w:val="AF98F32A"/>
+    <w:lvl w:ilvl="0" w:tplc="0409000F">
+      <w:start w:val="1"/>
+      <w:numFmt w:val="decimal"/>
+      <w:lvlText w:val="%1."/>
+      <w:lvlJc w:val="left"/>
+      <w:pPr>
+        <w:ind w:left="720" w:hanging="360"/>
+      </w:pPr>
+      <w:rPr>
+        <w:rFonts w:hint="default"/>
+      </w:rPr>
+    </w:lvl>
+    <w:lvl w:ilvl="1" w:tplc="04090019" w:tentative="1">
+      <w:start w:val="1"/>
+      <w:numFmt w:val="lowerLetter"/>
+      <w:lvlText w:val="%2."/>
+      <w:lvlJc w:val="left"/>
+      <w:pPr>
+        <w:ind w:left="1440" w:hanging="360"/>
+      </w:pPr>
+    </w:lvl>
+    <w:lvl w:ilvl="2" w:tplc="0409001B" w:tentative="1">
+      <w:start w:val="1"/>
+      <w:numFmt w:val="lowerRoman"/>
+      <w:lvlText w:val="%3."/>
+      <w:lvlJc w:val="right"/>
+      <w:pPr>
+        <w:ind w:left="2160" w:hanging="180"/>
+      </w:pPr>
+    </w:lvl>
+    <w:lvl w:ilvl="3" w:tplc="0409000F" w:tentative="1">
+      <w:start w:val="1"/>
+      <w:numFmt w:val="decimal"/>
+      <w:lvlText w:val="%4."/>
+      <w:lvlJc w:val="left"/>
+      <w:pPr>
+        <w:ind w:left="2880" w:hanging="360"/>
+      </w:pPr>
+    </w:lvl>
+    <w:lvl w:ilvl="4" w:tplc="04090019" w:tentative="1">
+      <w:start w:val="1"/>
+      <w:numFmt w:val="lowerLetter"/>
+      <w:lvlText w:val="%5."/>
+      <w:lvlJc w:val="left"/>
+      <w:pPr>
+        <w:ind w:left="3600" w:hanging="360"/>
+      </w:pPr>
+    </w:lvl>
+    <w:lvl w:ilvl="5" w:tplc="0409001B" w:tentative="1">
+      <w:start w:val="1"/>
+      <w:numFmt w:val="lowerRoman"/>
+      <w:lvlText w:val="%6."/>
+      <w:lvlJc w:val="right"/>
+      <w:pPr>
+        <w:ind w:left="4320" w:hanging="180"/>
+      </w:pPr>
+    </w:lvl>
+    <w:lvl w:ilvl="6" w:tplc="0409000F" w:tentative="1">
+      <w:start w:val="1"/>
+      <w:numFmt w:val="decimal"/>
+      <w:lvlText w:val="%7."/>
+      <w:lvlJc w:val="left"/>
+      <w:pPr>
+        <w:ind w:left="5040" w:hanging="360"/>
+      </w:pPr>
+    </w:lvl>
+    <w:lvl w:ilvl="7" w:tplc="04090019" w:tentative="1">
+      <w:start w:val="1"/>
+      <w:numFmt w:val="lowerLetter"/>
+      <w:lvlText w:val="%8."/>
+      <w:lvlJc w:val="left"/>
+      <w:pPr>
+        <w:ind w:left="5760" w:hanging="360"/>
+      </w:pPr>
+    </w:lvl>
+    <w:lvl w:ilvl="8" w:tplc="0409001B" w:tentative="1">
+      <w:start w:val="1"/>
+      <w:numFmt w:val="lowerRoman"/>
+      <w:lvlText w:val="%9."/>
+      <w:lvlJc w:val="right"/>
+      <w:pPr>
+        <w:ind w:left="6480" w:hanging="180"/>
+      </w:pPr>
+    </w:lvl>
+  </w:abstractNum>
+  <w:abstractNum w:abstractNumId="14" w15:restartNumberingAfterBreak="0">
+    <w:nsid w:val="0EA04E3A"/>
+    <w:multiLevelType w:val="hybridMultilevel"/>
+    <w:tmpl w:val="37FC45BC"/>
+    <w:lvl w:ilvl="0" w:tplc="0409000F">
+      <w:start w:val="1"/>
+      <w:numFmt w:val="decimal"/>
+      <w:lvlText w:val="%1."/>
+      <w:lvlJc w:val="left"/>
+      <w:pPr>
+        <w:ind w:left="720" w:hanging="360"/>
+      </w:pPr>
+      <w:rPr>
+        <w:rFonts w:hint="default"/>
+      </w:rPr>
+    </w:lvl>
+    <w:lvl w:ilvl="1" w:tplc="04090019" w:tentative="1">
+      <w:start w:val="1"/>
+      <w:numFmt w:val="lowerLetter"/>
+      <w:lvlText w:val="%2."/>
+      <w:lvlJc w:val="left"/>
+      <w:pPr>
+        <w:ind w:left="1440" w:hanging="360"/>
+      </w:pPr>
+    </w:lvl>
+    <w:lvl w:ilvl="2" w:tplc="0409001B" w:tentative="1">
+      <w:start w:val="1"/>
+      <w:numFmt w:val="lowerRoman"/>
+      <w:lvlText w:val="%3."/>
+      <w:lvlJc w:val="right"/>
+      <w:pPr>
+        <w:ind w:left="2160" w:hanging="180"/>
+      </w:pPr>
+    </w:lvl>
+    <w:lvl w:ilvl="3" w:tplc="0409000F" w:tentative="1">
+      <w:start w:val="1"/>
+      <w:numFmt w:val="decimal"/>
+      <w:lvlText w:val="%4."/>
+      <w:lvlJc w:val="left"/>
+      <w:pPr>
+        <w:ind w:left="2880" w:hanging="360"/>
+      </w:pPr>
+    </w:lvl>
+    <w:lvl w:ilvl="4" w:tplc="04090019" w:tentative="1">
+      <w:start w:val="1"/>
+      <w:numFmt w:val="lowerLetter"/>
+      <w:lvlText w:val="%5."/>
+      <w:lvlJc w:val="left"/>
+      <w:pPr>
+        <w:ind w:left="3600" w:hanging="360"/>
+      </w:pPr>
+    </w:lvl>
+    <w:lvl w:ilvl="5" w:tplc="0409001B" w:tentative="1">
+      <w:start w:val="1"/>
+      <w:numFmt w:val="lowerRoman"/>
+      <w:lvlText w:val="%6."/>
+      <w:lvlJc w:val="right"/>
+      <w:pPr>
+        <w:ind w:left="4320" w:hanging="180"/>
+      </w:pPr>
+    </w:lvl>
+    <w:lvl w:ilvl="6" w:tplc="0409000F" w:tentative="1">
+      <w:start w:val="1"/>
+      <w:numFmt w:val="decimal"/>
+      <w:lvlText w:val="%7."/>
+      <w:lvlJc w:val="left"/>
+      <w:pPr>
+        <w:ind w:left="5040" w:hanging="360"/>
+      </w:pPr>
+    </w:lvl>
+    <w:lvl w:ilvl="7" w:tplc="04090019" w:tentative="1">
+      <w:start w:val="1"/>
+      <w:numFmt w:val="lowerLetter"/>
+      <w:lvlText w:val="%8."/>
+      <w:lvlJc w:val="left"/>
+      <w:pPr>
+        <w:ind w:left="5760" w:hanging="360"/>
+      </w:pPr>
+    </w:lvl>
+    <w:lvl w:ilvl="8" w:tplc="0409001B" w:tentative="1">
+      <w:start w:val="1"/>
+      <w:numFmt w:val="lowerRoman"/>
+      <w:lvlText w:val="%9."/>
+      <w:lvlJc w:val="right"/>
+      <w:pPr>
+        <w:ind w:left="6480" w:hanging="180"/>
+      </w:pPr>
+    </w:lvl>
+  </w:abstractNum>
+  <w:abstractNum w:abstractNumId="15" w15:restartNumberingAfterBreak="0">
     <w:nsid w:val="10DF62AA"/>
     <w:multiLevelType w:val="hybridMultilevel"/>
     <w:tmpl w:val="9D1CE3BC"/>
@@ -45419,7 +46450,7 @@
       </w:pPr>
     </w:lvl>
   </w:abstractNum>
-  <w:abstractNum w:abstractNumId="14" w15:restartNumberingAfterBreak="0">
+  <w:abstractNum w:abstractNumId="16" w15:restartNumberingAfterBreak="0">
     <w:nsid w:val="12113D28"/>
     <w:multiLevelType w:val="hybridMultilevel"/>
     <w:tmpl w:val="84B21B80"/>
@@ -45509,7 +46540,7 @@
       </w:pPr>
     </w:lvl>
   </w:abstractNum>
-  <w:abstractNum w:abstractNumId="15" w15:restartNumberingAfterBreak="0">
+  <w:abstractNum w:abstractNumId="17" w15:restartNumberingAfterBreak="0">
     <w:nsid w:val="13E85321"/>
     <w:multiLevelType w:val="hybridMultilevel"/>
     <w:tmpl w:val="A6C8B0EE"/>
@@ -45598,7 +46629,96 @@
       </w:pPr>
     </w:lvl>
   </w:abstractNum>
-  <w:abstractNum w:abstractNumId="16" w15:restartNumberingAfterBreak="0">
+  <w:abstractNum w:abstractNumId="18" w15:restartNumberingAfterBreak="0">
+    <w:nsid w:val="1439047F"/>
+    <w:multiLevelType w:val="hybridMultilevel"/>
+    <w:tmpl w:val="F2FC5EC8"/>
+    <w:lvl w:ilvl="0" w:tplc="FFFFFFFF">
+      <w:start w:val="1"/>
+      <w:numFmt w:val="decimal"/>
+      <w:lvlText w:val="%1."/>
+      <w:lvlJc w:val="left"/>
+      <w:pPr>
+        <w:ind w:left="720" w:hanging="360"/>
+      </w:pPr>
+      <w:rPr>
+        <w:rFonts w:hint="default"/>
+      </w:rPr>
+    </w:lvl>
+    <w:lvl w:ilvl="1" w:tplc="FFFFFFFF" w:tentative="1">
+      <w:start w:val="1"/>
+      <w:numFmt w:val="lowerLetter"/>
+      <w:lvlText w:val="%2."/>
+      <w:lvlJc w:val="left"/>
+      <w:pPr>
+        <w:ind w:left="1440" w:hanging="360"/>
+      </w:pPr>
+    </w:lvl>
+    <w:lvl w:ilvl="2" w:tplc="FFFFFFFF" w:tentative="1">
+      <w:start w:val="1"/>
+      <w:numFmt w:val="lowerRoman"/>
+      <w:lvlText w:val="%3."/>
+      <w:lvlJc w:val="right"/>
+      <w:pPr>
+        <w:ind w:left="2160" w:hanging="180"/>
+      </w:pPr>
+    </w:lvl>
+    <w:lvl w:ilvl="3" w:tplc="FFFFFFFF" w:tentative="1">
+      <w:start w:val="1"/>
+      <w:numFmt w:val="decimal"/>
+      <w:lvlText w:val="%4."/>
+      <w:lvlJc w:val="left"/>
+      <w:pPr>
+        <w:ind w:left="2880" w:hanging="360"/>
+      </w:pPr>
+    </w:lvl>
+    <w:lvl w:ilvl="4" w:tplc="FFFFFFFF" w:tentative="1">
+      <w:start w:val="1"/>
+      <w:numFmt w:val="lowerLetter"/>
+      <w:lvlText w:val="%5."/>
+      <w:lvlJc w:val="left"/>
+      <w:pPr>
+        <w:ind w:left="3600" w:hanging="360"/>
+      </w:pPr>
+    </w:lvl>
+    <w:lvl w:ilvl="5" w:tplc="FFFFFFFF" w:tentative="1">
+      <w:start w:val="1"/>
+      <w:numFmt w:val="lowerRoman"/>
+      <w:lvlText w:val="%6."/>
+      <w:lvlJc w:val="right"/>
+      <w:pPr>
+        <w:ind w:left="4320" w:hanging="180"/>
+      </w:pPr>
+    </w:lvl>
+    <w:lvl w:ilvl="6" w:tplc="FFFFFFFF" w:tentative="1">
+      <w:start w:val="1"/>
+      <w:numFmt w:val="decimal"/>
+      <w:lvlText w:val="%7."/>
+      <w:lvlJc w:val="left"/>
+      <w:pPr>
+        <w:ind w:left="5040" w:hanging="360"/>
+      </w:pPr>
+    </w:lvl>
+    <w:lvl w:ilvl="7" w:tplc="FFFFFFFF" w:tentative="1">
+      <w:start w:val="1"/>
+      <w:numFmt w:val="lowerLetter"/>
+      <w:lvlText w:val="%8."/>
+      <w:lvlJc w:val="left"/>
+      <w:pPr>
+        <w:ind w:left="5760" w:hanging="360"/>
+      </w:pPr>
+    </w:lvl>
+    <w:lvl w:ilvl="8" w:tplc="FFFFFFFF" w:tentative="1">
+      <w:start w:val="1"/>
+      <w:numFmt w:val="lowerRoman"/>
+      <w:lvlText w:val="%9."/>
+      <w:lvlJc w:val="right"/>
+      <w:pPr>
+        <w:ind w:left="6480" w:hanging="180"/>
+      </w:pPr>
+    </w:lvl>
+  </w:abstractNum>
+  <w:abstractNum w:abstractNumId="19" w15:restartNumberingAfterBreak="0">
     <w:nsid w:val="149C4C93"/>
     <w:multiLevelType w:val="hybridMultilevel"/>
     <w:tmpl w:val="99A4B4BC"/>
@@ -45687,7 +46807,7 @@
       </w:pPr>
     </w:lvl>
   </w:abstractNum>
-  <w:abstractNum w:abstractNumId="17" w15:restartNumberingAfterBreak="0">
+  <w:abstractNum w:abstractNumId="20" w15:restartNumberingAfterBreak="0">
     <w:nsid w:val="15DB335A"/>
     <w:multiLevelType w:val="hybridMultilevel"/>
     <w:tmpl w:val="E9A0207E"/>
@@ -45776,7 +46896,7 @@
       </w:pPr>
     </w:lvl>
   </w:abstractNum>
-  <w:abstractNum w:abstractNumId="18" w15:restartNumberingAfterBreak="0">
+  <w:abstractNum w:abstractNumId="21" w15:restartNumberingAfterBreak="0">
     <w:nsid w:val="16433717"/>
     <w:multiLevelType w:val="hybridMultilevel"/>
     <w:tmpl w:val="C9A8C662"/>
@@ -45868,7 +46988,7 @@
       </w:pPr>
     </w:lvl>
   </w:abstractNum>
-  <w:abstractNum w:abstractNumId="19" w15:restartNumberingAfterBreak="0">
+  <w:abstractNum w:abstractNumId="22" w15:restartNumberingAfterBreak="0">
     <w:nsid w:val="193F3598"/>
     <w:multiLevelType w:val="hybridMultilevel"/>
     <w:tmpl w:val="D9D4495C"/>
@@ -45957,7 +47077,7 @@
       </w:pPr>
     </w:lvl>
   </w:abstractNum>
-  <w:abstractNum w:abstractNumId="20" w15:restartNumberingAfterBreak="0">
+  <w:abstractNum w:abstractNumId="23" w15:restartNumberingAfterBreak="0">
     <w:nsid w:val="1BEE2E73"/>
     <w:multiLevelType w:val="hybridMultilevel"/>
     <w:tmpl w:val="11705AF8"/>
@@ -46046,7 +47166,7 @@
       </w:pPr>
     </w:lvl>
   </w:abstractNum>
-  <w:abstractNum w:abstractNumId="21" w15:restartNumberingAfterBreak="0">
+  <w:abstractNum w:abstractNumId="24" w15:restartNumberingAfterBreak="0">
     <w:nsid w:val="1CB631B7"/>
     <w:multiLevelType w:val="hybridMultilevel"/>
     <w:tmpl w:val="9214742E"/>
@@ -46137,7 +47257,7 @@
       </w:pPr>
     </w:lvl>
   </w:abstractNum>
-  <w:abstractNum w:abstractNumId="22" w15:restartNumberingAfterBreak="0">
+  <w:abstractNum w:abstractNumId="25" w15:restartNumberingAfterBreak="0">
     <w:nsid w:val="1CD43A2A"/>
     <w:multiLevelType w:val="hybridMultilevel"/>
     <w:tmpl w:val="316C8826"/>
@@ -46226,7 +47346,7 @@
       </w:pPr>
     </w:lvl>
   </w:abstractNum>
-  <w:abstractNum w:abstractNumId="23" w15:restartNumberingAfterBreak="0">
+  <w:abstractNum w:abstractNumId="26" w15:restartNumberingAfterBreak="0">
     <w:nsid w:val="1CFC2EB3"/>
     <w:multiLevelType w:val="hybridMultilevel"/>
     <w:tmpl w:val="DD6C272A"/>
@@ -46315,7 +47435,7 @@
       </w:pPr>
     </w:lvl>
   </w:abstractNum>
-  <w:abstractNum w:abstractNumId="24" w15:restartNumberingAfterBreak="0">
+  <w:abstractNum w:abstractNumId="27" w15:restartNumberingAfterBreak="0">
     <w:nsid w:val="1E717E48"/>
     <w:multiLevelType w:val="hybridMultilevel"/>
     <w:tmpl w:val="E3A2754A"/>
@@ -46404,7 +47524,7 @@
       </w:pPr>
     </w:lvl>
   </w:abstractNum>
-  <w:abstractNum w:abstractNumId="25" w15:restartNumberingAfterBreak="0">
+  <w:abstractNum w:abstractNumId="28" w15:restartNumberingAfterBreak="0">
     <w:nsid w:val="1E8A5863"/>
     <w:multiLevelType w:val="hybridMultilevel"/>
     <w:tmpl w:val="D504B0FA"/>
@@ -46494,7 +47614,7 @@
       </w:pPr>
     </w:lvl>
   </w:abstractNum>
-  <w:abstractNum w:abstractNumId="26" w15:restartNumberingAfterBreak="0">
+  <w:abstractNum w:abstractNumId="29" w15:restartNumberingAfterBreak="0">
     <w:nsid w:val="1F227FBA"/>
     <w:multiLevelType w:val="hybridMultilevel"/>
     <w:tmpl w:val="BFC8D378"/>
@@ -46583,7 +47703,7 @@
       </w:pPr>
     </w:lvl>
   </w:abstractNum>
-  <w:abstractNum w:abstractNumId="27" w15:restartNumberingAfterBreak="0">
+  <w:abstractNum w:abstractNumId="30" w15:restartNumberingAfterBreak="0">
     <w:nsid w:val="200E7F5F"/>
     <w:multiLevelType w:val="hybridMultilevel"/>
     <w:tmpl w:val="7B5ACD24"/>
@@ -46672,7 +47792,7 @@
       </w:pPr>
     </w:lvl>
   </w:abstractNum>
-  <w:abstractNum w:abstractNumId="28" w15:restartNumberingAfterBreak="0">
+  <w:abstractNum w:abstractNumId="31" w15:restartNumberingAfterBreak="0">
     <w:nsid w:val="210326F1"/>
     <w:multiLevelType w:val="hybridMultilevel"/>
     <w:tmpl w:val="98544290"/>
@@ -46761,7 +47881,7 @@
       </w:pPr>
     </w:lvl>
   </w:abstractNum>
-  <w:abstractNum w:abstractNumId="29" w15:restartNumberingAfterBreak="0">
+  <w:abstractNum w:abstractNumId="32" w15:restartNumberingAfterBreak="0">
     <w:nsid w:val="21712874"/>
     <w:multiLevelType w:val="hybridMultilevel"/>
     <w:tmpl w:val="59D6F126"/>
@@ -46850,7 +47970,7 @@
       </w:pPr>
     </w:lvl>
   </w:abstractNum>
-  <w:abstractNum w:abstractNumId="30" w15:restartNumberingAfterBreak="0">
+  <w:abstractNum w:abstractNumId="33" w15:restartNumberingAfterBreak="0">
     <w:nsid w:val="23181108"/>
     <w:multiLevelType w:val="hybridMultilevel"/>
     <w:tmpl w:val="F2FC5EC8"/>
@@ -46939,7 +48059,7 @@
       </w:pPr>
     </w:lvl>
   </w:abstractNum>
-  <w:abstractNum w:abstractNumId="31" w15:restartNumberingAfterBreak="0">
+  <w:abstractNum w:abstractNumId="34" w15:restartNumberingAfterBreak="0">
     <w:nsid w:val="241A4542"/>
     <w:multiLevelType w:val="hybridMultilevel"/>
     <w:tmpl w:val="EDE876FA"/>
@@ -47028,7 +48148,7 @@
       </w:pPr>
     </w:lvl>
   </w:abstractNum>
-  <w:abstractNum w:abstractNumId="32" w15:restartNumberingAfterBreak="0">
+  <w:abstractNum w:abstractNumId="35" w15:restartNumberingAfterBreak="0">
     <w:nsid w:val="25CC3A3A"/>
     <w:multiLevelType w:val="hybridMultilevel"/>
     <w:tmpl w:val="6E60C88C"/>
@@ -47117,7 +48237,7 @@
       </w:pPr>
     </w:lvl>
   </w:abstractNum>
-  <w:abstractNum w:abstractNumId="33" w15:restartNumberingAfterBreak="0">
+  <w:abstractNum w:abstractNumId="36" w15:restartNumberingAfterBreak="0">
     <w:nsid w:val="2630458F"/>
     <w:multiLevelType w:val="hybridMultilevel"/>
     <w:tmpl w:val="4CB67856"/>
@@ -47206,7 +48326,7 @@
       </w:pPr>
     </w:lvl>
   </w:abstractNum>
-  <w:abstractNum w:abstractNumId="34" w15:restartNumberingAfterBreak="0">
+  <w:abstractNum w:abstractNumId="37" w15:restartNumberingAfterBreak="0">
     <w:nsid w:val="266F33D9"/>
     <w:multiLevelType w:val="hybridMultilevel"/>
     <w:tmpl w:val="83EEE3E6"/>
@@ -47295,7 +48415,7 @@
       </w:pPr>
     </w:lvl>
   </w:abstractNum>
-  <w:abstractNum w:abstractNumId="35" w15:restartNumberingAfterBreak="0">
+  <w:abstractNum w:abstractNumId="38" w15:restartNumberingAfterBreak="0">
     <w:nsid w:val="2ACE5638"/>
     <w:multiLevelType w:val="hybridMultilevel"/>
     <w:tmpl w:val="69DA7154"/>
@@ -47386,7 +48506,7 @@
       </w:pPr>
     </w:lvl>
   </w:abstractNum>
-  <w:abstractNum w:abstractNumId="36" w15:restartNumberingAfterBreak="0">
+  <w:abstractNum w:abstractNumId="39" w15:restartNumberingAfterBreak="0">
     <w:nsid w:val="2D3869C0"/>
     <w:multiLevelType w:val="hybridMultilevel"/>
     <w:tmpl w:val="A60A4200"/>
@@ -47475,7 +48595,7 @@
       </w:pPr>
     </w:lvl>
   </w:abstractNum>
-  <w:abstractNum w:abstractNumId="37" w15:restartNumberingAfterBreak="0">
+  <w:abstractNum w:abstractNumId="40" w15:restartNumberingAfterBreak="0">
     <w:nsid w:val="2D6C3467"/>
     <w:multiLevelType w:val="hybridMultilevel"/>
     <w:tmpl w:val="6B4CA7FC"/>
@@ -47564,7 +48684,7 @@
       </w:pPr>
     </w:lvl>
   </w:abstractNum>
-  <w:abstractNum w:abstractNumId="38" w15:restartNumberingAfterBreak="0">
+  <w:abstractNum w:abstractNumId="41" w15:restartNumberingAfterBreak="0">
     <w:nsid w:val="2DB111BF"/>
     <w:multiLevelType w:val="hybridMultilevel"/>
     <w:tmpl w:val="F1561B98"/>
@@ -47653,7 +48773,96 @@
       </w:pPr>
     </w:lvl>
   </w:abstractNum>
-  <w:abstractNum w:abstractNumId="39" w15:restartNumberingAfterBreak="0">
+  <w:abstractNum w:abstractNumId="42" w15:restartNumberingAfterBreak="0">
+    <w:nsid w:val="2DE97A71"/>
+    <w:multiLevelType w:val="hybridMultilevel"/>
+    <w:tmpl w:val="F2FC5EC8"/>
+    <w:lvl w:ilvl="0" w:tplc="FFFFFFFF">
+      <w:start w:val="1"/>
+      <w:numFmt w:val="decimal"/>
+      <w:lvlText w:val="%1."/>
+      <w:lvlJc w:val="left"/>
+      <w:pPr>
+        <w:ind w:left="720" w:hanging="360"/>
+      </w:pPr>
+      <w:rPr>
+        <w:rFonts w:hint="default"/>
+      </w:rPr>
+    </w:lvl>
+    <w:lvl w:ilvl="1" w:tplc="FFFFFFFF" w:tentative="1">
+      <w:start w:val="1"/>
+      <w:numFmt w:val="lowerLetter"/>
+      <w:lvlText w:val="%2."/>
+      <w:lvlJc w:val="left"/>
+      <w:pPr>
+        <w:ind w:left="1440" w:hanging="360"/>
+      </w:pPr>
+    </w:lvl>
+    <w:lvl w:ilvl="2" w:tplc="FFFFFFFF" w:tentative="1">
+      <w:start w:val="1"/>
+      <w:numFmt w:val="lowerRoman"/>
+      <w:lvlText w:val="%3."/>
+      <w:lvlJc w:val="right"/>
+      <w:pPr>
+        <w:ind w:left="2160" w:hanging="180"/>
+      </w:pPr>
+    </w:lvl>
+    <w:lvl w:ilvl="3" w:tplc="FFFFFFFF" w:tentative="1">
+      <w:start w:val="1"/>
+      <w:numFmt w:val="decimal"/>
+      <w:lvlText w:val="%4."/>
+      <w:lvlJc w:val="left"/>
+      <w:pPr>
+        <w:ind w:left="2880" w:hanging="360"/>
+      </w:pPr>
+    </w:lvl>
+    <w:lvl w:ilvl="4" w:tplc="FFFFFFFF" w:tentative="1">
+      <w:start w:val="1"/>
+      <w:numFmt w:val="lowerLetter"/>
+      <w:lvlText w:val="%5."/>
+      <w:lvlJc w:val="left"/>
+      <w:pPr>
+        <w:ind w:left="3600" w:hanging="360"/>
+      </w:pPr>
+    </w:lvl>
+    <w:lvl w:ilvl="5" w:tplc="FFFFFFFF" w:tentative="1">
+      <w:start w:val="1"/>
+      <w:numFmt w:val="lowerRoman"/>
+      <w:lvlText w:val="%6."/>
+      <w:lvlJc w:val="right"/>
+      <w:pPr>
+        <w:ind w:left="4320" w:hanging="180"/>
+      </w:pPr>
+    </w:lvl>
+    <w:lvl w:ilvl="6" w:tplc="FFFFFFFF" w:tentative="1">
+      <w:start w:val="1"/>
+      <w:numFmt w:val="decimal"/>
+      <w:lvlText w:val="%7."/>
+      <w:lvlJc w:val="left"/>
+      <w:pPr>
+        <w:ind w:left="5040" w:hanging="360"/>
+      </w:pPr>
+    </w:lvl>
+    <w:lvl w:ilvl="7" w:tplc="FFFFFFFF" w:tentative="1">
+      <w:start w:val="1"/>
+      <w:numFmt w:val="lowerLetter"/>
+      <w:lvlText w:val="%8."/>
+      <w:lvlJc w:val="left"/>
+      <w:pPr>
+        <w:ind w:left="5760" w:hanging="360"/>
+      </w:pPr>
+    </w:lvl>
+    <w:lvl w:ilvl="8" w:tplc="FFFFFFFF" w:tentative="1">
+      <w:start w:val="1"/>
+      <w:numFmt w:val="lowerRoman"/>
+      <w:lvlText w:val="%9."/>
+      <w:lvlJc w:val="right"/>
+      <w:pPr>
+        <w:ind w:left="6480" w:hanging="180"/>
+      </w:pPr>
+    </w:lvl>
+  </w:abstractNum>
+  <w:abstractNum w:abstractNumId="43" w15:restartNumberingAfterBreak="0">
     <w:nsid w:val="30ED384C"/>
     <w:multiLevelType w:val="hybridMultilevel"/>
     <w:tmpl w:val="0DBEA242"/>
@@ -47743,7 +48952,7 @@
       </w:pPr>
     </w:lvl>
   </w:abstractNum>
-  <w:abstractNum w:abstractNumId="40" w15:restartNumberingAfterBreak="0">
+  <w:abstractNum w:abstractNumId="44" w15:restartNumberingAfterBreak="0">
     <w:nsid w:val="310B3BDF"/>
     <w:multiLevelType w:val="hybridMultilevel"/>
     <w:tmpl w:val="97AAEEE2"/>
@@ -47832,7 +49041,7 @@
       </w:pPr>
     </w:lvl>
   </w:abstractNum>
-  <w:abstractNum w:abstractNumId="41" w15:restartNumberingAfterBreak="0">
+  <w:abstractNum w:abstractNumId="45" w15:restartNumberingAfterBreak="0">
     <w:nsid w:val="31670B4C"/>
     <w:multiLevelType w:val="hybridMultilevel"/>
     <w:tmpl w:val="13843536"/>
@@ -47921,7 +49130,7 @@
       </w:pPr>
     </w:lvl>
   </w:abstractNum>
-  <w:abstractNum w:abstractNumId="42" w15:restartNumberingAfterBreak="0">
+  <w:abstractNum w:abstractNumId="46" w15:restartNumberingAfterBreak="0">
     <w:nsid w:val="33FC0010"/>
     <w:multiLevelType w:val="hybridMultilevel"/>
     <w:tmpl w:val="34F4EDB0"/>
@@ -48012,7 +49221,7 @@
       </w:pPr>
     </w:lvl>
   </w:abstractNum>
-  <w:abstractNum w:abstractNumId="43" w15:restartNumberingAfterBreak="0">
+  <w:abstractNum w:abstractNumId="47" w15:restartNumberingAfterBreak="0">
     <w:nsid w:val="3521638B"/>
     <w:multiLevelType w:val="hybridMultilevel"/>
     <w:tmpl w:val="E2987642"/>
@@ -48101,7 +49310,7 @@
       </w:pPr>
     </w:lvl>
   </w:abstractNum>
-  <w:abstractNum w:abstractNumId="44" w15:restartNumberingAfterBreak="0">
+  <w:abstractNum w:abstractNumId="48" w15:restartNumberingAfterBreak="0">
     <w:nsid w:val="37DD5DA7"/>
     <w:multiLevelType w:val="hybridMultilevel"/>
     <w:tmpl w:val="494C5BEC"/>
@@ -48190,7 +49399,7 @@
       </w:pPr>
     </w:lvl>
   </w:abstractNum>
-  <w:abstractNum w:abstractNumId="45" w15:restartNumberingAfterBreak="0">
+  <w:abstractNum w:abstractNumId="49" w15:restartNumberingAfterBreak="0">
     <w:nsid w:val="39C034BE"/>
     <w:multiLevelType w:val="hybridMultilevel"/>
     <w:tmpl w:val="3118F128"/>
@@ -48281,7 +49490,7 @@
       </w:pPr>
     </w:lvl>
   </w:abstractNum>
-  <w:abstractNum w:abstractNumId="46" w15:restartNumberingAfterBreak="0">
+  <w:abstractNum w:abstractNumId="50" w15:restartNumberingAfterBreak="0">
     <w:nsid w:val="3BDB0400"/>
     <w:multiLevelType w:val="hybridMultilevel"/>
     <w:tmpl w:val="032054B6"/>
@@ -48370,7 +49579,7 @@
       </w:pPr>
     </w:lvl>
   </w:abstractNum>
-  <w:abstractNum w:abstractNumId="47" w15:restartNumberingAfterBreak="0">
+  <w:abstractNum w:abstractNumId="51" w15:restartNumberingAfterBreak="0">
     <w:nsid w:val="3EAE4FED"/>
     <w:multiLevelType w:val="hybridMultilevel"/>
     <w:tmpl w:val="EF6A62D0"/>
@@ -48459,7 +49668,7 @@
       </w:pPr>
     </w:lvl>
   </w:abstractNum>
-  <w:abstractNum w:abstractNumId="48" w15:restartNumberingAfterBreak="0">
+  <w:abstractNum w:abstractNumId="52" w15:restartNumberingAfterBreak="0">
     <w:nsid w:val="41AA5855"/>
     <w:multiLevelType w:val="hybridMultilevel"/>
     <w:tmpl w:val="86C0D9FE"/>
@@ -48550,7 +49759,7 @@
       </w:pPr>
     </w:lvl>
   </w:abstractNum>
-  <w:abstractNum w:abstractNumId="49" w15:restartNumberingAfterBreak="0">
+  <w:abstractNum w:abstractNumId="53" w15:restartNumberingAfterBreak="0">
     <w:nsid w:val="427B344E"/>
     <w:multiLevelType w:val="hybridMultilevel"/>
     <w:tmpl w:val="0CD0C292"/>
@@ -48641,7 +49850,7 @@
       </w:pPr>
     </w:lvl>
   </w:abstractNum>
-  <w:abstractNum w:abstractNumId="50" w15:restartNumberingAfterBreak="0">
+  <w:abstractNum w:abstractNumId="54" w15:restartNumberingAfterBreak="0">
     <w:nsid w:val="43072890"/>
     <w:multiLevelType w:val="hybridMultilevel"/>
     <w:tmpl w:val="BFBC2E46"/>
@@ -48730,7 +49939,7 @@
       </w:pPr>
     </w:lvl>
   </w:abstractNum>
-  <w:abstractNum w:abstractNumId="51" w15:restartNumberingAfterBreak="0">
+  <w:abstractNum w:abstractNumId="55" w15:restartNumberingAfterBreak="0">
     <w:nsid w:val="4501063A"/>
     <w:multiLevelType w:val="hybridMultilevel"/>
     <w:tmpl w:val="49F6C75A"/>
@@ -48821,7 +50030,7 @@
       </w:pPr>
     </w:lvl>
   </w:abstractNum>
-  <w:abstractNum w:abstractNumId="52" w15:restartNumberingAfterBreak="0">
+  <w:abstractNum w:abstractNumId="56" w15:restartNumberingAfterBreak="0">
     <w:nsid w:val="467118AC"/>
     <w:multiLevelType w:val="hybridMultilevel"/>
     <w:tmpl w:val="939E8D04"/>
@@ -48910,7 +50119,7 @@
       </w:pPr>
     </w:lvl>
   </w:abstractNum>
-  <w:abstractNum w:abstractNumId="53" w15:restartNumberingAfterBreak="0">
+  <w:abstractNum w:abstractNumId="57" w15:restartNumberingAfterBreak="0">
     <w:nsid w:val="4BE12A49"/>
     <w:multiLevelType w:val="hybridMultilevel"/>
     <w:tmpl w:val="E4341C1C"/>
@@ -49001,7 +50210,7 @@
       </w:pPr>
     </w:lvl>
   </w:abstractNum>
-  <w:abstractNum w:abstractNumId="54" w15:restartNumberingAfterBreak="0">
+  <w:abstractNum w:abstractNumId="58" w15:restartNumberingAfterBreak="0">
     <w:nsid w:val="4D253815"/>
     <w:multiLevelType w:val="hybridMultilevel"/>
     <w:tmpl w:val="55589B68"/>
@@ -49090,7 +50299,7 @@
       </w:pPr>
     </w:lvl>
   </w:abstractNum>
-  <w:abstractNum w:abstractNumId="55" w15:restartNumberingAfterBreak="0">
+  <w:abstractNum w:abstractNumId="59" w15:restartNumberingAfterBreak="0">
     <w:nsid w:val="4DC000BF"/>
     <w:multiLevelType w:val="hybridMultilevel"/>
     <w:tmpl w:val="F0C2D45A"/>
@@ -49179,7 +50388,7 @@
       </w:pPr>
     </w:lvl>
   </w:abstractNum>
-  <w:abstractNum w:abstractNumId="56" w15:restartNumberingAfterBreak="0">
+  <w:abstractNum w:abstractNumId="60" w15:restartNumberingAfterBreak="0">
     <w:nsid w:val="4DFA3AEE"/>
     <w:multiLevelType w:val="hybridMultilevel"/>
     <w:tmpl w:val="4C44439C"/>
@@ -49268,7 +50477,7 @@
       </w:pPr>
     </w:lvl>
   </w:abstractNum>
-  <w:abstractNum w:abstractNumId="57" w15:restartNumberingAfterBreak="0">
+  <w:abstractNum w:abstractNumId="61" w15:restartNumberingAfterBreak="0">
     <w:nsid w:val="4F3A21CA"/>
     <w:multiLevelType w:val="hybridMultilevel"/>
     <w:tmpl w:val="DB48E5BE"/>
@@ -49357,7 +50566,7 @@
       </w:pPr>
     </w:lvl>
   </w:abstractNum>
-  <w:abstractNum w:abstractNumId="58" w15:restartNumberingAfterBreak="0">
+  <w:abstractNum w:abstractNumId="62" w15:restartNumberingAfterBreak="0">
     <w:nsid w:val="4F3B56E0"/>
     <w:multiLevelType w:val="hybridMultilevel"/>
     <w:tmpl w:val="E3000BD0"/>
@@ -49446,7 +50655,7 @@
       </w:pPr>
     </w:lvl>
   </w:abstractNum>
-  <w:abstractNum w:abstractNumId="59" w15:restartNumberingAfterBreak="0">
+  <w:abstractNum w:abstractNumId="63" w15:restartNumberingAfterBreak="0">
     <w:nsid w:val="510574B9"/>
     <w:multiLevelType w:val="hybridMultilevel"/>
     <w:tmpl w:val="8FF63390"/>
@@ -49535,7 +50744,7 @@
       </w:pPr>
     </w:lvl>
   </w:abstractNum>
-  <w:abstractNum w:abstractNumId="60" w15:restartNumberingAfterBreak="0">
+  <w:abstractNum w:abstractNumId="64" w15:restartNumberingAfterBreak="0">
     <w:nsid w:val="51945A1A"/>
     <w:multiLevelType w:val="hybridMultilevel"/>
     <w:tmpl w:val="91645264"/>
@@ -49626,7 +50835,7 @@
       </w:pPr>
     </w:lvl>
   </w:abstractNum>
-  <w:abstractNum w:abstractNumId="61" w15:restartNumberingAfterBreak="0">
+  <w:abstractNum w:abstractNumId="65" w15:restartNumberingAfterBreak="0">
     <w:nsid w:val="51C65374"/>
     <w:multiLevelType w:val="hybridMultilevel"/>
     <w:tmpl w:val="66C4F6A2"/>
@@ -49715,7 +50924,7 @@
       </w:pPr>
     </w:lvl>
   </w:abstractNum>
-  <w:abstractNum w:abstractNumId="62" w15:restartNumberingAfterBreak="0">
+  <w:abstractNum w:abstractNumId="66" w15:restartNumberingAfterBreak="0">
     <w:nsid w:val="52636BE2"/>
     <w:multiLevelType w:val="hybridMultilevel"/>
     <w:tmpl w:val="FC725656"/>
@@ -49804,7 +51013,7 @@
       </w:pPr>
     </w:lvl>
   </w:abstractNum>
-  <w:abstractNum w:abstractNumId="63" w15:restartNumberingAfterBreak="0">
+  <w:abstractNum w:abstractNumId="67" w15:restartNumberingAfterBreak="0">
     <w:nsid w:val="532C12F1"/>
     <w:multiLevelType w:val="hybridMultilevel"/>
     <w:tmpl w:val="4C4A4C80"/>
@@ -49895,7 +51104,7 @@
       </w:pPr>
     </w:lvl>
   </w:abstractNum>
-  <w:abstractNum w:abstractNumId="64" w15:restartNumberingAfterBreak="0">
+  <w:abstractNum w:abstractNumId="68" w15:restartNumberingAfterBreak="0">
     <w:nsid w:val="537335BD"/>
     <w:multiLevelType w:val="hybridMultilevel"/>
     <w:tmpl w:val="3FF8A094"/>
@@ -49984,7 +51193,7 @@
       </w:pPr>
     </w:lvl>
   </w:abstractNum>
-  <w:abstractNum w:abstractNumId="65" w15:restartNumberingAfterBreak="0">
+  <w:abstractNum w:abstractNumId="69" w15:restartNumberingAfterBreak="0">
     <w:nsid w:val="53DC54F9"/>
     <w:multiLevelType w:val="hybridMultilevel"/>
     <w:tmpl w:val="D9A2BE06"/>
@@ -50073,7 +51282,7 @@
       </w:pPr>
     </w:lvl>
   </w:abstractNum>
-  <w:abstractNum w:abstractNumId="66" w15:restartNumberingAfterBreak="0">
+  <w:abstractNum w:abstractNumId="70" w15:restartNumberingAfterBreak="0">
     <w:nsid w:val="54132C78"/>
     <w:multiLevelType w:val="hybridMultilevel"/>
     <w:tmpl w:val="DC0A0836"/>
@@ -50162,7 +51371,7 @@
       </w:pPr>
     </w:lvl>
   </w:abstractNum>
-  <w:abstractNum w:abstractNumId="67" w15:restartNumberingAfterBreak="0">
+  <w:abstractNum w:abstractNumId="71" w15:restartNumberingAfterBreak="0">
     <w:nsid w:val="5874313E"/>
     <w:multiLevelType w:val="hybridMultilevel"/>
     <w:tmpl w:val="3E9C5CAE"/>
@@ -50251,7 +51460,7 @@
       </w:pPr>
     </w:lvl>
   </w:abstractNum>
-  <w:abstractNum w:abstractNumId="68" w15:restartNumberingAfterBreak="0">
+  <w:abstractNum w:abstractNumId="72" w15:restartNumberingAfterBreak="0">
     <w:nsid w:val="59A72C24"/>
     <w:multiLevelType w:val="hybridMultilevel"/>
     <w:tmpl w:val="9F46E356"/>
@@ -50340,7 +51549,7 @@
       </w:pPr>
     </w:lvl>
   </w:abstractNum>
-  <w:abstractNum w:abstractNumId="69" w15:restartNumberingAfterBreak="0">
+  <w:abstractNum w:abstractNumId="73" w15:restartNumberingAfterBreak="0">
     <w:nsid w:val="5B453FF0"/>
     <w:multiLevelType w:val="hybridMultilevel"/>
     <w:tmpl w:val="FDB6CE3C"/>
@@ -50429,7 +51638,7 @@
       </w:pPr>
     </w:lvl>
   </w:abstractNum>
-  <w:abstractNum w:abstractNumId="70" w15:restartNumberingAfterBreak="0">
+  <w:abstractNum w:abstractNumId="74" w15:restartNumberingAfterBreak="0">
     <w:nsid w:val="5BEE0069"/>
     <w:multiLevelType w:val="hybridMultilevel"/>
     <w:tmpl w:val="AAA64E90"/>
@@ -50520,7 +51729,7 @@
       </w:pPr>
     </w:lvl>
   </w:abstractNum>
-  <w:abstractNum w:abstractNumId="71" w15:restartNumberingAfterBreak="0">
+  <w:abstractNum w:abstractNumId="75" w15:restartNumberingAfterBreak="0">
     <w:nsid w:val="5E246890"/>
     <w:multiLevelType w:val="hybridMultilevel"/>
     <w:tmpl w:val="06124094"/>
@@ -50609,7 +51818,7 @@
       </w:pPr>
     </w:lvl>
   </w:abstractNum>
-  <w:abstractNum w:abstractNumId="72" w15:restartNumberingAfterBreak="0">
+  <w:abstractNum w:abstractNumId="76" w15:restartNumberingAfterBreak="0">
     <w:nsid w:val="5ECD2D13"/>
     <w:multiLevelType w:val="hybridMultilevel"/>
     <w:tmpl w:val="A6AED13A"/>
@@ -50698,7 +51907,7 @@
       </w:pPr>
     </w:lvl>
   </w:abstractNum>
-  <w:abstractNum w:abstractNumId="73" w15:restartNumberingAfterBreak="0">
+  <w:abstractNum w:abstractNumId="77" w15:restartNumberingAfterBreak="0">
     <w:nsid w:val="5F882E1F"/>
     <w:multiLevelType w:val="hybridMultilevel"/>
     <w:tmpl w:val="EF727668"/>
@@ -50787,7 +51996,7 @@
       </w:pPr>
     </w:lvl>
   </w:abstractNum>
-  <w:abstractNum w:abstractNumId="74" w15:restartNumberingAfterBreak="0">
+  <w:abstractNum w:abstractNumId="78" w15:restartNumberingAfterBreak="0">
     <w:nsid w:val="605603C9"/>
     <w:multiLevelType w:val="hybridMultilevel"/>
     <w:tmpl w:val="546ABAA2"/>
@@ -50877,7 +52086,7 @@
       </w:pPr>
     </w:lvl>
   </w:abstractNum>
-  <w:abstractNum w:abstractNumId="75" w15:restartNumberingAfterBreak="0">
+  <w:abstractNum w:abstractNumId="79" w15:restartNumberingAfterBreak="0">
     <w:nsid w:val="609F0058"/>
     <w:multiLevelType w:val="hybridMultilevel"/>
     <w:tmpl w:val="458ED464"/>
@@ -50966,7 +52175,7 @@
       </w:pPr>
     </w:lvl>
   </w:abstractNum>
-  <w:abstractNum w:abstractNumId="76" w15:restartNumberingAfterBreak="0">
+  <w:abstractNum w:abstractNumId="80" w15:restartNumberingAfterBreak="0">
     <w:nsid w:val="61763C8A"/>
     <w:multiLevelType w:val="hybridMultilevel"/>
     <w:tmpl w:val="D1BCD326"/>
@@ -51056,7 +52265,7 @@
       </w:pPr>
     </w:lvl>
   </w:abstractNum>
-  <w:abstractNum w:abstractNumId="77" w15:restartNumberingAfterBreak="0">
+  <w:abstractNum w:abstractNumId="81" w15:restartNumberingAfterBreak="0">
     <w:nsid w:val="618A2DE0"/>
     <w:multiLevelType w:val="hybridMultilevel"/>
     <w:tmpl w:val="6F429396"/>
@@ -51145,7 +52354,7 @@
       </w:pPr>
     </w:lvl>
   </w:abstractNum>
-  <w:abstractNum w:abstractNumId="78" w15:restartNumberingAfterBreak="0">
+  <w:abstractNum w:abstractNumId="82" w15:restartNumberingAfterBreak="0">
     <w:nsid w:val="61FB19B3"/>
     <w:multiLevelType w:val="hybridMultilevel"/>
     <w:tmpl w:val="0296B742"/>
@@ -51234,7 +52443,7 @@
       </w:pPr>
     </w:lvl>
   </w:abstractNum>
-  <w:abstractNum w:abstractNumId="79" w15:restartNumberingAfterBreak="0">
+  <w:abstractNum w:abstractNumId="83" w15:restartNumberingAfterBreak="0">
     <w:nsid w:val="622909F1"/>
     <w:multiLevelType w:val="hybridMultilevel"/>
     <w:tmpl w:val="AEA21930"/>
@@ -51323,7 +52532,7 @@
       </w:pPr>
     </w:lvl>
   </w:abstractNum>
-  <w:abstractNum w:abstractNumId="80" w15:restartNumberingAfterBreak="0">
+  <w:abstractNum w:abstractNumId="84" w15:restartNumberingAfterBreak="0">
     <w:nsid w:val="624F3A73"/>
     <w:multiLevelType w:val="hybridMultilevel"/>
     <w:tmpl w:val="EF727668"/>
@@ -51412,7 +52621,7 @@
       </w:pPr>
     </w:lvl>
   </w:abstractNum>
-  <w:abstractNum w:abstractNumId="81" w15:restartNumberingAfterBreak="0">
+  <w:abstractNum w:abstractNumId="85" w15:restartNumberingAfterBreak="0">
     <w:nsid w:val="63864FB2"/>
     <w:multiLevelType w:val="hybridMultilevel"/>
     <w:tmpl w:val="57CCB6EC"/>
@@ -51501,7 +52710,7 @@
       </w:pPr>
     </w:lvl>
   </w:abstractNum>
-  <w:abstractNum w:abstractNumId="82" w15:restartNumberingAfterBreak="0">
+  <w:abstractNum w:abstractNumId="86" w15:restartNumberingAfterBreak="0">
     <w:nsid w:val="664C4637"/>
     <w:multiLevelType w:val="hybridMultilevel"/>
     <w:tmpl w:val="51A243EC"/>
@@ -51590,7 +52799,7 @@
       </w:pPr>
     </w:lvl>
   </w:abstractNum>
-  <w:abstractNum w:abstractNumId="83" w15:restartNumberingAfterBreak="0">
+  <w:abstractNum w:abstractNumId="87" w15:restartNumberingAfterBreak="0">
     <w:nsid w:val="68C64235"/>
     <w:multiLevelType w:val="hybridMultilevel"/>
     <w:tmpl w:val="5DFC2808"/>
@@ -51681,7 +52890,7 @@
       </w:pPr>
     </w:lvl>
   </w:abstractNum>
-  <w:abstractNum w:abstractNumId="84" w15:restartNumberingAfterBreak="0">
+  <w:abstractNum w:abstractNumId="88" w15:restartNumberingAfterBreak="0">
     <w:nsid w:val="69DE2AF1"/>
     <w:multiLevelType w:val="hybridMultilevel"/>
     <w:tmpl w:val="76D08DC0"/>
@@ -51770,7 +52979,7 @@
       </w:pPr>
     </w:lvl>
   </w:abstractNum>
-  <w:abstractNum w:abstractNumId="85" w15:restartNumberingAfterBreak="0">
+  <w:abstractNum w:abstractNumId="89" w15:restartNumberingAfterBreak="0">
     <w:nsid w:val="6A8820A9"/>
     <w:multiLevelType w:val="hybridMultilevel"/>
     <w:tmpl w:val="4C8E4EB2"/>
@@ -51859,7 +53068,7 @@
       </w:pPr>
     </w:lvl>
   </w:abstractNum>
-  <w:abstractNum w:abstractNumId="86" w15:restartNumberingAfterBreak="0">
+  <w:abstractNum w:abstractNumId="90" w15:restartNumberingAfterBreak="0">
     <w:nsid w:val="6DD436D3"/>
     <w:multiLevelType w:val="hybridMultilevel"/>
     <w:tmpl w:val="342A8C38"/>
@@ -51948,7 +53157,7 @@
       </w:pPr>
     </w:lvl>
   </w:abstractNum>
-  <w:abstractNum w:abstractNumId="87" w15:restartNumberingAfterBreak="0">
+  <w:abstractNum w:abstractNumId="91" w15:restartNumberingAfterBreak="0">
     <w:nsid w:val="6F0F5A48"/>
     <w:multiLevelType w:val="hybridMultilevel"/>
     <w:tmpl w:val="4E103C48"/>
@@ -52037,7 +53246,7 @@
       </w:pPr>
     </w:lvl>
   </w:abstractNum>
-  <w:abstractNum w:abstractNumId="88" w15:restartNumberingAfterBreak="0">
+  <w:abstractNum w:abstractNumId="92" w15:restartNumberingAfterBreak="0">
     <w:nsid w:val="6F9E4B09"/>
     <w:multiLevelType w:val="hybridMultilevel"/>
     <w:tmpl w:val="E5AC8D38"/>
@@ -52126,7 +53335,7 @@
       </w:pPr>
     </w:lvl>
   </w:abstractNum>
-  <w:abstractNum w:abstractNumId="89" w15:restartNumberingAfterBreak="0">
+  <w:abstractNum w:abstractNumId="93" w15:restartNumberingAfterBreak="0">
     <w:nsid w:val="7127483C"/>
     <w:multiLevelType w:val="hybridMultilevel"/>
     <w:tmpl w:val="2EE447D4"/>
@@ -52215,7 +53424,7 @@
       </w:pPr>
     </w:lvl>
   </w:abstractNum>
-  <w:abstractNum w:abstractNumId="90" w15:restartNumberingAfterBreak="0">
+  <w:abstractNum w:abstractNumId="94" w15:restartNumberingAfterBreak="0">
     <w:nsid w:val="714D69E3"/>
     <w:multiLevelType w:val="hybridMultilevel"/>
     <w:tmpl w:val="93ACC194"/>
@@ -52306,7 +53515,7 @@
       </w:pPr>
     </w:lvl>
   </w:abstractNum>
-  <w:abstractNum w:abstractNumId="91" w15:restartNumberingAfterBreak="0">
+  <w:abstractNum w:abstractNumId="95" w15:restartNumberingAfterBreak="0">
     <w:nsid w:val="722F3CF7"/>
     <w:multiLevelType w:val="hybridMultilevel"/>
     <w:tmpl w:val="F0B888FC"/>
@@ -52396,7 +53605,7 @@
       </w:pPr>
     </w:lvl>
   </w:abstractNum>
-  <w:abstractNum w:abstractNumId="92" w15:restartNumberingAfterBreak="0">
+  <w:abstractNum w:abstractNumId="96" w15:restartNumberingAfterBreak="0">
     <w:nsid w:val="749B282B"/>
     <w:multiLevelType w:val="hybridMultilevel"/>
     <w:tmpl w:val="F15622C0"/>
@@ -52487,7 +53696,7 @@
       </w:pPr>
     </w:lvl>
   </w:abstractNum>
-  <w:abstractNum w:abstractNumId="93" w15:restartNumberingAfterBreak="0">
+  <w:abstractNum w:abstractNumId="97" w15:restartNumberingAfterBreak="0">
     <w:nsid w:val="74F355D1"/>
     <w:multiLevelType w:val="hybridMultilevel"/>
     <w:tmpl w:val="473E9C74"/>
@@ -52576,7 +53785,7 @@
       </w:pPr>
     </w:lvl>
   </w:abstractNum>
-  <w:abstractNum w:abstractNumId="94" w15:restartNumberingAfterBreak="0">
+  <w:abstractNum w:abstractNumId="98" w15:restartNumberingAfterBreak="0">
     <w:nsid w:val="75A221F0"/>
     <w:multiLevelType w:val="hybridMultilevel"/>
     <w:tmpl w:val="93ACC194"/>
@@ -52667,7 +53876,7 @@
       </w:pPr>
     </w:lvl>
   </w:abstractNum>
-  <w:abstractNum w:abstractNumId="95" w15:restartNumberingAfterBreak="0">
+  <w:abstractNum w:abstractNumId="99" w15:restartNumberingAfterBreak="0">
     <w:nsid w:val="774F7395"/>
     <w:multiLevelType w:val="hybridMultilevel"/>
     <w:tmpl w:val="53ECEFCC"/>
@@ -52756,7 +53965,7 @@
       </w:pPr>
     </w:lvl>
   </w:abstractNum>
-  <w:abstractNum w:abstractNumId="96" w15:restartNumberingAfterBreak="0">
+  <w:abstractNum w:abstractNumId="100" w15:restartNumberingAfterBreak="0">
     <w:nsid w:val="79D40868"/>
     <w:multiLevelType w:val="hybridMultilevel"/>
     <w:tmpl w:val="67EEADB8"/>
@@ -52846,73 +54055,73 @@
     </w:lvl>
   </w:abstractNum>
   <w:num w:numId="1">
-    <w:abstractNumId w:val="32"/>
+    <w:abstractNumId w:val="35"/>
   </w:num>
   <w:num w:numId="2">
-    <w:abstractNumId w:val="39"/>
+    <w:abstractNumId w:val="43"/>
   </w:num>
   <w:num w:numId="3">
-    <w:abstractNumId w:val="18"/>
+    <w:abstractNumId w:val="21"/>
   </w:num>
   <w:num w:numId="4">
     <w:abstractNumId w:val="7"/>
   </w:num>
   <w:num w:numId="5">
+    <w:abstractNumId w:val="28"/>
+  </w:num>
+  <w:num w:numId="6">
+    <w:abstractNumId w:val="16"/>
+  </w:num>
+  <w:num w:numId="7">
+    <w:abstractNumId w:val="100"/>
+  </w:num>
+  <w:num w:numId="8">
+    <w:abstractNumId w:val="88"/>
+  </w:num>
+  <w:num w:numId="9">
+    <w:abstractNumId w:val="38"/>
+  </w:num>
+  <w:num w:numId="10">
+    <w:abstractNumId w:val="79"/>
+  </w:num>
+  <w:num w:numId="11">
+    <w:abstractNumId w:val="23"/>
+  </w:num>
+  <w:num w:numId="12">
+    <w:abstractNumId w:val="53"/>
+  </w:num>
+  <w:num w:numId="13">
+    <w:abstractNumId w:val="66"/>
+  </w:num>
+  <w:num w:numId="14">
+    <w:abstractNumId w:val="69"/>
+  </w:num>
+  <w:num w:numId="15">
     <w:abstractNumId w:val="25"/>
   </w:num>
-  <w:num w:numId="6">
-    <w:abstractNumId w:val="14"/>
-  </w:num>
-  <w:num w:numId="7">
-    <w:abstractNumId w:val="96"/>
-  </w:num>
-  <w:num w:numId="8">
-    <w:abstractNumId w:val="84"/>
-  </w:num>
-  <w:num w:numId="9">
-    <w:abstractNumId w:val="35"/>
-  </w:num>
-  <w:num w:numId="10">
-    <w:abstractNumId w:val="75"/>
-  </w:num>
-  <w:num w:numId="11">
-    <w:abstractNumId w:val="20"/>
-  </w:num>
-  <w:num w:numId="12">
-    <w:abstractNumId w:val="49"/>
-  </w:num>
-  <w:num w:numId="13">
-    <w:abstractNumId w:val="62"/>
-  </w:num>
-  <w:num w:numId="14">
-    <w:abstractNumId w:val="65"/>
-  </w:num>
-  <w:num w:numId="15">
-    <w:abstractNumId w:val="22"/>
-  </w:num>
   <w:num w:numId="16">
-    <w:abstractNumId w:val="89"/>
+    <w:abstractNumId w:val="93"/>
   </w:num>
   <w:num w:numId="17">
-    <w:abstractNumId w:val="16"/>
+    <w:abstractNumId w:val="19"/>
   </w:num>
   <w:num w:numId="18">
-    <w:abstractNumId w:val="60"/>
+    <w:abstractNumId w:val="64"/>
   </w:num>
   <w:num w:numId="19">
     <w:abstractNumId w:val="4"/>
   </w:num>
   <w:num w:numId="20">
-    <w:abstractNumId w:val="92"/>
+    <w:abstractNumId w:val="96"/>
   </w:num>
   <w:num w:numId="21">
-    <w:abstractNumId w:val="70"/>
+    <w:abstractNumId w:val="74"/>
   </w:num>
   <w:num w:numId="22">
     <w:abstractNumId w:val="10"/>
   </w:num>
   <w:num w:numId="23">
-    <w:abstractNumId w:val="36"/>
+    <w:abstractNumId w:val="39"/>
   </w:num>
   <w:num w:numId="24">
     <w:abstractNumId w:val="2"/>
@@ -52921,10 +54130,10 @@
     <w:abstractNumId w:val="11"/>
   </w:num>
   <w:num w:numId="26">
-    <w:abstractNumId w:val="93"/>
+    <w:abstractNumId w:val="97"/>
   </w:num>
   <w:num w:numId="27">
-    <w:abstractNumId w:val="67"/>
+    <w:abstractNumId w:val="71"/>
   </w:num>
   <w:num w:numId="28">
     <w:abstractNumId w:val="9"/>
@@ -52933,208 +54142,220 @@
     <w:abstractNumId w:val="0"/>
   </w:num>
   <w:num w:numId="30">
-    <w:abstractNumId w:val="37"/>
+    <w:abstractNumId w:val="40"/>
   </w:num>
   <w:num w:numId="31">
-    <w:abstractNumId w:val="77"/>
+    <w:abstractNumId w:val="81"/>
   </w:num>
   <w:num w:numId="32">
-    <w:abstractNumId w:val="42"/>
+    <w:abstractNumId w:val="46"/>
   </w:num>
   <w:num w:numId="33">
-    <w:abstractNumId w:val="81"/>
+    <w:abstractNumId w:val="85"/>
   </w:num>
   <w:num w:numId="34">
     <w:abstractNumId w:val="3"/>
   </w:num>
   <w:num w:numId="35">
-    <w:abstractNumId w:val="91"/>
+    <w:abstractNumId w:val="95"/>
   </w:num>
   <w:num w:numId="36">
-    <w:abstractNumId w:val="27"/>
+    <w:abstractNumId w:val="30"/>
   </w:num>
   <w:num w:numId="37">
-    <w:abstractNumId w:val="40"/>
+    <w:abstractNumId w:val="44"/>
   </w:num>
   <w:num w:numId="38">
-    <w:abstractNumId w:val="21"/>
+    <w:abstractNumId w:val="24"/>
   </w:num>
   <w:num w:numId="39">
-    <w:abstractNumId w:val="34"/>
+    <w:abstractNumId w:val="37"/>
   </w:num>
   <w:num w:numId="40">
-    <w:abstractNumId w:val="26"/>
+    <w:abstractNumId w:val="29"/>
   </w:num>
   <w:num w:numId="41">
-    <w:abstractNumId w:val="72"/>
+    <w:abstractNumId w:val="76"/>
   </w:num>
   <w:num w:numId="42">
-    <w:abstractNumId w:val="64"/>
+    <w:abstractNumId w:val="68"/>
   </w:num>
   <w:num w:numId="43">
     <w:abstractNumId w:val="12"/>
   </w:num>
   <w:num w:numId="44">
-    <w:abstractNumId w:val="68"/>
+    <w:abstractNumId w:val="72"/>
   </w:num>
   <w:num w:numId="45">
-    <w:abstractNumId w:val="38"/>
+    <w:abstractNumId w:val="41"/>
   </w:num>
   <w:num w:numId="46">
+    <w:abstractNumId w:val="98"/>
+  </w:num>
+  <w:num w:numId="47">
     <w:abstractNumId w:val="94"/>
   </w:num>
-  <w:num w:numId="47">
-    <w:abstractNumId w:val="90"/>
-  </w:num>
   <w:num w:numId="48">
-    <w:abstractNumId w:val="59"/>
+    <w:abstractNumId w:val="63"/>
   </w:num>
   <w:num w:numId="49">
-    <w:abstractNumId w:val="61"/>
+    <w:abstractNumId w:val="65"/>
   </w:num>
   <w:num w:numId="50">
-    <w:abstractNumId w:val="58"/>
+    <w:abstractNumId w:val="62"/>
   </w:num>
   <w:num w:numId="51">
-    <w:abstractNumId w:val="43"/>
+    <w:abstractNumId w:val="47"/>
   </w:num>
   <w:num w:numId="52">
     <w:abstractNumId w:val="5"/>
   </w:num>
   <w:num w:numId="53">
-    <w:abstractNumId w:val="41"/>
+    <w:abstractNumId w:val="45"/>
   </w:num>
   <w:num w:numId="54">
+    <w:abstractNumId w:val="82"/>
+  </w:num>
+  <w:num w:numId="55">
+    <w:abstractNumId w:val="87"/>
+  </w:num>
+  <w:num w:numId="56">
+    <w:abstractNumId w:val="55"/>
+  </w:num>
+  <w:num w:numId="57">
+    <w:abstractNumId w:val="58"/>
+  </w:num>
+  <w:num w:numId="58">
+    <w:abstractNumId w:val="86"/>
+  </w:num>
+  <w:num w:numId="59">
+    <w:abstractNumId w:val="89"/>
+  </w:num>
+  <w:num w:numId="60">
+    <w:abstractNumId w:val="73"/>
+  </w:num>
+  <w:num w:numId="61">
+    <w:abstractNumId w:val="22"/>
+  </w:num>
+  <w:num w:numId="62">
+    <w:abstractNumId w:val="83"/>
+  </w:num>
+  <w:num w:numId="63">
     <w:abstractNumId w:val="78"/>
   </w:num>
-  <w:num w:numId="55">
-    <w:abstractNumId w:val="83"/>
-  </w:num>
-  <w:num w:numId="56">
-    <w:abstractNumId w:val="51"/>
-  </w:num>
-  <w:num w:numId="57">
-    <w:abstractNumId w:val="54"/>
-  </w:num>
-  <w:num w:numId="58">
-    <w:abstractNumId w:val="82"/>
-  </w:num>
-  <w:num w:numId="59">
-    <w:abstractNumId w:val="85"/>
-  </w:num>
-  <w:num w:numId="60">
-    <w:abstractNumId w:val="69"/>
-  </w:num>
-  <w:num w:numId="61">
-    <w:abstractNumId w:val="19"/>
-  </w:num>
-  <w:num w:numId="62">
-    <w:abstractNumId w:val="79"/>
-  </w:num>
-  <w:num w:numId="63">
-    <w:abstractNumId w:val="74"/>
-  </w:num>
   <w:num w:numId="64">
-    <w:abstractNumId w:val="48"/>
+    <w:abstractNumId w:val="52"/>
   </w:num>
   <w:num w:numId="65">
-    <w:abstractNumId w:val="13"/>
+    <w:abstractNumId w:val="15"/>
   </w:num>
   <w:num w:numId="66">
-    <w:abstractNumId w:val="56"/>
+    <w:abstractNumId w:val="60"/>
   </w:num>
   <w:num w:numId="67">
-    <w:abstractNumId w:val="15"/>
+    <w:abstractNumId w:val="17"/>
   </w:num>
   <w:num w:numId="68">
-    <w:abstractNumId w:val="45"/>
+    <w:abstractNumId w:val="49"/>
   </w:num>
   <w:num w:numId="69">
-    <w:abstractNumId w:val="29"/>
+    <w:abstractNumId w:val="32"/>
   </w:num>
   <w:num w:numId="70">
-    <w:abstractNumId w:val="66"/>
+    <w:abstractNumId w:val="70"/>
   </w:num>
   <w:num w:numId="71">
     <w:abstractNumId w:val="8"/>
   </w:num>
   <w:num w:numId="72">
-    <w:abstractNumId w:val="46"/>
+    <w:abstractNumId w:val="50"/>
   </w:num>
   <w:num w:numId="73">
-    <w:abstractNumId w:val="57"/>
+    <w:abstractNumId w:val="61"/>
   </w:num>
   <w:num w:numId="74">
-    <w:abstractNumId w:val="63"/>
+    <w:abstractNumId w:val="67"/>
   </w:num>
   <w:num w:numId="75">
-    <w:abstractNumId w:val="33"/>
+    <w:abstractNumId w:val="36"/>
   </w:num>
   <w:num w:numId="76">
-    <w:abstractNumId w:val="44"/>
+    <w:abstractNumId w:val="48"/>
   </w:num>
   <w:num w:numId="77">
-    <w:abstractNumId w:val="47"/>
+    <w:abstractNumId w:val="51"/>
   </w:num>
   <w:num w:numId="78">
-    <w:abstractNumId w:val="50"/>
+    <w:abstractNumId w:val="54"/>
   </w:num>
   <w:num w:numId="79">
-    <w:abstractNumId w:val="24"/>
+    <w:abstractNumId w:val="27"/>
   </w:num>
   <w:num w:numId="80">
     <w:abstractNumId w:val="1"/>
   </w:num>
   <w:num w:numId="81">
-    <w:abstractNumId w:val="31"/>
+    <w:abstractNumId w:val="34"/>
   </w:num>
   <w:num w:numId="82">
     <w:abstractNumId w:val="6"/>
   </w:num>
   <w:num w:numId="83">
-    <w:abstractNumId w:val="17"/>
+    <w:abstractNumId w:val="20"/>
   </w:num>
   <w:num w:numId="84">
-    <w:abstractNumId w:val="52"/>
+    <w:abstractNumId w:val="56"/>
   </w:num>
   <w:num w:numId="85">
-    <w:abstractNumId w:val="86"/>
+    <w:abstractNumId w:val="90"/>
   </w:num>
   <w:num w:numId="86">
-    <w:abstractNumId w:val="87"/>
+    <w:abstractNumId w:val="91"/>
   </w:num>
   <w:num w:numId="87">
-    <w:abstractNumId w:val="55"/>
+    <w:abstractNumId w:val="59"/>
   </w:num>
   <w:num w:numId="88">
-    <w:abstractNumId w:val="53"/>
+    <w:abstractNumId w:val="57"/>
   </w:num>
   <w:num w:numId="89">
+    <w:abstractNumId w:val="84"/>
+  </w:num>
+  <w:num w:numId="90">
+    <w:abstractNumId w:val="99"/>
+  </w:num>
+  <w:num w:numId="91">
+    <w:abstractNumId w:val="77"/>
+  </w:num>
+  <w:num w:numId="92">
+    <w:abstractNumId w:val="92"/>
+  </w:num>
+  <w:num w:numId="93">
+    <w:abstractNumId w:val="75"/>
+  </w:num>
+  <w:num w:numId="94">
     <w:abstractNumId w:val="80"/>
   </w:num>
-  <w:num w:numId="90">
-    <w:abstractNumId w:val="95"/>
-  </w:num>
-  <w:num w:numId="91">
-    <w:abstractNumId w:val="73"/>
-  </w:num>
-  <w:num w:numId="92">
-    <w:abstractNumId w:val="88"/>
-  </w:num>
-  <w:num w:numId="93">
-    <w:abstractNumId w:val="71"/>
-  </w:num>
-  <w:num w:numId="94">
-    <w:abstractNumId w:val="76"/>
-  </w:num>
   <w:num w:numId="95">
-    <w:abstractNumId w:val="28"/>
+    <w:abstractNumId w:val="31"/>
   </w:num>
   <w:num w:numId="96">
-    <w:abstractNumId w:val="23"/>
+    <w:abstractNumId w:val="26"/>
   </w:num>
   <w:num w:numId="97">
-    <w:abstractNumId w:val="30"/>
+    <w:abstractNumId w:val="33"/>
+  </w:num>
+  <w:num w:numId="98">
+    <w:abstractNumId w:val="42"/>
+  </w:num>
+  <w:num w:numId="99">
+    <w:abstractNumId w:val="13"/>
+  </w:num>
+  <w:num w:numId="100">
+    <w:abstractNumId w:val="14"/>
+  </w:num>
+  <w:num w:numId="101">
+    <w:abstractNumId w:val="18"/>
   </w:num>
   <w:numIdMacAtCleanup w:val="91"/>
 </w:numbering>
@@ -53542,7 +54763,6 @@
   <w:style w:type="character" w:default="1" w:styleId="DefaultParagraphFont">
     <w:name w:val="Default Paragraph Font"/>
     <w:uiPriority w:val="1"/>
-    <w:semiHidden/>
     <w:unhideWhenUsed/>
   </w:style>
   <w:style w:type="table" w:default="1" w:styleId="TableNormal">

</xml_diff>